<commit_message>
-Latest Update of the project book -Added the SBO ANCAS tests results
</commit_message>
<xml_diff>
--- a/Capstone Project Phase B–23-2-D-17.docx
+++ b/Capstone Project Phase B–23-2-D-17.docx
@@ -274,8 +274,13 @@
                             <w:txbxContent>
                               <w:p>
                                 <w:r>
-                                  <w:t>Supervisor: Mr. Ilya Zeldner</w:t>
+                                  <w:t xml:space="preserve">Supervisor: Mr. Ilya </w:t>
                                 </w:r>
+                                <w:proofErr w:type="spellStart"/>
+                                <w:r>
+                                  <w:t>Zeldner</w:t>
+                                </w:r>
+                                <w:proofErr w:type="spellEnd"/>
                               </w:p>
                               <w:p>
                                 <w:r>
@@ -336,8 +341,13 @@
                       <w:txbxContent>
                         <w:p>
                           <w:r>
-                            <w:t>Supervisor: Mr. Ilya Zeldner</w:t>
+                            <w:t xml:space="preserve">Supervisor: Mr. Ilya </w:t>
                           </w:r>
+                          <w:proofErr w:type="spellStart"/>
+                          <w:r>
+                            <w:t>Zeldner</w:t>
+                          </w:r>
+                          <w:proofErr w:type="spellEnd"/>
                         </w:p>
                         <w:p>
                           <w:r>
@@ -6064,8 +6074,13 @@
         </w:rPr>
         <w:t xml:space="preserve">SBO-ANCAS </w:t>
       </w:r>
-      <w:r>
-        <w:t>algorithm[ ]</w:t>
+      <w:proofErr w:type="gramStart"/>
+      <w:r>
+        <w:t>algorithm[</w:t>
+      </w:r>
+      <w:proofErr w:type="gramEnd"/>
+      <w:r>
+        <w:t xml:space="preserve"> ]</w:t>
       </w:r>
       <w:r>
         <w:t xml:space="preserve">. </w:t>
@@ -7003,6 +7018,7 @@
                               <w:t xml:space="preserve">   using </w:t>
                             </w:r>
                             <w:bookmarkStart w:id="19" w:name="_Hlk138407471"/>
+                            <w:proofErr w:type="gramStart"/>
                             <w:r>
                               <w:rPr>
                                 <w:rFonts w:asciiTheme="minorBidi" w:hAnsiTheme="minorBidi"/>
@@ -7011,17 +7027,34 @@
                               </w:rPr>
                               <w:t>Eq.(</w:t>
                             </w:r>
-                            <w:hyperlink w:anchor="eq5" w:history="1">
-                              <w:r>
-                                <w:rPr>
-                                  <w:rStyle w:val="Hyperlink"/>
-                                  <w:rFonts w:asciiTheme="minorBidi" w:hAnsiTheme="minorBidi"/>
-                                  <w:b/>
-                                  <w:bCs/>
-                                </w:rPr>
-                                <w:t>5</w:t>
-                              </w:r>
-                            </w:hyperlink>
+                            <w:proofErr w:type="gramEnd"/>
+                            <w:r>
+                              <w:fldChar w:fldCharType="begin"/>
+                            </w:r>
+                            <w:r>
+                              <w:instrText>HYPERLINK \l "eq5"</w:instrText>
+                            </w:r>
+                            <w:r>
+                              <w:fldChar w:fldCharType="separate"/>
+                            </w:r>
+                            <w:r>
+                              <w:rPr>
+                                <w:rStyle w:val="Hyperlink"/>
+                                <w:rFonts w:asciiTheme="minorBidi" w:hAnsiTheme="minorBidi"/>
+                                <w:b/>
+                                <w:bCs/>
+                              </w:rPr>
+                              <w:t>5</w:t>
+                            </w:r>
+                            <w:r>
+                              <w:rPr>
+                                <w:rStyle w:val="Hyperlink"/>
+                                <w:rFonts w:asciiTheme="minorBidi" w:hAnsiTheme="minorBidi"/>
+                                <w:b/>
+                                <w:bCs/>
+                              </w:rPr>
+                              <w:fldChar w:fldCharType="end"/>
+                            </w:r>
                             <w:r>
                               <w:rPr>
                                 <w:rFonts w:asciiTheme="minorBidi" w:hAnsiTheme="minorBidi"/>
@@ -7495,6 +7528,7 @@
                               </w:rPr>
                               <w:t xml:space="preserve"> using </w:t>
                             </w:r>
+                            <w:proofErr w:type="gramStart"/>
                             <w:r>
                               <w:rPr>
                                 <w:rFonts w:asciiTheme="minorBidi" w:hAnsiTheme="minorBidi"/>
@@ -7503,17 +7537,34 @@
                               </w:rPr>
                               <w:t>Eq.(</w:t>
                             </w:r>
-                            <w:hyperlink w:anchor="eq6" w:history="1">
-                              <w:r>
-                                <w:rPr>
-                                  <w:rStyle w:val="Hyperlink"/>
-                                  <w:rFonts w:asciiTheme="minorBidi" w:hAnsiTheme="minorBidi"/>
-                                  <w:b/>
-                                  <w:bCs/>
-                                </w:rPr>
-                                <w:t>6</w:t>
-                              </w:r>
-                            </w:hyperlink>
+                            <w:proofErr w:type="gramEnd"/>
+                            <w:r>
+                              <w:fldChar w:fldCharType="begin"/>
+                            </w:r>
+                            <w:r>
+                              <w:instrText>HYPERLINK \l "eq6"</w:instrText>
+                            </w:r>
+                            <w:r>
+                              <w:fldChar w:fldCharType="separate"/>
+                            </w:r>
+                            <w:r>
+                              <w:rPr>
+                                <w:rStyle w:val="Hyperlink"/>
+                                <w:rFonts w:asciiTheme="minorBidi" w:hAnsiTheme="minorBidi"/>
+                                <w:b/>
+                                <w:bCs/>
+                              </w:rPr>
+                              <w:t>6</w:t>
+                            </w:r>
+                            <w:r>
+                              <w:rPr>
+                                <w:rStyle w:val="Hyperlink"/>
+                                <w:rFonts w:asciiTheme="minorBidi" w:hAnsiTheme="minorBidi"/>
+                                <w:b/>
+                                <w:bCs/>
+                              </w:rPr>
+                              <w:fldChar w:fldCharType="end"/>
+                            </w:r>
                             <w:r>
                               <w:rPr>
                                 <w:rFonts w:asciiTheme="minorBidi" w:hAnsiTheme="minorBidi"/>
@@ -8489,6 +8540,7 @@
                         <w:t xml:space="preserve">   using </w:t>
                       </w:r>
                       <w:bookmarkStart w:id="20" w:name="_Hlk138407471"/>
+                      <w:proofErr w:type="gramStart"/>
                       <w:r>
                         <w:rPr>
                           <w:rFonts w:asciiTheme="minorBidi" w:hAnsiTheme="minorBidi"/>
@@ -8497,17 +8549,34 @@
                         </w:rPr>
                         <w:t>Eq.(</w:t>
                       </w:r>
-                      <w:hyperlink w:anchor="eq5" w:history="1">
-                        <w:r>
-                          <w:rPr>
-                            <w:rStyle w:val="Hyperlink"/>
-                            <w:rFonts w:asciiTheme="minorBidi" w:hAnsiTheme="minorBidi"/>
-                            <w:b/>
-                            <w:bCs/>
-                          </w:rPr>
-                          <w:t>5</w:t>
-                        </w:r>
-                      </w:hyperlink>
+                      <w:proofErr w:type="gramEnd"/>
+                      <w:r>
+                        <w:fldChar w:fldCharType="begin"/>
+                      </w:r>
+                      <w:r>
+                        <w:instrText>HYPERLINK \l "eq5"</w:instrText>
+                      </w:r>
+                      <w:r>
+                        <w:fldChar w:fldCharType="separate"/>
+                      </w:r>
+                      <w:r>
+                        <w:rPr>
+                          <w:rStyle w:val="Hyperlink"/>
+                          <w:rFonts w:asciiTheme="minorBidi" w:hAnsiTheme="minorBidi"/>
+                          <w:b/>
+                          <w:bCs/>
+                        </w:rPr>
+                        <w:t>5</w:t>
+                      </w:r>
+                      <w:r>
+                        <w:rPr>
+                          <w:rStyle w:val="Hyperlink"/>
+                          <w:rFonts w:asciiTheme="minorBidi" w:hAnsiTheme="minorBidi"/>
+                          <w:b/>
+                          <w:bCs/>
+                        </w:rPr>
+                        <w:fldChar w:fldCharType="end"/>
+                      </w:r>
                       <w:r>
                         <w:rPr>
                           <w:rFonts w:asciiTheme="minorBidi" w:hAnsiTheme="minorBidi"/>
@@ -8981,6 +9050,7 @@
                         </w:rPr>
                         <w:t xml:space="preserve"> using </w:t>
                       </w:r>
+                      <w:proofErr w:type="gramStart"/>
                       <w:r>
                         <w:rPr>
                           <w:rFonts w:asciiTheme="minorBidi" w:hAnsiTheme="minorBidi"/>
@@ -8989,17 +9059,34 @@
                         </w:rPr>
                         <w:t>Eq.(</w:t>
                       </w:r>
-                      <w:hyperlink w:anchor="eq6" w:history="1">
-                        <w:r>
-                          <w:rPr>
-                            <w:rStyle w:val="Hyperlink"/>
-                            <w:rFonts w:asciiTheme="minorBidi" w:hAnsiTheme="minorBidi"/>
-                            <w:b/>
-                            <w:bCs/>
-                          </w:rPr>
-                          <w:t>6</w:t>
-                        </w:r>
-                      </w:hyperlink>
+                      <w:proofErr w:type="gramEnd"/>
+                      <w:r>
+                        <w:fldChar w:fldCharType="begin"/>
+                      </w:r>
+                      <w:r>
+                        <w:instrText>HYPERLINK \l "eq6"</w:instrText>
+                      </w:r>
+                      <w:r>
+                        <w:fldChar w:fldCharType="separate"/>
+                      </w:r>
+                      <w:r>
+                        <w:rPr>
+                          <w:rStyle w:val="Hyperlink"/>
+                          <w:rFonts w:asciiTheme="minorBidi" w:hAnsiTheme="minorBidi"/>
+                          <w:b/>
+                          <w:bCs/>
+                        </w:rPr>
+                        <w:t>6</w:t>
+                      </w:r>
+                      <w:r>
+                        <w:rPr>
+                          <w:rStyle w:val="Hyperlink"/>
+                          <w:rFonts w:asciiTheme="minorBidi" w:hAnsiTheme="minorBidi"/>
+                          <w:b/>
+                          <w:bCs/>
+                        </w:rPr>
+                        <w:fldChar w:fldCharType="end"/>
+                      </w:r>
                       <w:r>
                         <w:rPr>
                           <w:rFonts w:asciiTheme="minorBidi" w:hAnsiTheme="minorBidi"/>
@@ -10546,6 +10633,7 @@
                               </w:rPr>
                               <w:t xml:space="preserve">   using </w:t>
                             </w:r>
+                            <w:proofErr w:type="gramStart"/>
                             <w:r>
                               <w:rPr>
                                 <w:rFonts w:asciiTheme="minorBidi" w:hAnsiTheme="minorBidi"/>
@@ -10554,17 +10642,34 @@
                               </w:rPr>
                               <w:t>Eq.(</w:t>
                             </w:r>
-                            <w:hyperlink w:anchor="eq5" w:history="1">
-                              <w:r>
-                                <w:rPr>
-                                  <w:rStyle w:val="Hyperlink"/>
-                                  <w:rFonts w:asciiTheme="minorBidi" w:hAnsiTheme="minorBidi"/>
-                                  <w:b/>
-                                  <w:bCs/>
-                                </w:rPr>
-                                <w:t>5</w:t>
-                              </w:r>
-                            </w:hyperlink>
+                            <w:proofErr w:type="gramEnd"/>
+                            <w:r>
+                              <w:fldChar w:fldCharType="begin"/>
+                            </w:r>
+                            <w:r>
+                              <w:instrText>HYPERLINK \l "eq5"</w:instrText>
+                            </w:r>
+                            <w:r>
+                              <w:fldChar w:fldCharType="separate"/>
+                            </w:r>
+                            <w:r>
+                              <w:rPr>
+                                <w:rStyle w:val="Hyperlink"/>
+                                <w:rFonts w:asciiTheme="minorBidi" w:hAnsiTheme="minorBidi"/>
+                                <w:b/>
+                                <w:bCs/>
+                              </w:rPr>
+                              <w:t>5</w:t>
+                            </w:r>
+                            <w:r>
+                              <w:rPr>
+                                <w:rStyle w:val="Hyperlink"/>
+                                <w:rFonts w:asciiTheme="minorBidi" w:hAnsiTheme="minorBidi"/>
+                                <w:b/>
+                                <w:bCs/>
+                              </w:rPr>
+                              <w:fldChar w:fldCharType="end"/>
+                            </w:r>
                             <w:r>
                               <w:rPr>
                                 <w:rFonts w:asciiTheme="minorBidi" w:hAnsiTheme="minorBidi"/>
@@ -10944,7 +11049,7 @@
                                 <v:shape id="_x0000_i1563" type="#_x0000_t75" style="width:13.5pt;height:13.5pt" o:ole="">
                                   <v:imagedata r:id="rId13" o:title=""/>
                                 </v:shape>
-                                <o:OLEObject Type="Embed" ProgID="Equation.DSMT4" ShapeID="_x0000_i1563" DrawAspect="Content" ObjectID="_1776030797" r:id="rId14"/>
+                                <o:OLEObject Type="Embed" ProgID="Equation.DSMT4" ShapeID="_x0000_i1563" DrawAspect="Content" ObjectID="_1776112996" r:id="rId14"/>
                               </w:object>
                             </w:r>
                             <w:r>
@@ -11011,7 +11116,7 @@
                                 <v:shape id="_x0000_i1564" type="#_x0000_t75" style="width:13.5pt;height:13.5pt" o:ole="">
                                   <v:imagedata r:id="rId15" o:title=""/>
                                 </v:shape>
-                                <o:OLEObject Type="Embed" ProgID="Equation.DSMT4" ShapeID="_x0000_i1564" DrawAspect="Content" ObjectID="_1776030798" r:id="rId16"/>
+                                <o:OLEObject Type="Embed" ProgID="Equation.DSMT4" ShapeID="_x0000_i1564" DrawAspect="Content" ObjectID="_1776112997" r:id="rId16"/>
                               </w:object>
                             </w:r>
                             <w:r>
@@ -11020,6 +11125,7 @@
                               </w:rPr>
                               <w:t xml:space="preserve"> using </w:t>
                             </w:r>
+                            <w:proofErr w:type="gramStart"/>
                             <w:r>
                               <w:rPr>
                                 <w:rFonts w:asciiTheme="minorBidi" w:hAnsiTheme="minorBidi"/>
@@ -11028,17 +11134,34 @@
                               </w:rPr>
                               <w:t>Eq.(</w:t>
                             </w:r>
-                            <w:hyperlink w:anchor="eq6" w:history="1">
-                              <w:r>
-                                <w:rPr>
-                                  <w:rStyle w:val="Hyperlink"/>
-                                  <w:rFonts w:asciiTheme="minorBidi" w:hAnsiTheme="minorBidi"/>
-                                  <w:b/>
-                                  <w:bCs/>
-                                </w:rPr>
-                                <w:t>6</w:t>
-                              </w:r>
-                            </w:hyperlink>
+                            <w:proofErr w:type="gramEnd"/>
+                            <w:r>
+                              <w:fldChar w:fldCharType="begin"/>
+                            </w:r>
+                            <w:r>
+                              <w:instrText>HYPERLINK \l "eq6"</w:instrText>
+                            </w:r>
+                            <w:r>
+                              <w:fldChar w:fldCharType="separate"/>
+                            </w:r>
+                            <w:r>
+                              <w:rPr>
+                                <w:rStyle w:val="Hyperlink"/>
+                                <w:rFonts w:asciiTheme="minorBidi" w:hAnsiTheme="minorBidi"/>
+                                <w:b/>
+                                <w:bCs/>
+                              </w:rPr>
+                              <w:t>6</w:t>
+                            </w:r>
+                            <w:r>
+                              <w:rPr>
+                                <w:rStyle w:val="Hyperlink"/>
+                                <w:rFonts w:asciiTheme="minorBidi" w:hAnsiTheme="minorBidi"/>
+                                <w:b/>
+                                <w:bCs/>
+                              </w:rPr>
+                              <w:fldChar w:fldCharType="end"/>
+                            </w:r>
                             <w:r>
                               <w:rPr>
                                 <w:rFonts w:asciiTheme="minorBidi" w:hAnsiTheme="minorBidi"/>
@@ -13331,6 +13454,7 @@
                         </w:rPr>
                         <w:t xml:space="preserve">   using </w:t>
                       </w:r>
+                      <w:proofErr w:type="gramStart"/>
                       <w:r>
                         <w:rPr>
                           <w:rFonts w:asciiTheme="minorBidi" w:hAnsiTheme="minorBidi"/>
@@ -13339,17 +13463,34 @@
                         </w:rPr>
                         <w:t>Eq.(</w:t>
                       </w:r>
-                      <w:hyperlink w:anchor="eq5" w:history="1">
-                        <w:r>
-                          <w:rPr>
-                            <w:rStyle w:val="Hyperlink"/>
-                            <w:rFonts w:asciiTheme="minorBidi" w:hAnsiTheme="minorBidi"/>
-                            <w:b/>
-                            <w:bCs/>
-                          </w:rPr>
-                          <w:t>5</w:t>
-                        </w:r>
-                      </w:hyperlink>
+                      <w:proofErr w:type="gramEnd"/>
+                      <w:r>
+                        <w:fldChar w:fldCharType="begin"/>
+                      </w:r>
+                      <w:r>
+                        <w:instrText>HYPERLINK \l "eq5"</w:instrText>
+                      </w:r>
+                      <w:r>
+                        <w:fldChar w:fldCharType="separate"/>
+                      </w:r>
+                      <w:r>
+                        <w:rPr>
+                          <w:rStyle w:val="Hyperlink"/>
+                          <w:rFonts w:asciiTheme="minorBidi" w:hAnsiTheme="minorBidi"/>
+                          <w:b/>
+                          <w:bCs/>
+                        </w:rPr>
+                        <w:t>5</w:t>
+                      </w:r>
+                      <w:r>
+                        <w:rPr>
+                          <w:rStyle w:val="Hyperlink"/>
+                          <w:rFonts w:asciiTheme="minorBidi" w:hAnsiTheme="minorBidi"/>
+                          <w:b/>
+                          <w:bCs/>
+                        </w:rPr>
+                        <w:fldChar w:fldCharType="end"/>
+                      </w:r>
                       <w:r>
                         <w:rPr>
                           <w:rFonts w:asciiTheme="minorBidi" w:hAnsiTheme="minorBidi"/>
@@ -13710,7 +13851,7 @@
                           <v:shape id="_x0000_i1563" type="#_x0000_t75" style="width:13.5pt;height:13.5pt" o:ole="">
                             <v:imagedata r:id="rId13" o:title=""/>
                           </v:shape>
-                          <o:OLEObject Type="Embed" ProgID="Equation.DSMT4" ShapeID="_x0000_i1563" DrawAspect="Content" ObjectID="_1776030797" r:id="rId17"/>
+                          <o:OLEObject Type="Embed" ProgID="Equation.DSMT4" ShapeID="_x0000_i1563" DrawAspect="Content" ObjectID="_1776112996" r:id="rId17"/>
                         </w:object>
                       </w:r>
                       <w:r>
@@ -13777,7 +13918,7 @@
                           <v:shape id="_x0000_i1564" type="#_x0000_t75" style="width:13.5pt;height:13.5pt" o:ole="">
                             <v:imagedata r:id="rId15" o:title=""/>
                           </v:shape>
-                          <o:OLEObject Type="Embed" ProgID="Equation.DSMT4" ShapeID="_x0000_i1564" DrawAspect="Content" ObjectID="_1776030798" r:id="rId18"/>
+                          <o:OLEObject Type="Embed" ProgID="Equation.DSMT4" ShapeID="_x0000_i1564" DrawAspect="Content" ObjectID="_1776112997" r:id="rId18"/>
                         </w:object>
                       </w:r>
                       <w:r>
@@ -13786,6 +13927,7 @@
                         </w:rPr>
                         <w:t xml:space="preserve"> using </w:t>
                       </w:r>
+                      <w:proofErr w:type="gramStart"/>
                       <w:r>
                         <w:rPr>
                           <w:rFonts w:asciiTheme="minorBidi" w:hAnsiTheme="minorBidi"/>
@@ -13794,17 +13936,34 @@
                         </w:rPr>
                         <w:t>Eq.(</w:t>
                       </w:r>
-                      <w:hyperlink w:anchor="eq6" w:history="1">
-                        <w:r>
-                          <w:rPr>
-                            <w:rStyle w:val="Hyperlink"/>
-                            <w:rFonts w:asciiTheme="minorBidi" w:hAnsiTheme="minorBidi"/>
-                            <w:b/>
-                            <w:bCs/>
-                          </w:rPr>
-                          <w:t>6</w:t>
-                        </w:r>
-                      </w:hyperlink>
+                      <w:proofErr w:type="gramEnd"/>
+                      <w:r>
+                        <w:fldChar w:fldCharType="begin"/>
+                      </w:r>
+                      <w:r>
+                        <w:instrText>HYPERLINK \l "eq6"</w:instrText>
+                      </w:r>
+                      <w:r>
+                        <w:fldChar w:fldCharType="separate"/>
+                      </w:r>
+                      <w:r>
+                        <w:rPr>
+                          <w:rStyle w:val="Hyperlink"/>
+                          <w:rFonts w:asciiTheme="minorBidi" w:hAnsiTheme="minorBidi"/>
+                          <w:b/>
+                          <w:bCs/>
+                        </w:rPr>
+                        <w:t>6</w:t>
+                      </w:r>
+                      <w:r>
+                        <w:rPr>
+                          <w:rStyle w:val="Hyperlink"/>
+                          <w:rFonts w:asciiTheme="minorBidi" w:hAnsiTheme="minorBidi"/>
+                          <w:b/>
+                          <w:bCs/>
+                        </w:rPr>
+                        <w:fldChar w:fldCharType="end"/>
+                      </w:r>
                       <w:r>
                         <w:rPr>
                           <w:rFonts w:asciiTheme="minorBidi" w:hAnsiTheme="minorBidi"/>
@@ -15206,6 +15365,7 @@
         </w:rPr>
         <w:t xml:space="preserve"> </w:t>
       </w:r>
+      <w:proofErr w:type="gramStart"/>
       <w:r>
         <w:t xml:space="preserve">  </w:t>
       </w:r>
@@ -15216,6 +15376,7 @@
         </w:rPr>
         <w:t>]</w:t>
       </w:r>
+      <w:proofErr w:type="gramEnd"/>
       <w:r>
         <w:rPr>
           <w:rStyle w:val="descriptionTextChar"/>
@@ -15484,25 +15645,49 @@
           <w:b/>
           <w:bCs/>
         </w:rPr>
-        <w:t>Chebyshev Proxy Polynomial (CPP)</w:t>
-      </w:r>
+        <w:t>Chebyshev Proxy Polynomial (CPP</w:t>
+      </w:r>
+      <w:proofErr w:type="gramStart"/>
       <w:r>
         <w:rPr>
           <w:b/>
           <w:bCs/>
         </w:rPr>
+        <w:t>)</w:t>
+      </w:r>
+      <w:r>
+        <w:rPr>
+          <w:b/>
+          <w:bCs/>
+        </w:rPr>
         <w:t>[</w:t>
       </w:r>
-      <w:hyperlink w:anchor="Reference1" w:history="1">
-        <w:r>
-          <w:rPr>
-            <w:rStyle w:val="Hyperlink"/>
-            <w:b/>
-            <w:bCs/>
-          </w:rPr>
-          <w:t>1</w:t>
-        </w:r>
-      </w:hyperlink>
+      <w:proofErr w:type="gramEnd"/>
+      <w:r>
+        <w:fldChar w:fldCharType="begin"/>
+      </w:r>
+      <w:r>
+        <w:instrText>HYPERLINK \l "Reference1"</w:instrText>
+      </w:r>
+      <w:r>
+        <w:fldChar w:fldCharType="separate"/>
+      </w:r>
+      <w:r>
+        <w:rPr>
+          <w:rStyle w:val="Hyperlink"/>
+          <w:b/>
+          <w:bCs/>
+        </w:rPr>
+        <w:t>1</w:t>
+      </w:r>
+      <w:r>
+        <w:rPr>
+          <w:rStyle w:val="Hyperlink"/>
+          <w:b/>
+          <w:bCs/>
+        </w:rPr>
+        <w:fldChar w:fldCharType="end"/>
+      </w:r>
       <w:r>
         <w:rPr>
           <w:b/>
@@ -15528,7 +15713,7 @@
           <v:shape id="_x0000_i1554" type="#_x0000_t75" style="width:19pt;height:19pt" o:ole="">
             <v:imagedata r:id="rId19" o:title=""/>
           </v:shape>
-          <o:OLEObject Type="Embed" ProgID="Equation.DSMT4" ShapeID="_x0000_i1554" DrawAspect="Content" ObjectID="_1776030788" r:id="rId20"/>
+          <o:OLEObject Type="Embed" ProgID="Equation.DSMT4" ShapeID="_x0000_i1554" DrawAspect="Content" ObjectID="_1776112987" r:id="rId20"/>
         </w:object>
       </w:r>
       <w:r>
@@ -15542,7 +15727,7 @@
           <v:shape id="_x0000_i1555" type="#_x0000_t75" style="width:8.5pt;height:13.5pt" o:ole="">
             <v:imagedata r:id="rId21" o:title=""/>
           </v:shape>
-          <o:OLEObject Type="Embed" ProgID="Equation.DSMT4" ShapeID="_x0000_i1555" DrawAspect="Content" ObjectID="_1776030789" r:id="rId22"/>
+          <o:OLEObject Type="Embed" ProgID="Equation.DSMT4" ShapeID="_x0000_i1555" DrawAspect="Content" ObjectID="_1776112988" r:id="rId22"/>
         </w:object>
       </w:r>
       <w:r>
@@ -15639,7 +15824,7 @@
                                 <v:shape id="_x0000_i1565" type="#_x0000_t75" style="width:90.5pt;height:18.5pt" o:ole="">
                                   <v:imagedata r:id="rId23" o:title=""/>
                                 </v:shape>
-                                <o:OLEObject Type="Embed" ProgID="Equation.DSMT4" ShapeID="_x0000_i1565" DrawAspect="Content" ObjectID="_1776030799" r:id="rId24"/>
+                                <o:OLEObject Type="Embed" ProgID="Equation.DSMT4" ShapeID="_x0000_i1565" DrawAspect="Content" ObjectID="_1776112998" r:id="rId24"/>
                               </w:object>
                             </w:r>
                           </w:p>
@@ -15674,7 +15859,7 @@
                                 <v:shape id="_x0000_i1566" type="#_x0000_t75" style="width:52pt;height:18.5pt" o:ole="">
                                   <v:imagedata r:id="rId25" o:title=""/>
                                 </v:shape>
-                                <o:OLEObject Type="Embed" ProgID="Equation.DSMT4" ShapeID="_x0000_i1566" DrawAspect="Content" ObjectID="_1776030800" r:id="rId26"/>
+                                <o:OLEObject Type="Embed" ProgID="Equation.DSMT4" ShapeID="_x0000_i1566" DrawAspect="Content" ObjectID="_1776112999" r:id="rId26"/>
                               </w:object>
                             </w:r>
                           </w:p>
@@ -15695,7 +15880,7 @@
                                 <v:shape id="_x0000_i1567" type="#_x0000_t75" style="width:48pt;height:18.5pt" o:ole="">
                                   <v:imagedata r:id="rId27" o:title=""/>
                                 </v:shape>
-                                <o:OLEObject Type="Embed" ProgID="Equation.DSMT4" ShapeID="_x0000_i1567" DrawAspect="Content" ObjectID="_1776030801" r:id="rId28"/>
+                                <o:OLEObject Type="Embed" ProgID="Equation.DSMT4" ShapeID="_x0000_i1567" DrawAspect="Content" ObjectID="_1776113000" r:id="rId28"/>
                               </w:object>
                             </w:r>
                           </w:p>
@@ -15716,7 +15901,7 @@
                                 <v:shape id="_x0000_i1568" type="#_x0000_t75" style="width:47.5pt;height:18.5pt" o:ole="">
                                   <v:imagedata r:id="rId29" o:title=""/>
                                 </v:shape>
-                                <o:OLEObject Type="Embed" ProgID="Equation.DSMT4" ShapeID="_x0000_i1568" DrawAspect="Content" ObjectID="_1776030802" r:id="rId30"/>
+                                <o:OLEObject Type="Embed" ProgID="Equation.DSMT4" ShapeID="_x0000_i1568" DrawAspect="Content" ObjectID="_1776113001" r:id="rId30"/>
                               </w:object>
                             </w:r>
                           </w:p>
@@ -15737,7 +15922,7 @@
                                 <v:shape id="_x0000_i1569" type="#_x0000_t75" style="width:28.5pt;height:13.5pt" o:ole="">
                                   <v:imagedata r:id="rId31" o:title=""/>
                                 </v:shape>
-                                <o:OLEObject Type="Embed" ProgID="Equation.DSMT4" ShapeID="_x0000_i1569" DrawAspect="Content" ObjectID="_1776030803" r:id="rId32"/>
+                                <o:OLEObject Type="Embed" ProgID="Equation.DSMT4" ShapeID="_x0000_i1569" DrawAspect="Content" ObjectID="_1776113002" r:id="rId32"/>
                               </w:object>
                             </w:r>
                           </w:p>
@@ -15758,7 +15943,7 @@
                                 <v:shape id="_x0000_i1570" type="#_x0000_t75" style="width:28pt;height:13.5pt" o:ole="">
                                   <v:imagedata r:id="rId33" o:title=""/>
                                 </v:shape>
-                                <o:OLEObject Type="Embed" ProgID="Equation.DSMT4" ShapeID="_x0000_i1570" DrawAspect="Content" ObjectID="_1776030804" r:id="rId34"/>
+                                <o:OLEObject Type="Embed" ProgID="Equation.DSMT4" ShapeID="_x0000_i1570" DrawAspect="Content" ObjectID="_1776113003" r:id="rId34"/>
                               </w:object>
                             </w:r>
                           </w:p>
@@ -15793,7 +15978,7 @@
                                 <v:shape id="_x0000_i1571" type="#_x0000_t75" style="width:36.5pt;height:18.5pt" o:ole="">
                                   <v:imagedata r:id="rId35" o:title=""/>
                                 </v:shape>
-                                <o:OLEObject Type="Embed" ProgID="Equation.DSMT4" ShapeID="_x0000_i1571" DrawAspect="Content" ObjectID="_1776030805" r:id="rId36"/>
+                                <o:OLEObject Type="Embed" ProgID="Equation.DSMT4" ShapeID="_x0000_i1571" DrawAspect="Content" ObjectID="_1776113004" r:id="rId36"/>
                               </w:object>
                             </w:r>
                             <w:r>
@@ -15835,7 +16020,7 @@
                                 <v:shape id="_x0000_i1572" type="#_x0000_t75" style="width:16pt;height:20.5pt">
                                   <v:imagedata r:id="rId37" o:title=""/>
                                 </v:shape>
-                                <o:OLEObject Type="Embed" ProgID="Equation.DSMT4" ShapeID="_x0000_i1572" DrawAspect="Content" ObjectID="_1776030806" r:id="rId38"/>
+                                <o:OLEObject Type="Embed" ProgID="Equation.DSMT4" ShapeID="_x0000_i1572" DrawAspect="Content" ObjectID="_1776113005" r:id="rId38"/>
                               </w:object>
                             </w:r>
                             <w:r>
@@ -15853,7 +16038,7 @@
                                 <v:shape id="_x0000_i1573" type="#_x0000_t75" style="width:24pt;height:19pt">
                                   <v:imagedata r:id="rId39" o:title=""/>
                                 </v:shape>
-                                <o:OLEObject Type="Embed" ProgID="Equation.DSMT4" ShapeID="_x0000_i1573" DrawAspect="Content" ObjectID="_1776030807" r:id="rId40"/>
+                                <o:OLEObject Type="Embed" ProgID="Equation.DSMT4" ShapeID="_x0000_i1573" DrawAspect="Content" ObjectID="_1776113006" r:id="rId40"/>
                               </w:object>
                             </w:r>
                             <w:r>
@@ -15927,7 +16112,7 @@
                                 <v:shape id="_x0000_i1574" type="#_x0000_t75" style="width:28pt;height:16pt">
                                   <v:imagedata r:id="rId41" o:title=""/>
                                 </v:shape>
-                                <o:OLEObject Type="Embed" ProgID="Equation.DSMT4" ShapeID="_x0000_i1574" DrawAspect="Content" ObjectID="_1776030808" r:id="rId42"/>
+                                <o:OLEObject Type="Embed" ProgID="Equation.DSMT4" ShapeID="_x0000_i1574" DrawAspect="Content" ObjectID="_1776113007" r:id="rId42"/>
                               </w:object>
                             </w:r>
                           </w:p>
@@ -15955,7 +16140,7 @@
                                 <v:shape id="_x0000_i1575" type="#_x0000_t75" style="width:44.5pt;height:19pt">
                                   <v:imagedata r:id="rId43" o:title=""/>
                                 </v:shape>
-                                <o:OLEObject Type="Embed" ProgID="Equation.DSMT4" ShapeID="_x0000_i1575" DrawAspect="Content" ObjectID="_1776030809" r:id="rId44"/>
+                                <o:OLEObject Type="Embed" ProgID="Equation.DSMT4" ShapeID="_x0000_i1575" DrawAspect="Content" ObjectID="_1776113008" r:id="rId44"/>
                               </w:object>
                             </w:r>
                             <w:r>
@@ -15985,7 +16170,7 @@
                                 <v:shape id="_x0000_i1576" type="#_x0000_t75" style="width:28pt;height:16pt">
                                   <v:imagedata r:id="rId41" o:title=""/>
                                 </v:shape>
-                                <o:OLEObject Type="Embed" ProgID="Equation.DSMT4" ShapeID="_x0000_i1576" DrawAspect="Content" ObjectID="_1776030810" r:id="rId45"/>
+                                <o:OLEObject Type="Embed" ProgID="Equation.DSMT4" ShapeID="_x0000_i1576" DrawAspect="Content" ObjectID="_1776113009" r:id="rId45"/>
                               </w:object>
                             </w:r>
                           </w:p>
@@ -16013,7 +16198,7 @@
                                 <v:shape id="_x0000_i1577" type="#_x0000_t75" style="width:16pt;height:20.5pt">
                                   <v:imagedata r:id="rId46" o:title=""/>
                                 </v:shape>
-                                <o:OLEObject Type="Embed" ProgID="Equation.DSMT4" ShapeID="_x0000_i1577" DrawAspect="Content" ObjectID="_1776030811" r:id="rId47"/>
+                                <o:OLEObject Type="Embed" ProgID="Equation.DSMT4" ShapeID="_x0000_i1577" DrawAspect="Content" ObjectID="_1776113010" r:id="rId47"/>
                               </w:object>
                             </w:r>
                             <w:r>
@@ -16060,7 +16245,7 @@
                                 <v:shape id="_x0000_i1578" type="#_x0000_t75" style="width:13.5pt;height:13.5pt">
                                   <v:imagedata r:id="rId13" o:title=""/>
                                 </v:shape>
-                                <o:OLEObject Type="Embed" ProgID="Equation.DSMT4" ShapeID="_x0000_i1578" DrawAspect="Content" ObjectID="_1776030812" r:id="rId48"/>
+                                <o:OLEObject Type="Embed" ProgID="Equation.DSMT4" ShapeID="_x0000_i1578" DrawAspect="Content" ObjectID="_1776113011" r:id="rId48"/>
                               </w:object>
                             </w:r>
                             <w:r>
@@ -16108,7 +16293,7 @@
                                 <v:shape id="_x0000_i1579" type="#_x0000_t75" style="width:8.5pt;height:10pt">
                                   <v:imagedata r:id="rId49" o:title=""/>
                                 </v:shape>
-                                <o:OLEObject Type="Embed" ProgID="Equation.DSMT4" ShapeID="_x0000_i1579" DrawAspect="Content" ObjectID="_1776030813" r:id="rId50"/>
+                                <o:OLEObject Type="Embed" ProgID="Equation.DSMT4" ShapeID="_x0000_i1579" DrawAspect="Content" ObjectID="_1776113012" r:id="rId50"/>
                               </w:object>
                             </w:r>
                             <w:r>
@@ -16126,15 +16311,23 @@
                                 <v:shape id="_x0000_i1580" type="#_x0000_t75" style="width:13.5pt;height:13.5pt">
                                   <v:imagedata r:id="rId15" o:title=""/>
                                 </v:shape>
-                                <o:OLEObject Type="Embed" ProgID="Equation.DSMT4" ShapeID="_x0000_i1580" DrawAspect="Content" ObjectID="_1776030814" r:id="rId51"/>
+                                <o:OLEObject Type="Embed" ProgID="Equation.DSMT4" ShapeID="_x0000_i1580" DrawAspect="Content" ObjectID="_1776113013" r:id="rId51"/>
                               </w:object>
                             </w:r>
                             <w:r>
                               <w:rPr>
                                 <w:rFonts w:asciiTheme="minorBidi" w:hAnsiTheme="minorBidi"/>
                               </w:rPr>
-                              <w:t xml:space="preserve"> using Eq.(</w:t>
+                              <w:t xml:space="preserve"> using </w:t>
                             </w:r>
+                            <w:proofErr w:type="gramStart"/>
+                            <w:r>
+                              <w:rPr>
+                                <w:rFonts w:asciiTheme="minorBidi" w:hAnsiTheme="minorBidi"/>
+                              </w:rPr>
+                              <w:t>Eq.(</w:t>
+                            </w:r>
+                            <w:proofErr w:type="gramEnd"/>
                             <w:hyperlink w:anchor="eq6" w:history="1">
                               <w:r>
                                 <w:rPr>
@@ -16182,7 +16375,7 @@
                                 <v:shape id="_x0000_i1581" type="#_x0000_t75" style="width:37pt;height:19pt">
                                   <v:imagedata r:id="rId52" o:title=""/>
                                 </v:shape>
-                                <o:OLEObject Type="Embed" ProgID="Equation.DSMT4" ShapeID="_x0000_i1581" DrawAspect="Content" ObjectID="_1776030815" r:id="rId53"/>
+                                <o:OLEObject Type="Embed" ProgID="Equation.DSMT4" ShapeID="_x0000_i1581" DrawAspect="Content" ObjectID="_1776113014" r:id="rId53"/>
                               </w:object>
                             </w:r>
                             <w:r>
@@ -16223,7 +16416,7 @@
                                 <v:shape id="_x0000_i1582" type="#_x0000_t75" style="width:43.5pt;height:36pt">
                                   <v:imagedata r:id="rId54" o:title=""/>
                                 </v:shape>
-                                <o:OLEObject Type="Embed" ProgID="Equation.DSMT4" ShapeID="_x0000_i1582" DrawAspect="Content" ObjectID="_1776030816" r:id="rId55"/>
+                                <o:OLEObject Type="Embed" ProgID="Equation.DSMT4" ShapeID="_x0000_i1582" DrawAspect="Content" ObjectID="_1776113015" r:id="rId55"/>
                               </w:object>
                             </w:r>
                           </w:p>
@@ -16284,7 +16477,7 @@
                                 <v:shape id="_x0000_i1583" type="#_x0000_t75" style="width:43.5pt;height:28.5pt">
                                   <v:imagedata r:id="rId56" o:title=""/>
                                 </v:shape>
-                                <o:OLEObject Type="Embed" ProgID="Equation.DSMT4" ShapeID="_x0000_i1583" DrawAspect="Content" ObjectID="_1776030817" r:id="rId57"/>
+                                <o:OLEObject Type="Embed" ProgID="Equation.DSMT4" ShapeID="_x0000_i1583" DrawAspect="Content" ObjectID="_1776113016" r:id="rId57"/>
                               </w:object>
                             </w:r>
                           </w:p>
@@ -16366,7 +16559,7 @@
                           <v:shape id="_x0000_i1565" type="#_x0000_t75" style="width:90.5pt;height:18.5pt" o:ole="">
                             <v:imagedata r:id="rId23" o:title=""/>
                           </v:shape>
-                          <o:OLEObject Type="Embed" ProgID="Equation.DSMT4" ShapeID="_x0000_i1565" DrawAspect="Content" ObjectID="_1776030799" r:id="rId58"/>
+                          <o:OLEObject Type="Embed" ProgID="Equation.DSMT4" ShapeID="_x0000_i1565" DrawAspect="Content" ObjectID="_1776112998" r:id="rId58"/>
                         </w:object>
                       </w:r>
                     </w:p>
@@ -16401,7 +16594,7 @@
                           <v:shape id="_x0000_i1566" type="#_x0000_t75" style="width:52pt;height:18.5pt" o:ole="">
                             <v:imagedata r:id="rId25" o:title=""/>
                           </v:shape>
-                          <o:OLEObject Type="Embed" ProgID="Equation.DSMT4" ShapeID="_x0000_i1566" DrawAspect="Content" ObjectID="_1776030800" r:id="rId59"/>
+                          <o:OLEObject Type="Embed" ProgID="Equation.DSMT4" ShapeID="_x0000_i1566" DrawAspect="Content" ObjectID="_1776112999" r:id="rId59"/>
                         </w:object>
                       </w:r>
                     </w:p>
@@ -16422,7 +16615,7 @@
                           <v:shape id="_x0000_i1567" type="#_x0000_t75" style="width:48pt;height:18.5pt" o:ole="">
                             <v:imagedata r:id="rId27" o:title=""/>
                           </v:shape>
-                          <o:OLEObject Type="Embed" ProgID="Equation.DSMT4" ShapeID="_x0000_i1567" DrawAspect="Content" ObjectID="_1776030801" r:id="rId60"/>
+                          <o:OLEObject Type="Embed" ProgID="Equation.DSMT4" ShapeID="_x0000_i1567" DrawAspect="Content" ObjectID="_1776113000" r:id="rId60"/>
                         </w:object>
                       </w:r>
                     </w:p>
@@ -16443,7 +16636,7 @@
                           <v:shape id="_x0000_i1568" type="#_x0000_t75" style="width:47.5pt;height:18.5pt" o:ole="">
                             <v:imagedata r:id="rId29" o:title=""/>
                           </v:shape>
-                          <o:OLEObject Type="Embed" ProgID="Equation.DSMT4" ShapeID="_x0000_i1568" DrawAspect="Content" ObjectID="_1776030802" r:id="rId61"/>
+                          <o:OLEObject Type="Embed" ProgID="Equation.DSMT4" ShapeID="_x0000_i1568" DrawAspect="Content" ObjectID="_1776113001" r:id="rId61"/>
                         </w:object>
                       </w:r>
                     </w:p>
@@ -16464,7 +16657,7 @@
                           <v:shape id="_x0000_i1569" type="#_x0000_t75" style="width:28.5pt;height:13.5pt" o:ole="">
                             <v:imagedata r:id="rId31" o:title=""/>
                           </v:shape>
-                          <o:OLEObject Type="Embed" ProgID="Equation.DSMT4" ShapeID="_x0000_i1569" DrawAspect="Content" ObjectID="_1776030803" r:id="rId62"/>
+                          <o:OLEObject Type="Embed" ProgID="Equation.DSMT4" ShapeID="_x0000_i1569" DrawAspect="Content" ObjectID="_1776113002" r:id="rId62"/>
                         </w:object>
                       </w:r>
                     </w:p>
@@ -16485,7 +16678,7 @@
                           <v:shape id="_x0000_i1570" type="#_x0000_t75" style="width:28pt;height:13.5pt" o:ole="">
                             <v:imagedata r:id="rId33" o:title=""/>
                           </v:shape>
-                          <o:OLEObject Type="Embed" ProgID="Equation.DSMT4" ShapeID="_x0000_i1570" DrawAspect="Content" ObjectID="_1776030804" r:id="rId63"/>
+                          <o:OLEObject Type="Embed" ProgID="Equation.DSMT4" ShapeID="_x0000_i1570" DrawAspect="Content" ObjectID="_1776113003" r:id="rId63"/>
                         </w:object>
                       </w:r>
                     </w:p>
@@ -16520,7 +16713,7 @@
                           <v:shape id="_x0000_i1571" type="#_x0000_t75" style="width:36.5pt;height:18.5pt" o:ole="">
                             <v:imagedata r:id="rId35" o:title=""/>
                           </v:shape>
-                          <o:OLEObject Type="Embed" ProgID="Equation.DSMT4" ShapeID="_x0000_i1571" DrawAspect="Content" ObjectID="_1776030805" r:id="rId64"/>
+                          <o:OLEObject Type="Embed" ProgID="Equation.DSMT4" ShapeID="_x0000_i1571" DrawAspect="Content" ObjectID="_1776113004" r:id="rId64"/>
                         </w:object>
                       </w:r>
                       <w:r>
@@ -16562,7 +16755,7 @@
                           <v:shape id="_x0000_i1572" type="#_x0000_t75" style="width:16pt;height:20.5pt">
                             <v:imagedata r:id="rId37" o:title=""/>
                           </v:shape>
-                          <o:OLEObject Type="Embed" ProgID="Equation.DSMT4" ShapeID="_x0000_i1572" DrawAspect="Content" ObjectID="_1776030806" r:id="rId65"/>
+                          <o:OLEObject Type="Embed" ProgID="Equation.DSMT4" ShapeID="_x0000_i1572" DrawAspect="Content" ObjectID="_1776113005" r:id="rId65"/>
                         </w:object>
                       </w:r>
                       <w:r>
@@ -16580,7 +16773,7 @@
                           <v:shape id="_x0000_i1573" type="#_x0000_t75" style="width:24pt;height:19pt">
                             <v:imagedata r:id="rId39" o:title=""/>
                           </v:shape>
-                          <o:OLEObject Type="Embed" ProgID="Equation.DSMT4" ShapeID="_x0000_i1573" DrawAspect="Content" ObjectID="_1776030807" r:id="rId66"/>
+                          <o:OLEObject Type="Embed" ProgID="Equation.DSMT4" ShapeID="_x0000_i1573" DrawAspect="Content" ObjectID="_1776113006" r:id="rId66"/>
                         </w:object>
                       </w:r>
                       <w:r>
@@ -16654,7 +16847,7 @@
                           <v:shape id="_x0000_i1574" type="#_x0000_t75" style="width:28pt;height:16pt">
                             <v:imagedata r:id="rId41" o:title=""/>
                           </v:shape>
-                          <o:OLEObject Type="Embed" ProgID="Equation.DSMT4" ShapeID="_x0000_i1574" DrawAspect="Content" ObjectID="_1776030808" r:id="rId67"/>
+                          <o:OLEObject Type="Embed" ProgID="Equation.DSMT4" ShapeID="_x0000_i1574" DrawAspect="Content" ObjectID="_1776113007" r:id="rId67"/>
                         </w:object>
                       </w:r>
                     </w:p>
@@ -16682,7 +16875,7 @@
                           <v:shape id="_x0000_i1575" type="#_x0000_t75" style="width:44.5pt;height:19pt">
                             <v:imagedata r:id="rId43" o:title=""/>
                           </v:shape>
-                          <o:OLEObject Type="Embed" ProgID="Equation.DSMT4" ShapeID="_x0000_i1575" DrawAspect="Content" ObjectID="_1776030809" r:id="rId68"/>
+                          <o:OLEObject Type="Embed" ProgID="Equation.DSMT4" ShapeID="_x0000_i1575" DrawAspect="Content" ObjectID="_1776113008" r:id="rId68"/>
                         </w:object>
                       </w:r>
                       <w:r>
@@ -16712,7 +16905,7 @@
                           <v:shape id="_x0000_i1576" type="#_x0000_t75" style="width:28pt;height:16pt">
                             <v:imagedata r:id="rId41" o:title=""/>
                           </v:shape>
-                          <o:OLEObject Type="Embed" ProgID="Equation.DSMT4" ShapeID="_x0000_i1576" DrawAspect="Content" ObjectID="_1776030810" r:id="rId69"/>
+                          <o:OLEObject Type="Embed" ProgID="Equation.DSMT4" ShapeID="_x0000_i1576" DrawAspect="Content" ObjectID="_1776113009" r:id="rId69"/>
                         </w:object>
                       </w:r>
                     </w:p>
@@ -16740,7 +16933,7 @@
                           <v:shape id="_x0000_i1577" type="#_x0000_t75" style="width:16pt;height:20.5pt">
                             <v:imagedata r:id="rId46" o:title=""/>
                           </v:shape>
-                          <o:OLEObject Type="Embed" ProgID="Equation.DSMT4" ShapeID="_x0000_i1577" DrawAspect="Content" ObjectID="_1776030811" r:id="rId70"/>
+                          <o:OLEObject Type="Embed" ProgID="Equation.DSMT4" ShapeID="_x0000_i1577" DrawAspect="Content" ObjectID="_1776113010" r:id="rId70"/>
                         </w:object>
                       </w:r>
                       <w:r>
@@ -16787,7 +16980,7 @@
                           <v:shape id="_x0000_i1578" type="#_x0000_t75" style="width:13.5pt;height:13.5pt">
                             <v:imagedata r:id="rId13" o:title=""/>
                           </v:shape>
-                          <o:OLEObject Type="Embed" ProgID="Equation.DSMT4" ShapeID="_x0000_i1578" DrawAspect="Content" ObjectID="_1776030812" r:id="rId71"/>
+                          <o:OLEObject Type="Embed" ProgID="Equation.DSMT4" ShapeID="_x0000_i1578" DrawAspect="Content" ObjectID="_1776113011" r:id="rId71"/>
                         </w:object>
                       </w:r>
                       <w:r>
@@ -16835,7 +17028,7 @@
                           <v:shape id="_x0000_i1579" type="#_x0000_t75" style="width:8.5pt;height:10pt">
                             <v:imagedata r:id="rId49" o:title=""/>
                           </v:shape>
-                          <o:OLEObject Type="Embed" ProgID="Equation.DSMT4" ShapeID="_x0000_i1579" DrawAspect="Content" ObjectID="_1776030813" r:id="rId72"/>
+                          <o:OLEObject Type="Embed" ProgID="Equation.DSMT4" ShapeID="_x0000_i1579" DrawAspect="Content" ObjectID="_1776113012" r:id="rId72"/>
                         </w:object>
                       </w:r>
                       <w:r>
@@ -16853,15 +17046,23 @@
                           <v:shape id="_x0000_i1580" type="#_x0000_t75" style="width:13.5pt;height:13.5pt">
                             <v:imagedata r:id="rId15" o:title=""/>
                           </v:shape>
-                          <o:OLEObject Type="Embed" ProgID="Equation.DSMT4" ShapeID="_x0000_i1580" DrawAspect="Content" ObjectID="_1776030814" r:id="rId73"/>
+                          <o:OLEObject Type="Embed" ProgID="Equation.DSMT4" ShapeID="_x0000_i1580" DrawAspect="Content" ObjectID="_1776113013" r:id="rId73"/>
                         </w:object>
                       </w:r>
                       <w:r>
                         <w:rPr>
                           <w:rFonts w:asciiTheme="minorBidi" w:hAnsiTheme="minorBidi"/>
                         </w:rPr>
-                        <w:t xml:space="preserve"> using Eq.(</w:t>
+                        <w:t xml:space="preserve"> using </w:t>
                       </w:r>
+                      <w:proofErr w:type="gramStart"/>
+                      <w:r>
+                        <w:rPr>
+                          <w:rFonts w:asciiTheme="minorBidi" w:hAnsiTheme="minorBidi"/>
+                        </w:rPr>
+                        <w:t>Eq.(</w:t>
+                      </w:r>
+                      <w:proofErr w:type="gramEnd"/>
                       <w:hyperlink w:anchor="eq6" w:history="1">
                         <w:r>
                           <w:rPr>
@@ -16909,7 +17110,7 @@
                           <v:shape id="_x0000_i1581" type="#_x0000_t75" style="width:37pt;height:19pt">
                             <v:imagedata r:id="rId52" o:title=""/>
                           </v:shape>
-                          <o:OLEObject Type="Embed" ProgID="Equation.DSMT4" ShapeID="_x0000_i1581" DrawAspect="Content" ObjectID="_1776030815" r:id="rId74"/>
+                          <o:OLEObject Type="Embed" ProgID="Equation.DSMT4" ShapeID="_x0000_i1581" DrawAspect="Content" ObjectID="_1776113014" r:id="rId74"/>
                         </w:object>
                       </w:r>
                       <w:r>
@@ -16950,7 +17151,7 @@
                           <v:shape id="_x0000_i1582" type="#_x0000_t75" style="width:43.5pt;height:36pt">
                             <v:imagedata r:id="rId54" o:title=""/>
                           </v:shape>
-                          <o:OLEObject Type="Embed" ProgID="Equation.DSMT4" ShapeID="_x0000_i1582" DrawAspect="Content" ObjectID="_1776030816" r:id="rId75"/>
+                          <o:OLEObject Type="Embed" ProgID="Equation.DSMT4" ShapeID="_x0000_i1582" DrawAspect="Content" ObjectID="_1776113015" r:id="rId75"/>
                         </w:object>
                       </w:r>
                     </w:p>
@@ -17011,7 +17212,7 @@
                           <v:shape id="_x0000_i1583" type="#_x0000_t75" style="width:43.5pt;height:28.5pt">
                             <v:imagedata r:id="rId56" o:title=""/>
                           </v:shape>
-                          <o:OLEObject Type="Embed" ProgID="Equation.DSMT4" ShapeID="_x0000_i1583" DrawAspect="Content" ObjectID="_1776030817" r:id="rId76"/>
+                          <o:OLEObject Type="Embed" ProgID="Equation.DSMT4" ShapeID="_x0000_i1583" DrawAspect="Content" ObjectID="_1776113016" r:id="rId76"/>
                         </w:object>
                       </w:r>
                     </w:p>
@@ -17178,7 +17379,7 @@
           <v:shape id="_x0000_i1556" type="#_x0000_t75" style="width:95pt;height:19pt" o:ole="">
             <v:imagedata r:id="rId77" o:title=""/>
           </v:shape>
-          <o:OLEObject Type="Embed" ProgID="Equation.DSMT4" ShapeID="_x0000_i1556" DrawAspect="Content" ObjectID="_1776030790" r:id="rId78"/>
+          <o:OLEObject Type="Embed" ProgID="Equation.DSMT4" ShapeID="_x0000_i1556" DrawAspect="Content" ObjectID="_1776112989" r:id="rId78"/>
         </w:object>
       </w:r>
       <w:r>
@@ -17192,7 +17393,7 @@
           <v:shape id="_x0000_i1557" type="#_x0000_t75" style="width:36.5pt;height:19pt" o:ole="">
             <v:imagedata r:id="rId79" o:title=""/>
           </v:shape>
-          <o:OLEObject Type="Embed" ProgID="Equation.DSMT4" ShapeID="_x0000_i1557" DrawAspect="Content" ObjectID="_1776030791" r:id="rId80"/>
+          <o:OLEObject Type="Embed" ProgID="Equation.DSMT4" ShapeID="_x0000_i1557" DrawAspect="Content" ObjectID="_1776112990" r:id="rId80"/>
         </w:object>
       </w:r>
       <w:r>
@@ -17200,7 +17401,11 @@
       </w:r>
       <w:r>
         <w:lastRenderedPageBreak/>
-        <w:t>CATCH is the cost of finding the roots, which is the cost of finding eigen values for an NxN matrix, to deal with it, Dr. Elad describe in his article</w:t>
+        <w:t xml:space="preserve">CATCH is the cost of finding the roots, which is the cost of finding eigen values for an NxN matrix, to deal with it, Dr. Elad describe in his </w:t>
+      </w:r>
+      <w:proofErr w:type="gramStart"/>
+      <w:r>
+        <w:t>article</w:t>
       </w:r>
       <w:r>
         <w:rPr>
@@ -17209,16 +17414,32 @@
         </w:rPr>
         <w:t>[</w:t>
       </w:r>
-      <w:hyperlink w:anchor="Reference1" w:history="1">
-        <w:r>
-          <w:rPr>
-            <w:rStyle w:val="Hyperlink"/>
-            <w:b/>
-            <w:bCs/>
-          </w:rPr>
-          <w:t>1</w:t>
-        </w:r>
-      </w:hyperlink>
+      <w:proofErr w:type="gramEnd"/>
+      <w:r>
+        <w:fldChar w:fldCharType="begin"/>
+      </w:r>
+      <w:r>
+        <w:instrText>HYPERLINK \l "Reference1"</w:instrText>
+      </w:r>
+      <w:r>
+        <w:fldChar w:fldCharType="separate"/>
+      </w:r>
+      <w:r>
+        <w:rPr>
+          <w:rStyle w:val="Hyperlink"/>
+          <w:b/>
+          <w:bCs/>
+        </w:rPr>
+        <w:t>1</w:t>
+      </w:r>
+      <w:r>
+        <w:rPr>
+          <w:rStyle w:val="Hyperlink"/>
+          <w:b/>
+          <w:bCs/>
+        </w:rPr>
+        <w:fldChar w:fldCharType="end"/>
+      </w:r>
       <w:r>
         <w:rPr>
           <w:b/>
@@ -17350,7 +17571,15 @@
         <w:pStyle w:val="Style1"/>
       </w:pPr>
       <w:r>
-        <w:t xml:space="preserve">We used the propagator for two task, the first is creating the data for each of the algorithms runs. Given a set of TLE from the user we can create a set of point in time for two satellites and run the algorithms with it. The second task is using a propagator as part of the SBO-ANCAS algorithm. SBO-ANCAS needs to sample new points as part of the algorithms so a propagator is needed. </w:t>
+        <w:t xml:space="preserve">We used the propagator for two </w:t>
+      </w:r>
+      <w:proofErr w:type="gramStart"/>
+      <w:r>
+        <w:t>task</w:t>
+      </w:r>
+      <w:proofErr w:type="gramEnd"/>
+      <w:r>
+        <w:t xml:space="preserve">, the first is creating the data for each of the algorithms runs. Given a set of TLE from the user we can create a set of point in time for two satellites and run the algorithms with it. The second task is using a propagator as part of the SBO-ANCAS algorithm. SBO-ANCAS needs to sample new points as part of the algorithms so a propagator is needed. </w:t>
       </w:r>
     </w:p>
     <w:p>
@@ -17397,7 +17626,15 @@
         <w:t>doing so while considering the environment the algorithm will have to work on</w:t>
       </w:r>
       <w:r>
-        <w:t xml:space="preserve">. Until now SBO-ANCAS and CATCH were only implemented in MATLAB as part of the initial article and testing [ ][ ]. To work on a satellite OBC well the algorithms </w:t>
+        <w:t xml:space="preserve">. Until now SBO-ANCAS and CATCH were only implemented in MATLAB as part of the initial article and testing </w:t>
+      </w:r>
+      <w:proofErr w:type="gramStart"/>
+      <w:r>
+        <w:t>[ ]</w:t>
+      </w:r>
+      <w:proofErr w:type="gramEnd"/>
+      <w:r>
+        <w:t xml:space="preserve">[ ]. To work on a satellite OBC well the algorithms </w:t>
       </w:r>
       <w:r>
         <w:t>need to run efficiently on various systems and computer boards</w:t>
@@ -17682,6 +17919,7 @@
       <w:r>
         <w:t xml:space="preserve">For each of the roots we found, we calculate the distance using </w:t>
       </w:r>
+      <w:proofErr w:type="gramStart"/>
       <w:r>
         <w:rPr>
           <w:b/>
@@ -17689,16 +17927,32 @@
         </w:rPr>
         <w:t>Eq.(</w:t>
       </w:r>
-      <w:hyperlink w:anchor="eq6" w:history="1">
-        <w:r>
-          <w:rPr>
-            <w:rStyle w:val="Hyperlink"/>
-            <w:b/>
-            <w:bCs/>
-          </w:rPr>
-          <w:t>6</w:t>
-        </w:r>
-      </w:hyperlink>
+      <w:proofErr w:type="gramEnd"/>
+      <w:r>
+        <w:fldChar w:fldCharType="begin"/>
+      </w:r>
+      <w:r>
+        <w:instrText>HYPERLINK \l "eq6"</w:instrText>
+      </w:r>
+      <w:r>
+        <w:fldChar w:fldCharType="separate"/>
+      </w:r>
+      <w:r>
+        <w:rPr>
+          <w:rStyle w:val="Hyperlink"/>
+          <w:b/>
+          <w:bCs/>
+        </w:rPr>
+        <w:t>6</w:t>
+      </w:r>
+      <w:r>
+        <w:rPr>
+          <w:rStyle w:val="Hyperlink"/>
+          <w:b/>
+          <w:bCs/>
+        </w:rPr>
+        <w:fldChar w:fldCharType="end"/>
+      </w:r>
       <w:r>
         <w:rPr>
           <w:b/>
@@ -17732,7 +17986,7 @@
           <v:shape id="_x0000_i1558" type="#_x0000_t75" style="width:180.5pt;height:19pt" o:ole="">
             <v:imagedata r:id="rId81" o:title=""/>
           </v:shape>
-          <o:OLEObject Type="Embed" ProgID="Equation.DSMT4" ShapeID="_x0000_i1558" DrawAspect="Content" ObjectID="_1776030792" r:id="rId82"/>
+          <o:OLEObject Type="Embed" ProgID="Equation.DSMT4" ShapeID="_x0000_i1558" DrawAspect="Content" ObjectID="_1776112991" r:id="rId82"/>
         </w:object>
       </w:r>
     </w:p>
@@ -17762,7 +18016,7 @@
           <v:shape id="_x0000_i1559" type="#_x0000_t75" style="width:92pt;height:26pt" o:ole="">
             <v:imagedata r:id="rId83" o:title=""/>
           </v:shape>
-          <o:OLEObject Type="Embed" ProgID="Equation.DSMT4" ShapeID="_x0000_i1559" DrawAspect="Content" ObjectID="_1776030793" r:id="rId84"/>
+          <o:OLEObject Type="Embed" ProgID="Equation.DSMT4" ShapeID="_x0000_i1559" DrawAspect="Content" ObjectID="_1776112992" r:id="rId84"/>
         </w:object>
       </w:r>
       <w:r>
@@ -17801,7 +18055,7 @@
           <v:shape id="_x0000_i1560" type="#_x0000_t75" style="width:125.5pt;height:34pt" o:ole="">
             <v:imagedata r:id="rId85" o:title=""/>
           </v:shape>
-          <o:OLEObject Type="Embed" ProgID="Equation.DSMT4" ShapeID="_x0000_i1560" DrawAspect="Content" ObjectID="_1776030794" r:id="rId86"/>
+          <o:OLEObject Type="Embed" ProgID="Equation.DSMT4" ShapeID="_x0000_i1560" DrawAspect="Content" ObjectID="_1776112993" r:id="rId86"/>
         </w:object>
       </w:r>
       <w:r>
@@ -17833,6 +18087,7 @@
       <w:r>
         <w:t xml:space="preserve">In SBO-ANCAS </w:t>
       </w:r>
+      <w:proofErr w:type="gramStart"/>
       <w:r>
         <w:rPr>
           <w:b/>
@@ -17850,6 +18105,7 @@
         </w:rPr>
         <w:t>]</w:t>
       </w:r>
+      <w:proofErr w:type="gramEnd"/>
       <w:r>
         <w:t xml:space="preserve">, we are going over a set of </w:t>
       </w:r>
@@ -17872,7 +18128,7 @@
           <v:shape id="_x0000_i1561" type="#_x0000_t75" style="width:92pt;height:26pt" o:ole="">
             <v:imagedata r:id="rId83" o:title=""/>
           </v:shape>
-          <o:OLEObject Type="Embed" ProgID="Equation.DSMT4" ShapeID="_x0000_i1561" DrawAspect="Content" ObjectID="_1776030795" r:id="rId87"/>
+          <o:OLEObject Type="Embed" ProgID="Equation.DSMT4" ShapeID="_x0000_i1561" DrawAspect="Content" ObjectID="_1776112994" r:id="rId87"/>
         </w:object>
       </w:r>
       <w:r>
@@ -20618,7 +20874,21 @@
         <w:rPr>
           <w:rFonts w:eastAsiaTheme="minorEastAsia"/>
         </w:rPr>
-        <w:t xml:space="preserve">Practically that not the case because there is a limit on how many small numbers we can fit between any set of 2 initial values, depending on the value of </w:t>
+        <w:t xml:space="preserve">Practically that not the case because there is a limit on how many small </w:t>
+      </w:r>
+      <w:proofErr w:type="gramStart"/>
+      <w:r>
+        <w:rPr>
+          <w:rFonts w:eastAsiaTheme="minorEastAsia"/>
+        </w:rPr>
+        <w:t>numbers</w:t>
+      </w:r>
+      <w:proofErr w:type="gramEnd"/>
+      <w:r>
+        <w:rPr>
+          <w:rFonts w:eastAsiaTheme="minorEastAsia"/>
+        </w:rPr>
+        <w:t xml:space="preserve"> we can fit between any set of 2 initial values, depending on the value of </w:t>
       </w:r>
       <m:oMath>
         <m:sSub>
@@ -20973,7 +21243,7 @@
           <v:shape id="_x0000_i1562" type="#_x0000_t75" style="width:8pt;height:11.5pt" o:ole="">
             <v:imagedata r:id="rId90" o:title=""/>
           </v:shape>
-          <o:OLEObject Type="Embed" ProgID="Equation.DSMT4" ShapeID="_x0000_i1562" DrawAspect="Content" ObjectID="_1776030796" r:id="rId91"/>
+          <o:OLEObject Type="Embed" ProgID="Equation.DSMT4" ShapeID="_x0000_i1562" DrawAspect="Content" ObjectID="_1776112995" r:id="rId91"/>
         </w:object>
       </w:r>
       <w:r>
@@ -21391,7 +21661,11 @@
         <w:t>we</w:t>
       </w:r>
       <w:r>
-        <w:t xml:space="preserve"> calculate the Chebyshev polynomials</w:t>
+        <w:t xml:space="preserve"> calculate the Chebyshev </w:t>
+      </w:r>
+      <w:proofErr w:type="gramStart"/>
+      <w:r>
+        <w:t>polynomials</w:t>
       </w:r>
       <w:r>
         <w:rPr>
@@ -21400,16 +21674,32 @@
         </w:rPr>
         <w:t>[</w:t>
       </w:r>
-      <w:hyperlink w:anchor="Reference1" w:history="1">
-        <w:r>
-          <w:rPr>
-            <w:rStyle w:val="Hyperlink"/>
-            <w:b/>
-            <w:bCs/>
-          </w:rPr>
-          <w:t>1</w:t>
-        </w:r>
-      </w:hyperlink>
+      <w:proofErr w:type="gramEnd"/>
+      <w:r>
+        <w:fldChar w:fldCharType="begin"/>
+      </w:r>
+      <w:r>
+        <w:instrText>HYPERLINK \l "Reference1"</w:instrText>
+      </w:r>
+      <w:r>
+        <w:fldChar w:fldCharType="separate"/>
+      </w:r>
+      <w:r>
+        <w:rPr>
+          <w:rStyle w:val="Hyperlink"/>
+          <w:b/>
+          <w:bCs/>
+        </w:rPr>
+        <w:t>1</w:t>
+      </w:r>
+      <w:r>
+        <w:rPr>
+          <w:rStyle w:val="Hyperlink"/>
+          <w:b/>
+          <w:bCs/>
+        </w:rPr>
+        <w:fldChar w:fldCharType="end"/>
+      </w:r>
       <w:r>
         <w:rPr>
           <w:b/>
@@ -22091,7 +22381,15 @@
     </w:p>
     <w:p>
       <w:r>
-        <w:t>ANCAS implementation is pretty straight forward, there are no inner loop or complicated algorithms in use here, we only need to find the roots of a cubic polynomial, and it can be done using a formula. We kept the implementation as simple and straight forward as possible, only taking out the code for each iteration logic, including fitting the polynomial and finding the roots, into a different function so we can reuse the code for SBO-ANCAS. We created a class representing a cubic polynomial with functions for creating the coefficients and for getting a value at a point x. we created a function for finding the roots using the cubic polynomial formula and created unit tests that check the roots finding for a polynomials with 0 to 3 real roots in range.</w:t>
+        <w:t xml:space="preserve">ANCAS implementation is pretty straight forward, there are no inner loop or complicated algorithms in use here, we only need to find the roots of a cubic polynomial, and it can be done using a formula. We kept the implementation as simple and straight forward as possible, only taking out the code for each iteration logic, including fitting the polynomial and finding the roots, into a different function so we can reuse the code for SBO-ANCAS. We created a class representing a cubic polynomial with functions for creating the coefficients and for getting a value at a point x. we created a function for finding the roots using the cubic polynomial formula and created unit tests that check the roots finding for a </w:t>
+      </w:r>
+      <w:proofErr w:type="gramStart"/>
+      <w:r>
+        <w:t>polynomials</w:t>
+      </w:r>
+      <w:proofErr w:type="gramEnd"/>
+      <w:r>
+        <w:t xml:space="preserve"> with 0 to 3 real roots in range.</w:t>
       </w:r>
     </w:p>
     <w:p>
@@ -22216,7 +22514,39 @@
     </w:p>
     <w:p>
       <w:r>
-        <w:t>SBO-ANCAS acts similar to ANCAS in every iteration, initialize the polynomials, finding the roots and so on. To avoid rewriting the same code we inherited ANCAS and only needed to override the RunAlgorithm function. We added an interface for the propagator SBO-ANCAS uses, because we only get a single point in time every time we called it SinglePointPropogator. We implemented the interface using SGP4 and used it for our testing. Additionally SBO-ANCAS needed the tolerances in both time and distance.</w:t>
+        <w:t xml:space="preserve">SBO-ANCAS acts similar to ANCAS in every iteration, initialize the polynomials, finding the roots and so on. To avoid rewriting the same code we inherited ANCAS and only needed to override the </w:t>
+      </w:r>
+      <w:proofErr w:type="spellStart"/>
+      <w:r>
+        <w:t>RunAlgorithm</w:t>
+      </w:r>
+      <w:proofErr w:type="spellEnd"/>
+      <w:r>
+        <w:t xml:space="preserve"> function. We added an interface for the propagator SBO-ANCAS uses, because we only get a single point in time every </w:t>
+      </w:r>
+      <w:proofErr w:type="gramStart"/>
+      <w:r>
+        <w:t>time</w:t>
+      </w:r>
+      <w:proofErr w:type="gramEnd"/>
+      <w:r>
+        <w:t xml:space="preserve"> we called it </w:t>
+      </w:r>
+      <w:proofErr w:type="spellStart"/>
+      <w:r>
+        <w:t>SinglePointPropogator</w:t>
+      </w:r>
+      <w:proofErr w:type="spellEnd"/>
+      <w:r>
+        <w:t xml:space="preserve">. We implemented the interface using SGP4 and used it for our testing. </w:t>
+      </w:r>
+      <w:proofErr w:type="gramStart"/>
+      <w:r>
+        <w:t>Additionally</w:t>
+      </w:r>
+      <w:proofErr w:type="gramEnd"/>
+      <w:r>
+        <w:t xml:space="preserve"> SBO-ANCAS needed the tolerances in both time and distance.</w:t>
       </w:r>
     </w:p>
     <w:p>
@@ -22362,7 +22692,20 @@
         <w:t xml:space="preserve"> to get the value at a point x</w:t>
       </w:r>
       <w:r>
-        <w:t xml:space="preserve">. we needed the freedom to use different variations of the roots finding to check different libraries so we separated the root finding problem into a different interface. The CATCH class uses 4 CPP, for Fd,x,y,z, additionally it uses the </w:t>
+        <w:t xml:space="preserve">. we needed the freedom to use different variations of the roots finding to check different libraries so we separated the root finding problem into a different interface. The CATCH class uses 4 CPP, for </w:t>
+      </w:r>
+      <w:proofErr w:type="spellStart"/>
+      <w:proofErr w:type="gramStart"/>
+      <w:r>
+        <w:t>Fd,x</w:t>
+      </w:r>
+      <w:proofErr w:type="gramEnd"/>
+      <w:r>
+        <w:t>,y,z</w:t>
+      </w:r>
+      <w:proofErr w:type="spellEnd"/>
+      <w:r>
+        <w:t xml:space="preserve">, additionally it uses the </w:t>
       </w:r>
       <w:r>
         <w:t>Rootfinder</w:t>
@@ -22380,10 +22723,18 @@
         <w:t xml:space="preserve"> </w:t>
       </w:r>
       <w:r>
-        <w:t>article [</w:t>
-      </w:r>
-      <w:r>
-        <w:t xml:space="preserve"> ] , and we tried two libraries for finding the Eigenvalues of the Companion Matrix. We implemented using Eigen and </w:t>
+        <w:t xml:space="preserve">article </w:t>
+      </w:r>
+      <w:proofErr w:type="gramStart"/>
+      <w:r>
+        <w:t>[</w:t>
+      </w:r>
+      <w:r>
+        <w:t xml:space="preserve"> ]</w:t>
+      </w:r>
+      <w:proofErr w:type="gramEnd"/>
+      <w:r>
+        <w:t xml:space="preserve"> , and we tried two libraries for finding the Eigenvalues of the Companion Matrix. We implemented using Eigen and </w:t>
       </w:r>
       <w:bookmarkStart w:id="60" w:name="_Hlk165039674"/>
       <w:r>
@@ -22689,7 +23040,15 @@
     </w:p>
     <w:p>
       <w:r>
-        <w:t xml:space="preserve">Package diagram and top down explanation of the system, class diagram for each package with explanations. Activity for running a test </w:t>
+        <w:t xml:space="preserve">Package diagram and </w:t>
+      </w:r>
+      <w:proofErr w:type="gramStart"/>
+      <w:r>
+        <w:t>top down</w:t>
+      </w:r>
+      <w:proofErr w:type="gramEnd"/>
+      <w:r>
+        <w:t xml:space="preserve"> explanation of the system, class diagram for each package with explanations. Activity for running a test </w:t>
       </w:r>
     </w:p>
     <w:p>
@@ -22922,8 +23281,13 @@
       </w:r>
     </w:p>
     <w:p>
-      <w:r>
-        <w:t xml:space="preserve">Diagram ? , </w:t>
+      <w:proofErr w:type="gramStart"/>
+      <w:r>
+        <w:t>Diagram ?</w:t>
+      </w:r>
+      <w:proofErr w:type="gramEnd"/>
+      <w:r>
+        <w:t xml:space="preserve"> , </w:t>
       </w:r>
       <w:r>
         <w:t>The Tested OBC App Package Diagram</w:t>
@@ -23706,8 +24070,13 @@
           </wp:anchor>
         </w:drawing>
       </w:r>
-      <w:r>
-        <w:t>Diagram ? , activity diagram of running a test on the Tested OBC App</w:t>
+      <w:proofErr w:type="gramStart"/>
+      <w:r>
+        <w:t>Diagram ?</w:t>
+      </w:r>
+      <w:proofErr w:type="gramEnd"/>
+      <w:r>
+        <w:t xml:space="preserve"> , activity diagram of running a test on the Tested OBC App</w:t>
       </w:r>
       <w:r>
         <w:t xml:space="preserve">. </w:t>
@@ -24588,15 +24957,16 @@
           <w:bCs/>
           <w:u w:val="single"/>
         </w:rPr>
-        <w:t xml:space="preserve">Testing Station </w:t>
-      </w:r>
+        <w:t xml:space="preserve">Testing </w:t>
+      </w:r>
+      <w:proofErr w:type="gramStart"/>
       <w:r>
         <w:rPr>
           <w:b/>
           <w:bCs/>
           <w:u w:val="single"/>
         </w:rPr>
-        <w:t xml:space="preserve"> </w:t>
+        <w:t xml:space="preserve">Station </w:t>
       </w:r>
       <w:r>
         <w:rPr>
@@ -24604,7 +24974,24 @@
           <w:bCs/>
           <w:u w:val="single"/>
         </w:rPr>
-        <w:t>– Test Re</w:t>
+        <w:t xml:space="preserve"> </w:t>
+      </w:r>
+      <w:r>
+        <w:rPr>
+          <w:b/>
+          <w:bCs/>
+          <w:u w:val="single"/>
+        </w:rPr>
+        <w:t>–</w:t>
+      </w:r>
+      <w:proofErr w:type="gramEnd"/>
+      <w:r>
+        <w:rPr>
+          <w:b/>
+          <w:bCs/>
+          <w:u w:val="single"/>
+        </w:rPr>
+        <w:t xml:space="preserve"> Test Re</w:t>
       </w:r>
       <w:r>
         <w:rPr>
@@ -24657,7 +25044,15 @@
         </w:rPr>
       </w:pPr>
       <w:r>
-        <w:t xml:space="preserve">The first implementation we did was UDP, the easiest to implement and use. But unfortunately, UDP have few major flaws. The first problem is a limit on the message size, in the IP layer we have a total length field in an unsigned short variable, limiting the total size of each IP packet to around 65,500 bytes of data (after subtracting the headers size) so we need to send our message in blocks ourself, and here we get to the second problem, reliability. The protocol doesn’t assure as we get the blocks in the order we sent them or that we will get them at all, meaning that we will have to track </w:t>
+        <w:t xml:space="preserve">The first implementation we did was UDP, the easiest to implement and use. But unfortunately, UDP have few major flaws. The first problem is a limit on the message size, in the IP layer we have a total length field in an unsigned short variable, limiting the total size of each IP packet to around 65,500 bytes of data (after subtracting the headers size) so we need to send our message in blocks ourself, and here we get to the second problem, reliability. The protocol doesn’t assure as we get the blocks in the </w:t>
+      </w:r>
+      <w:proofErr w:type="gramStart"/>
+      <w:r>
+        <w:t>order</w:t>
+      </w:r>
+      <w:proofErr w:type="gramEnd"/>
+      <w:r>
+        <w:t xml:space="preserve"> we sent them or that we will get them at all, meaning that we will have to track </w:t>
       </w:r>
       <w:r>
         <w:t>the blocks</w:t>
@@ -24672,7 +25067,15 @@
         <w:t>order ourself, send ACK of some kind and resend it if necessary. In each message we can have a lot of data, for example for</w:t>
       </w:r>
       <w:r>
-        <w:t xml:space="preserve"> a test of time period of a week we can easily get 6000 points, each point contains the time value and 4 vectors, location and velocity of two objects, meaning we have 13 double precision variable, each of them is 8 Bytes, the data array will be </w:t>
+        <w:t xml:space="preserve"> a test of time period of a week we can easily get 6000 points, each point contains the time value and 4 vectors, location and velocity of two objects, meaning we have 13 double precision </w:t>
+      </w:r>
+      <w:proofErr w:type="gramStart"/>
+      <w:r>
+        <w:t>variable</w:t>
+      </w:r>
+      <w:proofErr w:type="gramEnd"/>
+      <w:r>
+        <w:t xml:space="preserve">, each of them is 8 Bytes, the data array will be </w:t>
       </w:r>
       <m:oMath>
         <m:r>
@@ -24706,7 +25109,23 @@
     </w:p>
     <w:p>
       <w:r>
-        <w:t>Unlike the UDP protocol, TCP is a much better option for our needs. The protocol handle the full message, sending it fragmented if necessary, collecting and making sure we can the full message in the correct order. The cost is in run time but we only care about the run time when the algorithm is running, in other times it doesn’t really matter. We used the protocol as a client and server duo, the Testing Station being the server, running on a PC and with resources to spare. Additionally we only need to know the IP address and port of the Testing Station. The Tested OBC connect to the station as a client, and waiting for incoming test request + answering with the results.</w:t>
+        <w:t xml:space="preserve">Unlike the UDP protocol, TCP is a much better option for our needs. The protocol </w:t>
+      </w:r>
+      <w:proofErr w:type="gramStart"/>
+      <w:r>
+        <w:t>handle</w:t>
+      </w:r>
+      <w:proofErr w:type="gramEnd"/>
+      <w:r>
+        <w:t xml:space="preserve"> the full message, sending it fragmented if necessary, collecting and making sure we can the full message in the correct order. The cost is in run time but we only care about the run time when the algorithm is running, in other times it doesn’t really matter. We used the protocol as a client and server duo, the Testing Station being the server, running on a PC and with resources to spare. </w:t>
+      </w:r>
+      <w:proofErr w:type="gramStart"/>
+      <w:r>
+        <w:t>Additionally</w:t>
+      </w:r>
+      <w:proofErr w:type="gramEnd"/>
+      <w:r>
+        <w:t xml:space="preserve"> we only need to know the IP address and port of the Testing Station. The Tested OBC connect to the station as a client, and waiting for incoming test request + answering with the results.</w:t>
       </w:r>
     </w:p>
     <w:p/>
@@ -24810,7 +25229,31 @@
     </w:p>
     <w:p>
       <w:r>
-        <w:t xml:space="preserve">The last option we tested is running the Tested OBC App on and emulator. Finding an emulator that can emulate the CPU frequencies we needed reliably wasn’t simple until we come across gem5 [ ]. gem5 is a community led project, providing a modular platform for creating and researching computer systems. We can use gem5 to run our application with a simulated architecture, CPU type Memory type and size and more. We created a script for running our app with similar properties to the OBC [ ] we wanted to test. The only problem with gem5 is that its design to run on linux and that it can be </w:t>
+        <w:t xml:space="preserve">The last option we tested is running the Tested OBC App on and emulator. Finding an emulator that can emulate the CPU frequencies we needed reliably wasn’t simple until we come across gem5 </w:t>
+      </w:r>
+      <w:proofErr w:type="gramStart"/>
+      <w:r>
+        <w:t>[ ]</w:t>
+      </w:r>
+      <w:proofErr w:type="gramEnd"/>
+      <w:r>
+        <w:t xml:space="preserve">. gem5 is a community led project, providing a modular platform for creating and researching computer systems. We can use gem5 to run our application with a simulated architecture, CPU type Memory type and size and more. We created a script for running our app with similar properties to the OBC </w:t>
+      </w:r>
+      <w:proofErr w:type="gramStart"/>
+      <w:r>
+        <w:t>[ ]</w:t>
+      </w:r>
+      <w:proofErr w:type="gramEnd"/>
+      <w:r>
+        <w:t xml:space="preserve"> we wanted to test. The only problem with gem5 is that its design to run on </w:t>
+      </w:r>
+      <w:proofErr w:type="spellStart"/>
+      <w:r>
+        <w:t>linux</w:t>
+      </w:r>
+      <w:proofErr w:type="spellEnd"/>
+      <w:r>
+        <w:t xml:space="preserve"> and that it can be </w:t>
       </w:r>
       <w:r>
         <w:t xml:space="preserve">slower (for example, </w:t>
@@ -25021,9 +25464,11 @@
       <w:r>
         <w:t xml:space="preserve"> </w:t>
       </w:r>
+      <w:proofErr w:type="gramStart"/>
       <w:r>
         <w:t>…..</w:t>
       </w:r>
+      <w:proofErr w:type="gramEnd"/>
     </w:p>
     <w:p>
       <w:pPr>
@@ -25264,13 +25709,26 @@
         <w:t xml:space="preserve"> object</w:t>
       </w:r>
       <w:r>
-        <w:t>, we got the TLE of all the active satellites from C</w:t>
+        <w:t xml:space="preserve">, we got the TLE of all the active satellites from </w:t>
+      </w:r>
+      <w:proofErr w:type="spellStart"/>
+      <w:r>
+        <w:t>C</w:t>
       </w:r>
       <w:r>
         <w:t>elestrak</w:t>
       </w:r>
-      <w:r>
-        <w:t xml:space="preserve"> [ ] (from 29/04/24 12:05:33UTC) , we ran the algorithms on the first satellite in the list with every other satellite and got 9726 different tests. We used 32 point per minimal revolution and tested over a </w:t>
+      <w:proofErr w:type="spellEnd"/>
+      <w:r>
+        <w:t xml:space="preserve"> </w:t>
+      </w:r>
+      <w:proofErr w:type="gramStart"/>
+      <w:r>
+        <w:t>[ ]</w:t>
+      </w:r>
+      <w:proofErr w:type="gramEnd"/>
+      <w:r>
+        <w:t xml:space="preserve"> (from 29/04/24 12:05:33UTC) , we ran the algorithms on the first satellite in the list with every other satellite and got 9726 different tests. We used 32 point per minimal revolution and tested over a </w:t>
       </w:r>
       <w:r>
         <w:t>week with the following tolerances:</w:t>
@@ -25506,6 +25964,7 @@
                 <w:szCs w:val="16"/>
               </w:rPr>
             </w:pPr>
+            <w:proofErr w:type="gramStart"/>
             <w:r>
               <w:rPr>
                 <w:sz w:val="16"/>
@@ -25513,6 +25972,7 @@
               </w:rPr>
               <w:t>Distance[</w:t>
             </w:r>
+            <w:proofErr w:type="gramEnd"/>
             <w:r>
               <w:rPr>
                 <w:sz w:val="16"/>
@@ -25545,7 +26005,32 @@
                 <w:sz w:val="16"/>
                 <w:szCs w:val="16"/>
               </w:rPr>
-              <w:t>Real TCa[Sec]</w:t>
+              <w:t xml:space="preserve">Real </w:t>
+            </w:r>
+            <w:proofErr w:type="spellStart"/>
+            <w:proofErr w:type="gramStart"/>
+            <w:r>
+              <w:rPr>
+                <w:sz w:val="16"/>
+                <w:szCs w:val="16"/>
+              </w:rPr>
+              <w:t>TCa</w:t>
+            </w:r>
+            <w:proofErr w:type="spellEnd"/>
+            <w:r>
+              <w:rPr>
+                <w:sz w:val="16"/>
+                <w:szCs w:val="16"/>
+              </w:rPr>
+              <w:t>[</w:t>
+            </w:r>
+            <w:proofErr w:type="gramEnd"/>
+            <w:r>
+              <w:rPr>
+                <w:sz w:val="16"/>
+                <w:szCs w:val="16"/>
+              </w:rPr>
+              <w:t>Sec]</w:t>
             </w:r>
           </w:p>
         </w:tc>
@@ -25565,7 +26050,23 @@
                 <w:sz w:val="16"/>
                 <w:szCs w:val="16"/>
               </w:rPr>
-              <w:t>Real Distance[KM]</w:t>
+              <w:t xml:space="preserve">Real </w:t>
+            </w:r>
+            <w:proofErr w:type="gramStart"/>
+            <w:r>
+              <w:rPr>
+                <w:sz w:val="16"/>
+                <w:szCs w:val="16"/>
+              </w:rPr>
+              <w:t>Distance[</w:t>
+            </w:r>
+            <w:proofErr w:type="gramEnd"/>
+            <w:r>
+              <w:rPr>
+                <w:sz w:val="16"/>
+                <w:szCs w:val="16"/>
+              </w:rPr>
+              <w:t>KM]</w:t>
             </w:r>
           </w:p>
         </w:tc>
@@ -26471,7 +26972,21 @@
         <w:rPr>
           <w:rFonts w:eastAsiaTheme="minorEastAsia"/>
         </w:rPr>
-        <w:t>, meaning we only reached the tolerance in 72 iterations. Unlike SBO-ANCAS in the variation we got to the desired tolerance every iteration we could, except the ones when no roots where found from the start. It seems like the cubic polynomial approximation preform better when the points are evenly spaces, and by running the algorithm we can get extremely uneven distribution of points from time to time and it can lead to slightly worse performance.</w:t>
+        <w:t xml:space="preserve">, meaning we only reached the tolerance in 72 iterations. Unlike SBO-ANCAS in the variation we got to the desired tolerance every iteration we could, except the ones when no roots </w:t>
+      </w:r>
+      <w:proofErr w:type="gramStart"/>
+      <w:r>
+        <w:rPr>
+          <w:rFonts w:eastAsiaTheme="minorEastAsia"/>
+        </w:rPr>
+        <w:t>where</w:t>
+      </w:r>
+      <w:proofErr w:type="gramEnd"/>
+      <w:r>
+        <w:rPr>
+          <w:rFonts w:eastAsiaTheme="minorEastAsia"/>
+        </w:rPr>
+        <w:t xml:space="preserve"> found from the start. It seems like the cubic polynomial approximation preform better when the points are evenly spaces, and by running the algorithm we can get extremely uneven distribution of points from time to time and it can lead to slightly worse performance.</w:t>
       </w:r>
     </w:p>
     <w:p>
@@ -27325,8 +27840,13 @@
       </w:r>
     </w:p>
     <w:p>
-      <w:r>
-        <w:t>Image ?, Test</w:t>
+      <w:proofErr w:type="gramStart"/>
+      <w:r>
+        <w:t>Image ?</w:t>
+      </w:r>
+      <w:proofErr w:type="gramEnd"/>
+      <w:r>
+        <w:t>, Test</w:t>
       </w:r>
       <w:r>
         <w:t xml:space="preserve">ing Station </w:t>
@@ -27382,18 +27902,6 @@
     </w:p>
     <w:p>
       <w:pPr>
-        <w:rPr>
-          <w:rFonts w:eastAsia="Times New Roman" w:cstheme="minorHAnsi"/>
-          <w:kern w:val="0"/>
-          <w:sz w:val="24"/>
-          <w:szCs w:val="24"/>
-          <w:lang w:val="en-IL" w:eastAsia="en-IL"/>
-          <w14:ligatures w14:val="none"/>
-        </w:rPr>
-      </w:pPr>
-    </w:p>
-    <w:p>
-      <w:pPr>
         <w:spacing w:after="0" w:line="240" w:lineRule="auto"/>
         <w:rPr>
           <w:rFonts w:eastAsia="Times New Roman" w:cstheme="minorHAnsi"/>
@@ -27419,11 +27927,11 @@
           <w:lang w:val="en-IL" w:eastAsia="en-IL"/>
           <w14:ligatures w14:val="none"/>
         </w:rPr>
-        <w:t>Creating a new test</w:t>
+        <w:t>Start Window</w:t>
       </w:r>
     </w:p>
     <w:p>
-      <w:r>
+      <w:pPr>
         <w:rPr>
           <w:rFonts w:eastAsia="Times New Roman" w:cstheme="minorHAnsi"/>
           <w:kern w:val="0"/>
@@ -27432,7 +27940,17 @@
           <w:lang w:val="en-IL" w:eastAsia="en-IL"/>
           <w14:ligatures w14:val="none"/>
         </w:rPr>
-        <w:t>....</w:t>
+      </w:pPr>
+      <w:r>
+        <w:rPr>
+          <w:rFonts w:eastAsia="Times New Roman" w:cstheme="minorHAnsi"/>
+          <w:kern w:val="0"/>
+          <w:sz w:val="24"/>
+          <w:szCs w:val="24"/>
+          <w:lang w:val="en-IL" w:eastAsia="en-IL"/>
+          <w14:ligatures w14:val="none"/>
+        </w:rPr>
+        <w:t>...</w:t>
       </w:r>
     </w:p>
     <w:p>
@@ -27462,7 +27980,7 @@
           <w:lang w:val="en-IL" w:eastAsia="en-IL"/>
           <w14:ligatures w14:val="none"/>
         </w:rPr>
-        <w:t>Watching the tests results</w:t>
+        <w:t>Creating a new test</w:t>
       </w:r>
     </w:p>
     <w:p>
@@ -27478,6 +27996,49 @@
         <w:t>....</w:t>
       </w:r>
     </w:p>
+    <w:p>
+      <w:pPr>
+        <w:spacing w:after="0" w:line="240" w:lineRule="auto"/>
+        <w:rPr>
+          <w:rFonts w:eastAsia="Times New Roman" w:cstheme="minorHAnsi"/>
+          <w:b/>
+          <w:bCs/>
+          <w:kern w:val="0"/>
+          <w:sz w:val="24"/>
+          <w:szCs w:val="24"/>
+          <w:u w:val="single"/>
+          <w:lang w:val="en-IL" w:eastAsia="en-IL"/>
+          <w14:ligatures w14:val="none"/>
+        </w:rPr>
+      </w:pPr>
+      <w:r>
+        <w:rPr>
+          <w:rFonts w:eastAsia="Times New Roman" w:cstheme="minorHAnsi"/>
+          <w:b/>
+          <w:bCs/>
+          <w:kern w:val="0"/>
+          <w:sz w:val="24"/>
+          <w:szCs w:val="24"/>
+          <w:u w:val="single"/>
+          <w:lang w:val="en-IL" w:eastAsia="en-IL"/>
+          <w14:ligatures w14:val="none"/>
+        </w:rPr>
+        <w:t>Watching the tests results</w:t>
+      </w:r>
+    </w:p>
+    <w:p>
+      <w:r>
+        <w:rPr>
+          <w:rFonts w:eastAsia="Times New Roman" w:cstheme="minorHAnsi"/>
+          <w:kern w:val="0"/>
+          <w:sz w:val="24"/>
+          <w:szCs w:val="24"/>
+          <w:lang w:val="en-IL" w:eastAsia="en-IL"/>
+          <w14:ligatures w14:val="none"/>
+        </w:rPr>
+        <w:t>....</w:t>
+      </w:r>
+    </w:p>
     <w:p/>
     <w:p>
       <w:pPr>
@@ -27538,8 +28099,13 @@
       </w:r>
     </w:p>
     <w:p>
-      <w:r>
-        <w:t>Image ?, Tested OBC App configuration.</w:t>
+      <w:proofErr w:type="gramStart"/>
+      <w:r>
+        <w:t>Image ?</w:t>
+      </w:r>
+      <w:proofErr w:type="gramEnd"/>
+      <w:r>
+        <w:t>, Tested OBC App configuration.</w:t>
       </w:r>
       <w:r>
         <w:t xml:space="preserve"> </w:t>
@@ -27601,13 +28167,39 @@
     </w:p>
     <w:p>
       <w:r>
-        <w:t>We can decide between two operational modes, Tcp and Local</w:t>
+        <w:t xml:space="preserve">We can decide between </w:t>
+      </w:r>
+      <w:r>
+        <w:t>three</w:t>
+      </w:r>
+      <w:r>
+        <w:t xml:space="preserve"> operational modes, Tcp</w:t>
+      </w:r>
+      <w:r>
+        <w:t xml:space="preserve">, </w:t>
+      </w:r>
+      <w:r>
+        <w:t>Local</w:t>
       </w:r>
       <w:r>
         <w:t xml:space="preserve"> </w:t>
       </w:r>
       <w:r>
-        <w:t xml:space="preserve">Simulation. </w:t>
+        <w:t>Simulation</w:t>
+      </w:r>
+      <w:r>
+        <w:t xml:space="preserve"> and </w:t>
+      </w:r>
+      <w:proofErr w:type="gramStart"/>
+      <w:r>
+        <w:t>Udp(</w:t>
+      </w:r>
+      <w:proofErr w:type="gramEnd"/>
+      <w:r>
+        <w:t>only on windows)</w:t>
+      </w:r>
+      <w:r>
+        <w:t xml:space="preserve">. </w:t>
       </w:r>
     </w:p>
     <w:p>
@@ -27712,7 +28304,13 @@
         <w:t xml:space="preserve">Installing and </w:t>
       </w:r>
       <w:r>
-        <w:t>Running The Application</w:t>
+        <w:t xml:space="preserve">Running </w:t>
+      </w:r>
+      <w:r>
+        <w:t>the</w:t>
+      </w:r>
+      <w:r>
+        <w:t xml:space="preserve"> Application</w:t>
       </w:r>
       <w:bookmarkEnd w:id="84"/>
     </w:p>
@@ -27812,8 +28410,13 @@
       </w:r>
     </w:p>
     <w:p>
-      <w:r>
-        <w:t xml:space="preserve">Image ?, </w:t>
+      <w:proofErr w:type="gramStart"/>
+      <w:r>
+        <w:t>Image ?</w:t>
+      </w:r>
+      <w:proofErr w:type="gramEnd"/>
+      <w:r>
+        <w:t xml:space="preserve">, </w:t>
       </w:r>
     </w:p>
     <w:p>
@@ -27835,7 +28438,13 @@
         <w:t xml:space="preserve"> </w:t>
       </w:r>
       <w:r>
-        <w:t>build_linux</w:t>
+        <w:t>build</w:t>
+      </w:r>
+      <w:r>
+        <w:t>_</w:t>
+      </w:r>
+      <w:r>
+        <w:t>Linux</w:t>
       </w:r>
       <w:r>
         <w:t>` or `</w:t>
@@ -27847,7 +28456,11 @@
         <w:t>build_win</w:t>
       </w:r>
       <w:r>
-        <w:t>` scripts or use the `</w:t>
+        <w:t xml:space="preserve">` scripts or use </w:t>
+      </w:r>
+      <w:proofErr w:type="gramStart"/>
+      <w:r>
+        <w:t xml:space="preserve">the </w:t>
       </w:r>
       <w:r>
         <w:t xml:space="preserve"> </w:t>
@@ -27855,6 +28468,7 @@
       <w:r>
         <w:t>`</w:t>
       </w:r>
+      <w:proofErr w:type="gramEnd"/>
       <w:r>
         <w:t>CMakeLists</w:t>
       </w:r>
@@ -27863,8 +28477,13 @@
       </w:r>
     </w:p>
     <w:p>
-      <w:r>
-        <w:t>Image ? , the build Linux script, simply building with CMake in release.</w:t>
+      <w:proofErr w:type="gramStart"/>
+      <w:r>
+        <w:t>Image ?</w:t>
+      </w:r>
+      <w:proofErr w:type="gramEnd"/>
+      <w:r>
+        <w:t xml:space="preserve"> , the build Linux script, simply building with CMake in release.</w:t>
       </w:r>
     </w:p>
     <w:p>
@@ -27873,9 +28492,9 @@
           <w:noProof/>
         </w:rPr>
         <w:drawing>
-          <wp:inline distT="0" distB="0" distL="0" distR="0" wp14:anchorId="59CBD505" wp14:editId="64694E91">
-            <wp:extent cx="2082800" cy="2070401"/>
-            <wp:effectExtent l="19050" t="19050" r="12700" b="25400"/>
+          <wp:inline distT="0" distB="0" distL="0" distR="0" wp14:anchorId="59CBD505" wp14:editId="2E5131B4">
+            <wp:extent cx="2293302" cy="2279650"/>
+            <wp:effectExtent l="19050" t="19050" r="12065" b="25400"/>
             <wp:docPr id="603079660" name="Picture 1"/>
             <wp:cNvGraphicFramePr>
               <a:graphicFrameLocks xmlns:a="http://schemas.openxmlformats.org/drawingml/2006/main" noChangeAspect="1"/>
@@ -27896,7 +28515,7 @@
                   <pic:spPr>
                     <a:xfrm>
                       <a:off x="0" y="0"/>
-                      <a:ext cx="2088583" cy="2076150"/>
+                      <a:ext cx="2302447" cy="2288741"/>
                     </a:xfrm>
                     <a:prstGeom prst="rect">
                       <a:avLst/>
@@ -28064,7 +28683,22 @@
         <w:pStyle w:val="Heading4"/>
       </w:pPr>
       <w:r>
-        <w:t>Testing Different Algorithm type</w:t>
+        <w:t>Testing Different Algorithm</w:t>
+      </w:r>
+      <w:r>
+        <w:t>s</w:t>
+      </w:r>
+      <w:r>
+        <w:t xml:space="preserve"> </w:t>
+      </w:r>
+      <w:r>
+        <w:t>T</w:t>
+      </w:r>
+      <w:r>
+        <w:t>ype</w:t>
+      </w:r>
+      <w:r>
+        <w:t>s</w:t>
       </w:r>
     </w:p>
     <w:p>
@@ -28081,7 +28715,15 @@
     </w:p>
     <w:p>
       <w:r>
-        <w:t>Requirement for compiling after changes, used libraries, how to add stuff(catch roots finding algorithms for example)</w:t>
+        <w:t xml:space="preserve">Requirement for compiling after changes, used libraries, how to add </w:t>
+      </w:r>
+      <w:proofErr w:type="gramStart"/>
+      <w:r>
+        <w:t>stuff(</w:t>
+      </w:r>
+      <w:proofErr w:type="gramEnd"/>
+      <w:r>
+        <w:t>catch roots finding algorithms for example)</w:t>
       </w:r>
     </w:p>
     <w:p/>
@@ -28286,8 +28928,13 @@
       </w:r>
       <w:bookmarkEnd w:id="99"/>
       <w:r>
-        <w:t>] SGP4 python library :</w:t>
-      </w:r>
+        <w:t xml:space="preserve">] SGP4 python </w:t>
+      </w:r>
+      <w:proofErr w:type="gramStart"/>
+      <w:r>
+        <w:t>library :</w:t>
+      </w:r>
+      <w:proofErr w:type="gramEnd"/>
     </w:p>
     <w:p>
       <w:pPr>
@@ -28538,11 +29185,24 @@
         <w:t>:</w:t>
       </w:r>
       <w:r>
-        <w:t xml:space="preserve"> Revisiting Spacetrack Report </w:t>
+        <w:t xml:space="preserve"> Revisiting </w:t>
+      </w:r>
+      <w:proofErr w:type="spellStart"/>
+      <w:r>
+        <w:t>Spacetrack</w:t>
+      </w:r>
+      <w:proofErr w:type="spellEnd"/>
+      <w:r>
+        <w:t xml:space="preserve"> </w:t>
+      </w:r>
+      <w:proofErr w:type="gramStart"/>
+      <w:r>
+        <w:t xml:space="preserve">Report </w:t>
       </w:r>
       <w:r>
         <w:t>:</w:t>
       </w:r>
+      <w:proofErr w:type="gramEnd"/>
     </w:p>
     <w:p>
       <w:pPr>
@@ -28568,6 +29228,7 @@
         <w:t>[</w:t>
       </w:r>
       <w:bookmarkStart w:id="106" w:name="Reference11"/>
+      <w:proofErr w:type="gramStart"/>
       <w:r>
         <w:t>11</w:t>
       </w:r>
@@ -28576,7 +29237,11 @@
         <w:t>]</w:t>
       </w:r>
       <w:r>
-        <w:t xml:space="preserve">Google test framework </w:t>
+        <w:t>Google</w:t>
+      </w:r>
+      <w:proofErr w:type="gramEnd"/>
+      <w:r>
+        <w:t xml:space="preserve"> test framework </w:t>
       </w:r>
     </w:p>
     <w:p>
@@ -28608,7 +29273,15 @@
       </w:r>
       <w:bookmarkEnd w:id="107"/>
       <w:r>
-        <w:t xml:space="preserve"> EnduroSat’s Onboard Computer Type I</w:t>
+        <w:t xml:space="preserve"> </w:t>
+      </w:r>
+      <w:proofErr w:type="spellStart"/>
+      <w:r>
+        <w:t>EnduroSat’s</w:t>
+      </w:r>
+      <w:proofErr w:type="spellEnd"/>
+      <w:r>
+        <w:t xml:space="preserve"> Onboard Computer Type I</w:t>
       </w:r>
       <w:r>
         <w:t>:</w:t>
@@ -28681,7 +29354,15 @@
       </w:r>
       <w:bookmarkEnd w:id="109"/>
       <w:r>
-        <w:t>] Freethink article about space debris</w:t>
+        <w:t xml:space="preserve">] </w:t>
+      </w:r>
+      <w:proofErr w:type="spellStart"/>
+      <w:r>
+        <w:t>Freethink</w:t>
+      </w:r>
+      <w:proofErr w:type="spellEnd"/>
+      <w:r>
+        <w:t xml:space="preserve"> article about space debris</w:t>
       </w:r>
       <w:r>
         <w:t>:</w:t>
@@ -33395,7 +34076,7 @@
   <w:style w:type="paragraph" w:default="1" w:styleId="Normal">
     <w:name w:val="Normal"/>
     <w:qFormat/>
-    <w:rsid w:val="00DB360F"/>
+    <w:rsid w:val="00EA26FE"/>
   </w:style>
   <w:style w:type="paragraph" w:styleId="Heading1">
     <w:name w:val="heading 1"/>
@@ -34101,7 +34782,6 @@
   </w:compat>
   <w:rsids>
     <w:rsidRoot w:val="009D61C2"/>
-    <w:rsid w:val="000D3404"/>
     <w:rsid w:val="001C71AB"/>
     <w:rsid w:val="00237703"/>
     <w:rsid w:val="00264F3A"/>
@@ -34112,6 +34792,7 @@
     <w:rsid w:val="00BA4035"/>
     <w:rsid w:val="00BD6A95"/>
     <w:rsid w:val="00C13ED9"/>
+    <w:rsid w:val="00CC210B"/>
   </w:rsids>
   <m:mathPr>
     <m:mathFont m:val="Cambria Math"/>

</xml_diff>

<commit_message>
-Added Correlation test results -Added graphs
</commit_message>
<xml_diff>
--- a/Capstone Project Phase B–23-2-D-17.docx
+++ b/Capstone Project Phase B–23-2-D-17.docx
@@ -11728,7 +11728,7 @@
                                 <v:shape id="_x0000_i1026" type="#_x0000_t75" style="width:13.5pt;height:13.5pt" o:ole="">
                                   <v:imagedata r:id="rId13" o:title=""/>
                                 </v:shape>
-                                <o:OLEObject Type="Embed" ProgID="Equation.DSMT4" ShapeID="_x0000_i1026" DrawAspect="Content" ObjectID="_1776280028" r:id="rId14"/>
+                                <o:OLEObject Type="Embed" ProgID="Equation.DSMT4" ShapeID="_x0000_i1026" DrawAspect="Content" ObjectID="_1776295056" r:id="rId14"/>
                               </w:object>
                             </w:r>
                             <w:r>
@@ -11795,7 +11795,7 @@
                                 <v:shape id="_x0000_i1028" type="#_x0000_t75" style="width:13.5pt;height:13.5pt" o:ole="">
                                   <v:imagedata r:id="rId15" o:title=""/>
                                 </v:shape>
-                                <o:OLEObject Type="Embed" ProgID="Equation.DSMT4" ShapeID="_x0000_i1028" DrawAspect="Content" ObjectID="_1776280029" r:id="rId16"/>
+                                <o:OLEObject Type="Embed" ProgID="Equation.DSMT4" ShapeID="_x0000_i1028" DrawAspect="Content" ObjectID="_1776295057" r:id="rId16"/>
                               </w:object>
                             </w:r>
                             <w:r>
@@ -14570,7 +14570,7 @@
                           <v:shape id="_x0000_i1026" type="#_x0000_t75" style="width:13.5pt;height:13.5pt" o:ole="">
                             <v:imagedata r:id="rId13" o:title=""/>
                           </v:shape>
-                          <o:OLEObject Type="Embed" ProgID="Equation.DSMT4" ShapeID="_x0000_i1026" DrawAspect="Content" ObjectID="_1776280028" r:id="rId17"/>
+                          <o:OLEObject Type="Embed" ProgID="Equation.DSMT4" ShapeID="_x0000_i1026" DrawAspect="Content" ObjectID="_1776295056" r:id="rId17"/>
                         </w:object>
                       </w:r>
                       <w:r>
@@ -14637,7 +14637,7 @@
                           <v:shape id="_x0000_i1028" type="#_x0000_t75" style="width:13.5pt;height:13.5pt" o:ole="">
                             <v:imagedata r:id="rId15" o:title=""/>
                           </v:shape>
-                          <o:OLEObject Type="Embed" ProgID="Equation.DSMT4" ShapeID="_x0000_i1028" DrawAspect="Content" ObjectID="_1776280029" r:id="rId18"/>
+                          <o:OLEObject Type="Embed" ProgID="Equation.DSMT4" ShapeID="_x0000_i1028" DrawAspect="Content" ObjectID="_1776295057" r:id="rId18"/>
                         </w:object>
                       </w:r>
                       <w:r>
@@ -16528,10 +16528,10 @@
           <w:position w:val="-12"/>
         </w:rPr>
         <w:object w:dxaOrig="380" w:dyaOrig="360" w14:anchorId="2F560FC2">
-          <v:shape id="_x0000_i1029" type="#_x0000_t75" style="width:19pt;height:19pt" o:ole="">
+          <v:shape id="_x0000_i1029" type="#_x0000_t75" style="width:19.15pt;height:19.15pt" o:ole="">
             <v:imagedata r:id="rId19" o:title=""/>
           </v:shape>
-          <o:OLEObject Type="Embed" ProgID="Equation.DSMT4" ShapeID="_x0000_i1029" DrawAspect="Content" ObjectID="_1776280019" r:id="rId20"/>
+          <o:OLEObject Type="Embed" ProgID="Equation.DSMT4" ShapeID="_x0000_i1029" DrawAspect="Content" ObjectID="_1776295047" r:id="rId20"/>
         </w:object>
       </w:r>
       <w:r>
@@ -16542,10 +16542,10 @@
           <w:position w:val="-4"/>
         </w:rPr>
         <w:object w:dxaOrig="180" w:dyaOrig="260" w14:anchorId="13A7440B">
-          <v:shape id="_x0000_i1030" type="#_x0000_t75" style="width:8.5pt;height:13.5pt" o:ole="">
+          <v:shape id="_x0000_i1030" type="#_x0000_t75" style="width:8.65pt;height:13.5pt" o:ole="">
             <v:imagedata r:id="rId21" o:title=""/>
           </v:shape>
-          <o:OLEObject Type="Embed" ProgID="Equation.DSMT4" ShapeID="_x0000_i1030" DrawAspect="Content" ObjectID="_1776280020" r:id="rId22"/>
+          <o:OLEObject Type="Embed" ProgID="Equation.DSMT4" ShapeID="_x0000_i1030" DrawAspect="Content" ObjectID="_1776295048" r:id="rId22"/>
         </w:object>
       </w:r>
       <w:r>
@@ -16637,10 +16637,10 @@
                                 <w:position w:val="-12"/>
                               </w:rPr>
                               <w:object w:dxaOrig="1816" w:dyaOrig="376" w14:anchorId="628A13F1">
-                                <v:shape id="_x0000_i1032" type="#_x0000_t75" style="width:90.5pt;height:18.5pt" o:ole="">
+                                <v:shape id="_x0000_i1032" type="#_x0000_t75" style="width:90.4pt;height:18.4pt" o:ole="">
                                   <v:imagedata r:id="rId23" o:title=""/>
                                 </v:shape>
-                                <o:OLEObject Type="Embed" ProgID="Equation.DSMT4" ShapeID="_x0000_i1032" DrawAspect="Content" ObjectID="_1776280030" r:id="rId24"/>
+                                <o:OLEObject Type="Embed" ProgID="Equation.DSMT4" ShapeID="_x0000_i1032" DrawAspect="Content" ObjectID="_1776295058" r:id="rId24"/>
                               </w:object>
                             </w:r>
                           </w:p>
@@ -16672,10 +16672,10 @@
                                 <w:position w:val="-12"/>
                               </w:rPr>
                               <w:object w:dxaOrig="1032" w:dyaOrig="376" w14:anchorId="662BEA9A">
-                                <v:shape id="_x0000_i1034" type="#_x0000_t75" style="width:52pt;height:18.5pt" o:ole="">
+                                <v:shape id="_x0000_i1034" type="#_x0000_t75" style="width:52.15pt;height:18.4pt" o:ole="">
                                   <v:imagedata r:id="rId25" o:title=""/>
                                 </v:shape>
-                                <o:OLEObject Type="Embed" ProgID="Equation.DSMT4" ShapeID="_x0000_i1034" DrawAspect="Content" ObjectID="_1776280031" r:id="rId26"/>
+                                <o:OLEObject Type="Embed" ProgID="Equation.DSMT4" ShapeID="_x0000_i1034" DrawAspect="Content" ObjectID="_1776295059" r:id="rId26"/>
                               </w:object>
                             </w:r>
                           </w:p>
@@ -16693,10 +16693,10 @@
                                 <w:position w:val="-12"/>
                               </w:rPr>
                               <w:object w:dxaOrig="967" w:dyaOrig="376" w14:anchorId="3DD3FEEC">
-                                <v:shape id="_x0000_i1036" type="#_x0000_t75" style="width:48pt;height:18.5pt" o:ole="">
+                                <v:shape id="_x0000_i1036" type="#_x0000_t75" style="width:48pt;height:18.4pt" o:ole="">
                                   <v:imagedata r:id="rId27" o:title=""/>
                                 </v:shape>
-                                <o:OLEObject Type="Embed" ProgID="Equation.DSMT4" ShapeID="_x0000_i1036" DrawAspect="Content" ObjectID="_1776280032" r:id="rId28"/>
+                                <o:OLEObject Type="Embed" ProgID="Equation.DSMT4" ShapeID="_x0000_i1036" DrawAspect="Content" ObjectID="_1776295060" r:id="rId28"/>
                               </w:object>
                             </w:r>
                           </w:p>
@@ -16714,10 +16714,10 @@
                                 <w:position w:val="-12"/>
                               </w:rPr>
                               <w:object w:dxaOrig="946" w:dyaOrig="376" w14:anchorId="08E76992">
-                                <v:shape id="_x0000_i1038" type="#_x0000_t75" style="width:47.5pt;height:18.5pt" o:ole="">
+                                <v:shape id="_x0000_i1038" type="#_x0000_t75" style="width:47.65pt;height:18.4pt" o:ole="">
                                   <v:imagedata r:id="rId29" o:title=""/>
                                 </v:shape>
-                                <o:OLEObject Type="Embed" ProgID="Equation.DSMT4" ShapeID="_x0000_i1038" DrawAspect="Content" ObjectID="_1776280033" r:id="rId30"/>
+                                <o:OLEObject Type="Embed" ProgID="Equation.DSMT4" ShapeID="_x0000_i1038" DrawAspect="Content" ObjectID="_1776295061" r:id="rId30"/>
                               </w:object>
                             </w:r>
                           </w:p>
@@ -16738,7 +16738,7 @@
                                 <v:shape id="_x0000_i1040" type="#_x0000_t75" style="width:28.5pt;height:13.5pt" o:ole="">
                                   <v:imagedata r:id="rId31" o:title=""/>
                                 </v:shape>
-                                <o:OLEObject Type="Embed" ProgID="Equation.DSMT4" ShapeID="_x0000_i1040" DrawAspect="Content" ObjectID="_1776280034" r:id="rId32"/>
+                                <o:OLEObject Type="Embed" ProgID="Equation.DSMT4" ShapeID="_x0000_i1040" DrawAspect="Content" ObjectID="_1776295062" r:id="rId32"/>
                               </w:object>
                             </w:r>
                           </w:p>
@@ -16756,10 +16756,10 @@
                                 <w:position w:val="-6"/>
                               </w:rPr>
                               <w:object w:dxaOrig="548" w:dyaOrig="269" w14:anchorId="47883B7C">
-                                <v:shape id="_x0000_i1042" type="#_x0000_t75" style="width:28pt;height:13.5pt" o:ole="">
+                                <v:shape id="_x0000_i1042" type="#_x0000_t75" style="width:28.15pt;height:13.5pt" o:ole="">
                                   <v:imagedata r:id="rId33" o:title=""/>
                                 </v:shape>
-                                <o:OLEObject Type="Embed" ProgID="Equation.DSMT4" ShapeID="_x0000_i1042" DrawAspect="Content" ObjectID="_1776280035" r:id="rId34"/>
+                                <o:OLEObject Type="Embed" ProgID="Equation.DSMT4" ShapeID="_x0000_i1042" DrawAspect="Content" ObjectID="_1776295063" r:id="rId34"/>
                               </w:object>
                             </w:r>
                           </w:p>
@@ -16791,10 +16791,10 @@
                                 <w:position w:val="-12"/>
                               </w:rPr>
                               <w:object w:dxaOrig="731" w:dyaOrig="376" w14:anchorId="505EE155">
-                                <v:shape id="_x0000_i1044" type="#_x0000_t75" style="width:36.5pt;height:18.5pt" o:ole="">
+                                <v:shape id="_x0000_i1044" type="#_x0000_t75" style="width:36.4pt;height:18.4pt" o:ole="">
                                   <v:imagedata r:id="rId35" o:title=""/>
                                 </v:shape>
-                                <o:OLEObject Type="Embed" ProgID="Equation.DSMT4" ShapeID="_x0000_i1044" DrawAspect="Content" ObjectID="_1776280036" r:id="rId36"/>
+                                <o:OLEObject Type="Embed" ProgID="Equation.DSMT4" ShapeID="_x0000_i1044" DrawAspect="Content" ObjectID="_1776295064" r:id="rId36"/>
                               </w:object>
                             </w:r>
                             <w:r>
@@ -16833,10 +16833,10 @@
                                 <w:position w:val="-16"/>
                               </w:rPr>
                               <w:object w:dxaOrig="320" w:dyaOrig="410" w14:anchorId="62F75930">
-                                <v:shape id="_x0000_i1046" type="#_x0000_t75" style="width:16pt;height:20.5pt">
+                                <v:shape id="_x0000_i1046" type="#_x0000_t75" style="width:16.15pt;height:20.65pt">
                                   <v:imagedata r:id="rId37" o:title=""/>
                                 </v:shape>
-                                <o:OLEObject Type="Embed" ProgID="Equation.DSMT4" ShapeID="_x0000_i1046" DrawAspect="Content" ObjectID="_1776280037" r:id="rId38"/>
+                                <o:OLEObject Type="Embed" ProgID="Equation.DSMT4" ShapeID="_x0000_i1046" DrawAspect="Content" ObjectID="_1776295065" r:id="rId38"/>
                               </w:object>
                             </w:r>
                             <w:r>
@@ -16851,10 +16851,10 @@
                                 <w:position w:val="-10"/>
                               </w:rPr>
                               <w:object w:dxaOrig="480" w:dyaOrig="380" w14:anchorId="46256213">
-                                <v:shape id="_x0000_i1048" type="#_x0000_t75" style="width:24pt;height:19pt">
+                                <v:shape id="_x0000_i1048" type="#_x0000_t75" style="width:24pt;height:19.15pt">
                                   <v:imagedata r:id="rId39" o:title=""/>
                                 </v:shape>
-                                <o:OLEObject Type="Embed" ProgID="Equation.DSMT4" ShapeID="_x0000_i1048" DrawAspect="Content" ObjectID="_1776280038" r:id="rId40"/>
+                                <o:OLEObject Type="Embed" ProgID="Equation.DSMT4" ShapeID="_x0000_i1048" DrawAspect="Content" ObjectID="_1776295066" r:id="rId40"/>
                               </w:object>
                             </w:r>
                             <w:r>
@@ -16971,10 +16971,10 @@
                                 <w:position w:val="-10"/>
                               </w:rPr>
                               <w:object w:dxaOrig="560" w:dyaOrig="320" w14:anchorId="2330525D">
-                                <v:shape id="_x0000_i1050" type="#_x0000_t75" style="width:28pt;height:16pt">
+                                <v:shape id="_x0000_i1050" type="#_x0000_t75" style="width:28.15pt;height:16.15pt">
                                   <v:imagedata r:id="rId41" o:title=""/>
                                 </v:shape>
-                                <o:OLEObject Type="Embed" ProgID="Equation.DSMT4" ShapeID="_x0000_i1050" DrawAspect="Content" ObjectID="_1776280039" r:id="rId42"/>
+                                <o:OLEObject Type="Embed" ProgID="Equation.DSMT4" ShapeID="_x0000_i1050" DrawAspect="Content" ObjectID="_1776295067" r:id="rId42"/>
                               </w:object>
                             </w:r>
                           </w:p>
@@ -16999,10 +16999,10 @@
                                 <w:position w:val="-14"/>
                               </w:rPr>
                               <w:object w:dxaOrig="890" w:dyaOrig="380" w14:anchorId="0FD47D00">
-                                <v:shape id="_x0000_i1052" type="#_x0000_t75" style="width:44.5pt;height:19pt">
+                                <v:shape id="_x0000_i1052" type="#_x0000_t75" style="width:44.65pt;height:19.15pt">
                                   <v:imagedata r:id="rId43" o:title=""/>
                                 </v:shape>
-                                <o:OLEObject Type="Embed" ProgID="Equation.DSMT4" ShapeID="_x0000_i1052" DrawAspect="Content" ObjectID="_1776280040" r:id="rId44"/>
+                                <o:OLEObject Type="Embed" ProgID="Equation.DSMT4" ShapeID="_x0000_i1052" DrawAspect="Content" ObjectID="_1776295068" r:id="rId44"/>
                               </w:object>
                             </w:r>
                             <w:r>
@@ -17029,10 +17029,10 @@
                                 <w:position w:val="-10"/>
                               </w:rPr>
                               <w:object w:dxaOrig="560" w:dyaOrig="320" w14:anchorId="65CC19DA">
-                                <v:shape id="_x0000_i1054" type="#_x0000_t75" style="width:28pt;height:16pt">
+                                <v:shape id="_x0000_i1054" type="#_x0000_t75" style="width:28.15pt;height:16.15pt">
                                   <v:imagedata r:id="rId41" o:title=""/>
                                 </v:shape>
-                                <o:OLEObject Type="Embed" ProgID="Equation.DSMT4" ShapeID="_x0000_i1054" DrawAspect="Content" ObjectID="_1776280041" r:id="rId45"/>
+                                <o:OLEObject Type="Embed" ProgID="Equation.DSMT4" ShapeID="_x0000_i1054" DrawAspect="Content" ObjectID="_1776295069" r:id="rId45"/>
                               </w:object>
                             </w:r>
                           </w:p>
@@ -17057,10 +17057,10 @@
                                 <w:position w:val="-16"/>
                               </w:rPr>
                               <w:object w:dxaOrig="320" w:dyaOrig="410" w14:anchorId="6208AA84">
-                                <v:shape id="_x0000_i1056" type="#_x0000_t75" style="width:16pt;height:20.5pt">
+                                <v:shape id="_x0000_i1056" type="#_x0000_t75" style="width:16.15pt;height:20.65pt">
                                   <v:imagedata r:id="rId46" o:title=""/>
                                 </v:shape>
-                                <o:OLEObject Type="Embed" ProgID="Equation.DSMT4" ShapeID="_x0000_i1056" DrawAspect="Content" ObjectID="_1776280042" r:id="rId47"/>
+                                <o:OLEObject Type="Embed" ProgID="Equation.DSMT4" ShapeID="_x0000_i1056" DrawAspect="Content" ObjectID="_1776295070" r:id="rId47"/>
                               </w:object>
                             </w:r>
                             <w:r>
@@ -17107,7 +17107,7 @@
                                 <v:shape id="_x0000_i1058" type="#_x0000_t75" style="width:13.5pt;height:13.5pt">
                                   <v:imagedata r:id="rId13" o:title=""/>
                                 </v:shape>
-                                <o:OLEObject Type="Embed" ProgID="Equation.DSMT4" ShapeID="_x0000_i1058" DrawAspect="Content" ObjectID="_1776280043" r:id="rId48"/>
+                                <o:OLEObject Type="Embed" ProgID="Equation.DSMT4" ShapeID="_x0000_i1058" DrawAspect="Content" ObjectID="_1776295071" r:id="rId48"/>
                               </w:object>
                             </w:r>
                             <w:r>
@@ -17152,10 +17152,10 @@
                                 <w:position w:val="-4"/>
                               </w:rPr>
                               <w:object w:dxaOrig="170" w:dyaOrig="200" w14:anchorId="068822E4">
-                                <v:shape id="_x0000_i1060" type="#_x0000_t75" style="width:8.5pt;height:10pt">
+                                <v:shape id="_x0000_i1060" type="#_x0000_t75" style="width:8.65pt;height:10.15pt">
                                   <v:imagedata r:id="rId49" o:title=""/>
                                 </v:shape>
-                                <o:OLEObject Type="Embed" ProgID="Equation.DSMT4" ShapeID="_x0000_i1060" DrawAspect="Content" ObjectID="_1776280044" r:id="rId50"/>
+                                <o:OLEObject Type="Embed" ProgID="Equation.DSMT4" ShapeID="_x0000_i1060" DrawAspect="Content" ObjectID="_1776295072" r:id="rId50"/>
                               </w:object>
                             </w:r>
                             <w:r>
@@ -17173,7 +17173,7 @@
                                 <v:shape id="_x0000_i1062" type="#_x0000_t75" style="width:13.5pt;height:13.5pt">
                                   <v:imagedata r:id="rId15" o:title=""/>
                                 </v:shape>
-                                <o:OLEObject Type="Embed" ProgID="Equation.DSMT4" ShapeID="_x0000_i1062" DrawAspect="Content" ObjectID="_1776280045" r:id="rId51"/>
+                                <o:OLEObject Type="Embed" ProgID="Equation.DSMT4" ShapeID="_x0000_i1062" DrawAspect="Content" ObjectID="_1776295073" r:id="rId51"/>
                               </w:object>
                             </w:r>
                             <w:r>
@@ -17277,10 +17277,10 @@
                                 <w:position w:val="-12"/>
                               </w:rPr>
                               <w:object w:dxaOrig="740" w:dyaOrig="380" w14:anchorId="6F2CCFB8">
-                                <v:shape id="_x0000_i1064" type="#_x0000_t75" style="width:37pt;height:19pt">
+                                <v:shape id="_x0000_i1064" type="#_x0000_t75" style="width:37.15pt;height:19.15pt">
                                   <v:imagedata r:id="rId52" o:title=""/>
                                 </v:shape>
-                                <o:OLEObject Type="Embed" ProgID="Equation.DSMT4" ShapeID="_x0000_i1064" DrawAspect="Content" ObjectID="_1776280046" r:id="rId53"/>
+                                <o:OLEObject Type="Embed" ProgID="Equation.DSMT4" ShapeID="_x0000_i1064" DrawAspect="Content" ObjectID="_1776295074" r:id="rId53"/>
                               </w:object>
                             </w:r>
                             <w:r>
@@ -17321,7 +17321,7 @@
                                 <v:shape id="_x0000_i1066" type="#_x0000_t75" style="width:43.5pt;height:36pt">
                                   <v:imagedata r:id="rId54" o:title=""/>
                                 </v:shape>
-                                <o:OLEObject Type="Embed" ProgID="Equation.DSMT4" ShapeID="_x0000_i1066" DrawAspect="Content" ObjectID="_1776280047" r:id="rId55"/>
+                                <o:OLEObject Type="Embed" ProgID="Equation.DSMT4" ShapeID="_x0000_i1066" DrawAspect="Content" ObjectID="_1776295075" r:id="rId55"/>
                               </w:object>
                             </w:r>
                           </w:p>
@@ -17382,7 +17382,7 @@
                                 <v:shape id="_x0000_i1068" type="#_x0000_t75" style="width:43.5pt;height:28.5pt">
                                   <v:imagedata r:id="rId56" o:title=""/>
                                 </v:shape>
-                                <o:OLEObject Type="Embed" ProgID="Equation.DSMT4" ShapeID="_x0000_i1068" DrawAspect="Content" ObjectID="_1776280048" r:id="rId57"/>
+                                <o:OLEObject Type="Embed" ProgID="Equation.DSMT4" ShapeID="_x0000_i1068" DrawAspect="Content" ObjectID="_1776295076" r:id="rId57"/>
                               </w:object>
                             </w:r>
                           </w:p>
@@ -17461,10 +17461,10 @@
                           <w:position w:val="-12"/>
                         </w:rPr>
                         <w:object w:dxaOrig="1816" w:dyaOrig="376" w14:anchorId="628A13F1">
-                          <v:shape id="_x0000_i1032" type="#_x0000_t75" style="width:90.5pt;height:18.5pt" o:ole="">
+                          <v:shape id="_x0000_i1032" type="#_x0000_t75" style="width:90.4pt;height:18.4pt" o:ole="">
                             <v:imagedata r:id="rId23" o:title=""/>
                           </v:shape>
-                          <o:OLEObject Type="Embed" ProgID="Equation.DSMT4" ShapeID="_x0000_i1032" DrawAspect="Content" ObjectID="_1776280030" r:id="rId58"/>
+                          <o:OLEObject Type="Embed" ProgID="Equation.DSMT4" ShapeID="_x0000_i1032" DrawAspect="Content" ObjectID="_1776295058" r:id="rId58"/>
                         </w:object>
                       </w:r>
                     </w:p>
@@ -17496,10 +17496,10 @@
                           <w:position w:val="-12"/>
                         </w:rPr>
                         <w:object w:dxaOrig="1032" w:dyaOrig="376" w14:anchorId="662BEA9A">
-                          <v:shape id="_x0000_i1034" type="#_x0000_t75" style="width:52pt;height:18.5pt" o:ole="">
+                          <v:shape id="_x0000_i1034" type="#_x0000_t75" style="width:52.15pt;height:18.4pt" o:ole="">
                             <v:imagedata r:id="rId25" o:title=""/>
                           </v:shape>
-                          <o:OLEObject Type="Embed" ProgID="Equation.DSMT4" ShapeID="_x0000_i1034" DrawAspect="Content" ObjectID="_1776280031" r:id="rId59"/>
+                          <o:OLEObject Type="Embed" ProgID="Equation.DSMT4" ShapeID="_x0000_i1034" DrawAspect="Content" ObjectID="_1776295059" r:id="rId59"/>
                         </w:object>
                       </w:r>
                     </w:p>
@@ -17517,10 +17517,10 @@
                           <w:position w:val="-12"/>
                         </w:rPr>
                         <w:object w:dxaOrig="967" w:dyaOrig="376" w14:anchorId="3DD3FEEC">
-                          <v:shape id="_x0000_i1036" type="#_x0000_t75" style="width:48pt;height:18.5pt" o:ole="">
+                          <v:shape id="_x0000_i1036" type="#_x0000_t75" style="width:48pt;height:18.4pt" o:ole="">
                             <v:imagedata r:id="rId27" o:title=""/>
                           </v:shape>
-                          <o:OLEObject Type="Embed" ProgID="Equation.DSMT4" ShapeID="_x0000_i1036" DrawAspect="Content" ObjectID="_1776280032" r:id="rId60"/>
+                          <o:OLEObject Type="Embed" ProgID="Equation.DSMT4" ShapeID="_x0000_i1036" DrawAspect="Content" ObjectID="_1776295060" r:id="rId60"/>
                         </w:object>
                       </w:r>
                     </w:p>
@@ -17538,10 +17538,10 @@
                           <w:position w:val="-12"/>
                         </w:rPr>
                         <w:object w:dxaOrig="946" w:dyaOrig="376" w14:anchorId="08E76992">
-                          <v:shape id="_x0000_i1038" type="#_x0000_t75" style="width:47.5pt;height:18.5pt" o:ole="">
+                          <v:shape id="_x0000_i1038" type="#_x0000_t75" style="width:47.65pt;height:18.4pt" o:ole="">
                             <v:imagedata r:id="rId29" o:title=""/>
                           </v:shape>
-                          <o:OLEObject Type="Embed" ProgID="Equation.DSMT4" ShapeID="_x0000_i1038" DrawAspect="Content" ObjectID="_1776280033" r:id="rId61"/>
+                          <o:OLEObject Type="Embed" ProgID="Equation.DSMT4" ShapeID="_x0000_i1038" DrawAspect="Content" ObjectID="_1776295061" r:id="rId61"/>
                         </w:object>
                       </w:r>
                     </w:p>
@@ -17562,7 +17562,7 @@
                           <v:shape id="_x0000_i1040" type="#_x0000_t75" style="width:28.5pt;height:13.5pt" o:ole="">
                             <v:imagedata r:id="rId31" o:title=""/>
                           </v:shape>
-                          <o:OLEObject Type="Embed" ProgID="Equation.DSMT4" ShapeID="_x0000_i1040" DrawAspect="Content" ObjectID="_1776280034" r:id="rId62"/>
+                          <o:OLEObject Type="Embed" ProgID="Equation.DSMT4" ShapeID="_x0000_i1040" DrawAspect="Content" ObjectID="_1776295062" r:id="rId62"/>
                         </w:object>
                       </w:r>
                     </w:p>
@@ -17580,10 +17580,10 @@
                           <w:position w:val="-6"/>
                         </w:rPr>
                         <w:object w:dxaOrig="548" w:dyaOrig="269" w14:anchorId="47883B7C">
-                          <v:shape id="_x0000_i1042" type="#_x0000_t75" style="width:28pt;height:13.5pt" o:ole="">
+                          <v:shape id="_x0000_i1042" type="#_x0000_t75" style="width:28.15pt;height:13.5pt" o:ole="">
                             <v:imagedata r:id="rId33" o:title=""/>
                           </v:shape>
-                          <o:OLEObject Type="Embed" ProgID="Equation.DSMT4" ShapeID="_x0000_i1042" DrawAspect="Content" ObjectID="_1776280035" r:id="rId63"/>
+                          <o:OLEObject Type="Embed" ProgID="Equation.DSMT4" ShapeID="_x0000_i1042" DrawAspect="Content" ObjectID="_1776295063" r:id="rId63"/>
                         </w:object>
                       </w:r>
                     </w:p>
@@ -17615,10 +17615,10 @@
                           <w:position w:val="-12"/>
                         </w:rPr>
                         <w:object w:dxaOrig="731" w:dyaOrig="376" w14:anchorId="505EE155">
-                          <v:shape id="_x0000_i1044" type="#_x0000_t75" style="width:36.5pt;height:18.5pt" o:ole="">
+                          <v:shape id="_x0000_i1044" type="#_x0000_t75" style="width:36.4pt;height:18.4pt" o:ole="">
                             <v:imagedata r:id="rId35" o:title=""/>
                           </v:shape>
-                          <o:OLEObject Type="Embed" ProgID="Equation.DSMT4" ShapeID="_x0000_i1044" DrawAspect="Content" ObjectID="_1776280036" r:id="rId64"/>
+                          <o:OLEObject Type="Embed" ProgID="Equation.DSMT4" ShapeID="_x0000_i1044" DrawAspect="Content" ObjectID="_1776295064" r:id="rId64"/>
                         </w:object>
                       </w:r>
                       <w:r>
@@ -17657,10 +17657,10 @@
                           <w:position w:val="-16"/>
                         </w:rPr>
                         <w:object w:dxaOrig="320" w:dyaOrig="410" w14:anchorId="62F75930">
-                          <v:shape id="_x0000_i1046" type="#_x0000_t75" style="width:16pt;height:20.5pt">
+                          <v:shape id="_x0000_i1046" type="#_x0000_t75" style="width:16.15pt;height:20.65pt">
                             <v:imagedata r:id="rId37" o:title=""/>
                           </v:shape>
-                          <o:OLEObject Type="Embed" ProgID="Equation.DSMT4" ShapeID="_x0000_i1046" DrawAspect="Content" ObjectID="_1776280037" r:id="rId65"/>
+                          <o:OLEObject Type="Embed" ProgID="Equation.DSMT4" ShapeID="_x0000_i1046" DrawAspect="Content" ObjectID="_1776295065" r:id="rId65"/>
                         </w:object>
                       </w:r>
                       <w:r>
@@ -17675,10 +17675,10 @@
                           <w:position w:val="-10"/>
                         </w:rPr>
                         <w:object w:dxaOrig="480" w:dyaOrig="380" w14:anchorId="46256213">
-                          <v:shape id="_x0000_i1048" type="#_x0000_t75" style="width:24pt;height:19pt">
+                          <v:shape id="_x0000_i1048" type="#_x0000_t75" style="width:24pt;height:19.15pt">
                             <v:imagedata r:id="rId39" o:title=""/>
                           </v:shape>
-                          <o:OLEObject Type="Embed" ProgID="Equation.DSMT4" ShapeID="_x0000_i1048" DrawAspect="Content" ObjectID="_1776280038" r:id="rId66"/>
+                          <o:OLEObject Type="Embed" ProgID="Equation.DSMT4" ShapeID="_x0000_i1048" DrawAspect="Content" ObjectID="_1776295066" r:id="rId66"/>
                         </w:object>
                       </w:r>
                       <w:r>
@@ -17795,10 +17795,10 @@
                           <w:position w:val="-10"/>
                         </w:rPr>
                         <w:object w:dxaOrig="560" w:dyaOrig="320" w14:anchorId="2330525D">
-                          <v:shape id="_x0000_i1050" type="#_x0000_t75" style="width:28pt;height:16pt">
+                          <v:shape id="_x0000_i1050" type="#_x0000_t75" style="width:28.15pt;height:16.15pt">
                             <v:imagedata r:id="rId41" o:title=""/>
                           </v:shape>
-                          <o:OLEObject Type="Embed" ProgID="Equation.DSMT4" ShapeID="_x0000_i1050" DrawAspect="Content" ObjectID="_1776280039" r:id="rId67"/>
+                          <o:OLEObject Type="Embed" ProgID="Equation.DSMT4" ShapeID="_x0000_i1050" DrawAspect="Content" ObjectID="_1776295067" r:id="rId67"/>
                         </w:object>
                       </w:r>
                     </w:p>
@@ -17823,10 +17823,10 @@
                           <w:position w:val="-14"/>
                         </w:rPr>
                         <w:object w:dxaOrig="890" w:dyaOrig="380" w14:anchorId="0FD47D00">
-                          <v:shape id="_x0000_i1052" type="#_x0000_t75" style="width:44.5pt;height:19pt">
+                          <v:shape id="_x0000_i1052" type="#_x0000_t75" style="width:44.65pt;height:19.15pt">
                             <v:imagedata r:id="rId43" o:title=""/>
                           </v:shape>
-                          <o:OLEObject Type="Embed" ProgID="Equation.DSMT4" ShapeID="_x0000_i1052" DrawAspect="Content" ObjectID="_1776280040" r:id="rId68"/>
+                          <o:OLEObject Type="Embed" ProgID="Equation.DSMT4" ShapeID="_x0000_i1052" DrawAspect="Content" ObjectID="_1776295068" r:id="rId68"/>
                         </w:object>
                       </w:r>
                       <w:r>
@@ -17853,10 +17853,10 @@
                           <w:position w:val="-10"/>
                         </w:rPr>
                         <w:object w:dxaOrig="560" w:dyaOrig="320" w14:anchorId="65CC19DA">
-                          <v:shape id="_x0000_i1054" type="#_x0000_t75" style="width:28pt;height:16pt">
+                          <v:shape id="_x0000_i1054" type="#_x0000_t75" style="width:28.15pt;height:16.15pt">
                             <v:imagedata r:id="rId41" o:title=""/>
                           </v:shape>
-                          <o:OLEObject Type="Embed" ProgID="Equation.DSMT4" ShapeID="_x0000_i1054" DrawAspect="Content" ObjectID="_1776280041" r:id="rId69"/>
+                          <o:OLEObject Type="Embed" ProgID="Equation.DSMT4" ShapeID="_x0000_i1054" DrawAspect="Content" ObjectID="_1776295069" r:id="rId69"/>
                         </w:object>
                       </w:r>
                     </w:p>
@@ -17881,10 +17881,10 @@
                           <w:position w:val="-16"/>
                         </w:rPr>
                         <w:object w:dxaOrig="320" w:dyaOrig="410" w14:anchorId="6208AA84">
-                          <v:shape id="_x0000_i1056" type="#_x0000_t75" style="width:16pt;height:20.5pt">
+                          <v:shape id="_x0000_i1056" type="#_x0000_t75" style="width:16.15pt;height:20.65pt">
                             <v:imagedata r:id="rId46" o:title=""/>
                           </v:shape>
-                          <o:OLEObject Type="Embed" ProgID="Equation.DSMT4" ShapeID="_x0000_i1056" DrawAspect="Content" ObjectID="_1776280042" r:id="rId70"/>
+                          <o:OLEObject Type="Embed" ProgID="Equation.DSMT4" ShapeID="_x0000_i1056" DrawAspect="Content" ObjectID="_1776295070" r:id="rId70"/>
                         </w:object>
                       </w:r>
                       <w:r>
@@ -17931,7 +17931,7 @@
                           <v:shape id="_x0000_i1058" type="#_x0000_t75" style="width:13.5pt;height:13.5pt">
                             <v:imagedata r:id="rId13" o:title=""/>
                           </v:shape>
-                          <o:OLEObject Type="Embed" ProgID="Equation.DSMT4" ShapeID="_x0000_i1058" DrawAspect="Content" ObjectID="_1776280043" r:id="rId71"/>
+                          <o:OLEObject Type="Embed" ProgID="Equation.DSMT4" ShapeID="_x0000_i1058" DrawAspect="Content" ObjectID="_1776295071" r:id="rId71"/>
                         </w:object>
                       </w:r>
                       <w:r>
@@ -17976,10 +17976,10 @@
                           <w:position w:val="-4"/>
                         </w:rPr>
                         <w:object w:dxaOrig="170" w:dyaOrig="200" w14:anchorId="068822E4">
-                          <v:shape id="_x0000_i1060" type="#_x0000_t75" style="width:8.5pt;height:10pt">
+                          <v:shape id="_x0000_i1060" type="#_x0000_t75" style="width:8.65pt;height:10.15pt">
                             <v:imagedata r:id="rId49" o:title=""/>
                           </v:shape>
-                          <o:OLEObject Type="Embed" ProgID="Equation.DSMT4" ShapeID="_x0000_i1060" DrawAspect="Content" ObjectID="_1776280044" r:id="rId72"/>
+                          <o:OLEObject Type="Embed" ProgID="Equation.DSMT4" ShapeID="_x0000_i1060" DrawAspect="Content" ObjectID="_1776295072" r:id="rId72"/>
                         </w:object>
                       </w:r>
                       <w:r>
@@ -17997,7 +17997,7 @@
                           <v:shape id="_x0000_i1062" type="#_x0000_t75" style="width:13.5pt;height:13.5pt">
                             <v:imagedata r:id="rId15" o:title=""/>
                           </v:shape>
-                          <o:OLEObject Type="Embed" ProgID="Equation.DSMT4" ShapeID="_x0000_i1062" DrawAspect="Content" ObjectID="_1776280045" r:id="rId73"/>
+                          <o:OLEObject Type="Embed" ProgID="Equation.DSMT4" ShapeID="_x0000_i1062" DrawAspect="Content" ObjectID="_1776295073" r:id="rId73"/>
                         </w:object>
                       </w:r>
                       <w:r>
@@ -18101,10 +18101,10 @@
                           <w:position w:val="-12"/>
                         </w:rPr>
                         <w:object w:dxaOrig="740" w:dyaOrig="380" w14:anchorId="6F2CCFB8">
-                          <v:shape id="_x0000_i1064" type="#_x0000_t75" style="width:37pt;height:19pt">
+                          <v:shape id="_x0000_i1064" type="#_x0000_t75" style="width:37.15pt;height:19.15pt">
                             <v:imagedata r:id="rId52" o:title=""/>
                           </v:shape>
-                          <o:OLEObject Type="Embed" ProgID="Equation.DSMT4" ShapeID="_x0000_i1064" DrawAspect="Content" ObjectID="_1776280046" r:id="rId74"/>
+                          <o:OLEObject Type="Embed" ProgID="Equation.DSMT4" ShapeID="_x0000_i1064" DrawAspect="Content" ObjectID="_1776295074" r:id="rId74"/>
                         </w:object>
                       </w:r>
                       <w:r>
@@ -18145,7 +18145,7 @@
                           <v:shape id="_x0000_i1066" type="#_x0000_t75" style="width:43.5pt;height:36pt">
                             <v:imagedata r:id="rId54" o:title=""/>
                           </v:shape>
-                          <o:OLEObject Type="Embed" ProgID="Equation.DSMT4" ShapeID="_x0000_i1066" DrawAspect="Content" ObjectID="_1776280047" r:id="rId75"/>
+                          <o:OLEObject Type="Embed" ProgID="Equation.DSMT4" ShapeID="_x0000_i1066" DrawAspect="Content" ObjectID="_1776295075" r:id="rId75"/>
                         </w:object>
                       </w:r>
                     </w:p>
@@ -18206,7 +18206,7 @@
                           <v:shape id="_x0000_i1068" type="#_x0000_t75" style="width:43.5pt;height:28.5pt">
                             <v:imagedata r:id="rId56" o:title=""/>
                           </v:shape>
-                          <o:OLEObject Type="Embed" ProgID="Equation.DSMT4" ShapeID="_x0000_i1068" DrawAspect="Content" ObjectID="_1776280048" r:id="rId76"/>
+                          <o:OLEObject Type="Embed" ProgID="Equation.DSMT4" ShapeID="_x0000_i1068" DrawAspect="Content" ObjectID="_1776295076" r:id="rId76"/>
                         </w:object>
                       </w:r>
                     </w:p>
@@ -18434,10 +18434,10 @@
           <w:position w:val="-14"/>
         </w:rPr>
         <w:object w:dxaOrig="1920" w:dyaOrig="380" w14:anchorId="12EA272D">
-          <v:shape id="_x0000_i1069" type="#_x0000_t75" style="width:95pt;height:19pt" o:ole="">
+          <v:shape id="_x0000_i1069" type="#_x0000_t75" style="width:94.9pt;height:19.15pt" o:ole="">
             <v:imagedata r:id="rId77" o:title=""/>
           </v:shape>
-          <o:OLEObject Type="Embed" ProgID="Equation.DSMT4" ShapeID="_x0000_i1069" DrawAspect="Content" ObjectID="_1776280021" r:id="rId78"/>
+          <o:OLEObject Type="Embed" ProgID="Equation.DSMT4" ShapeID="_x0000_i1069" DrawAspect="Content" ObjectID="_1776295049" r:id="rId78"/>
         </w:object>
       </w:r>
       <w:r>
@@ -18448,10 +18448,10 @@
           <w:position w:val="-12"/>
         </w:rPr>
         <w:object w:dxaOrig="740" w:dyaOrig="360" w14:anchorId="3BEDA045">
-          <v:shape id="_x0000_i1070" type="#_x0000_t75" style="width:36.5pt;height:19pt" o:ole="">
+          <v:shape id="_x0000_i1070" type="#_x0000_t75" style="width:36.4pt;height:19.15pt" o:ole="">
             <v:imagedata r:id="rId79" o:title=""/>
           </v:shape>
-          <o:OLEObject Type="Embed" ProgID="Equation.DSMT4" ShapeID="_x0000_i1070" DrawAspect="Content" ObjectID="_1776280022" r:id="rId80"/>
+          <o:OLEObject Type="Embed" ProgID="Equation.DSMT4" ShapeID="_x0000_i1070" DrawAspect="Content" ObjectID="_1776295050" r:id="rId80"/>
         </w:object>
       </w:r>
       <w:r>
@@ -19336,10 +19336,10 @@
           <w:position w:val="-14"/>
         </w:rPr>
         <w:object w:dxaOrig="3600" w:dyaOrig="380" w14:anchorId="72A0ABF9">
-          <v:shape id="_x0000_i1071" type="#_x0000_t75" style="width:180.5pt;height:19pt" o:ole="">
+          <v:shape id="_x0000_i1071" type="#_x0000_t75" style="width:180.4pt;height:19.15pt" o:ole="">
             <v:imagedata r:id="rId81" o:title=""/>
           </v:shape>
-          <o:OLEObject Type="Embed" ProgID="Equation.DSMT4" ShapeID="_x0000_i1071" DrawAspect="Content" ObjectID="_1776280023" r:id="rId82"/>
+          <o:OLEObject Type="Embed" ProgID="Equation.DSMT4" ShapeID="_x0000_i1071" DrawAspect="Content" ObjectID="_1776295051" r:id="rId82"/>
         </w:object>
       </w:r>
     </w:p>
@@ -19366,10 +19366,10 @@
           <w:position w:val="-28"/>
         </w:rPr>
         <w:object w:dxaOrig="2380" w:dyaOrig="680" w14:anchorId="18F257C3">
-          <v:shape id="_x0000_i1072" type="#_x0000_t75" style="width:92pt;height:26pt" o:ole="">
+          <v:shape id="_x0000_i1072" type="#_x0000_t75" style="width:91.9pt;height:25.9pt" o:ole="">
             <v:imagedata r:id="rId83" o:title=""/>
           </v:shape>
-          <o:OLEObject Type="Embed" ProgID="Equation.DSMT4" ShapeID="_x0000_i1072" DrawAspect="Content" ObjectID="_1776280024" r:id="rId84"/>
+          <o:OLEObject Type="Embed" ProgID="Equation.DSMT4" ShapeID="_x0000_i1072" DrawAspect="Content" ObjectID="_1776295052" r:id="rId84"/>
         </w:object>
       </w:r>
       <w:r>
@@ -19405,10 +19405,10 @@
           <w:position w:val="-28"/>
         </w:rPr>
         <w:object w:dxaOrig="2500" w:dyaOrig="680" w14:anchorId="241D8153">
-          <v:shape id="_x0000_i1073" type="#_x0000_t75" style="width:125.5pt;height:34pt" o:ole="">
+          <v:shape id="_x0000_i1073" type="#_x0000_t75" style="width:125.65pt;height:34.15pt" o:ole="">
             <v:imagedata r:id="rId85" o:title=""/>
           </v:shape>
-          <o:OLEObject Type="Embed" ProgID="Equation.DSMT4" ShapeID="_x0000_i1073" DrawAspect="Content" ObjectID="_1776280025" r:id="rId86"/>
+          <o:OLEObject Type="Embed" ProgID="Equation.DSMT4" ShapeID="_x0000_i1073" DrawAspect="Content" ObjectID="_1776295053" r:id="rId86"/>
         </w:object>
       </w:r>
       <w:r>
@@ -19498,10 +19498,10 @@
           <w:position w:val="-28"/>
         </w:rPr>
         <w:object w:dxaOrig="2380" w:dyaOrig="680" w14:anchorId="1AF70A72">
-          <v:shape id="_x0000_i1074" type="#_x0000_t75" style="width:92pt;height:26pt" o:ole="">
+          <v:shape id="_x0000_i1074" type="#_x0000_t75" style="width:91.9pt;height:25.9pt" o:ole="">
             <v:imagedata r:id="rId83" o:title=""/>
           </v:shape>
-          <o:OLEObject Type="Embed" ProgID="Equation.DSMT4" ShapeID="_x0000_i1074" DrawAspect="Content" ObjectID="_1776280026" r:id="rId87"/>
+          <o:OLEObject Type="Embed" ProgID="Equation.DSMT4" ShapeID="_x0000_i1074" DrawAspect="Content" ObjectID="_1776295054" r:id="rId87"/>
         </w:object>
       </w:r>
       <w:r>
@@ -22247,21 +22247,7 @@
         <w:rPr>
           <w:rFonts w:eastAsiaTheme="minorEastAsia"/>
         </w:rPr>
-        <w:t xml:space="preserve">Practically that not the case because there is a limit on how many small </w:t>
-      </w:r>
-      <w:proofErr w:type="gramStart"/>
-      <w:r>
-        <w:rPr>
-          <w:rFonts w:eastAsiaTheme="minorEastAsia"/>
-        </w:rPr>
-        <w:t>numbers</w:t>
-      </w:r>
-      <w:proofErr w:type="gramEnd"/>
-      <w:r>
-        <w:rPr>
-          <w:rFonts w:eastAsiaTheme="minorEastAsia"/>
-        </w:rPr>
-        <w:t xml:space="preserve"> we can fit between any set of 2 initial values, depending on the value of </w:t>
+        <w:t xml:space="preserve">Practically that not the case because there is a limit on how many small numbers we can fit between any set of 2 initial values, depending on the value of </w:t>
       </w:r>
       <m:oMath>
         <m:sSub>
@@ -22650,10 +22636,10 @@
           <w:position w:val="-9"/>
         </w:rPr>
         <w:object w:dxaOrig="160" w:dyaOrig="220" w14:anchorId="12588139">
-          <v:shape id="_x0000_i1075" type="#_x0000_t75" style="width:8pt;height:11.5pt" o:ole="">
+          <v:shape id="_x0000_i1075" type="#_x0000_t75" style="width:7.9pt;height:11.65pt" o:ole="">
             <v:imagedata r:id="rId90" o:title=""/>
           </v:shape>
-          <o:OLEObject Type="Embed" ProgID="Equation.DSMT4" ShapeID="_x0000_i1075" DrawAspect="Content" ObjectID="_1776280027" r:id="rId91"/>
+          <o:OLEObject Type="Embed" ProgID="Equation.DSMT4" ShapeID="_x0000_i1075" DrawAspect="Content" ObjectID="_1776295055" r:id="rId91"/>
         </w:object>
       </w:r>
       <w:r>
@@ -24116,15 +24102,7 @@
         <w:t xml:space="preserve"> to get the value at a point x</w:t>
       </w:r>
       <w:r>
-        <w:t xml:space="preserve">. we needed the freedom to use different variations of the roots finding to check different libraries so we separated the root finding problem into a different interface. The CATCH class uses 4 CPP, for </w:t>
-      </w:r>
-      <w:proofErr w:type="gramStart"/>
-      <w:r>
-        <w:t>Fd,x</w:t>
-      </w:r>
-      <w:proofErr w:type="gramEnd"/>
-      <w:r>
-        <w:t xml:space="preserve">,y,z, additionally it uses the </w:t>
+        <w:t xml:space="preserve">. we needed the freedom to use different variations of the roots finding to check different libraries so we separated the root finding problem into a different interface. The CATCH class uses 4 CPP, for Fd,x,y,z, additionally it uses the </w:t>
       </w:r>
       <w:r>
         <w:t>Rootfinder</w:t>
@@ -28216,11 +28194,9 @@
       <w:r>
         <w:t xml:space="preserve">The first implementation we did was UDP, the easiest to implement and use. But unfortunately, UDP have few major flaws. The first problem is a limit on the message size, in the IP layer we have a total length field in an unsigned short variable, limiting the total size of each IP packet to around 65,500 bytes of data (after subtracting the headers size) so we need to send our message in blocks ourself, and here we get to the second problem, reliability. The protocol doesn’t assure as we get the blocks in the </w:t>
       </w:r>
-      <w:proofErr w:type="gramStart"/>
       <w:r>
         <w:t>order</w:t>
       </w:r>
-      <w:proofErr w:type="gramEnd"/>
       <w:r>
         <w:t xml:space="preserve"> we sent them or that we will get them at all, meaning that we will have to track </w:t>
       </w:r>
@@ -28729,6 +28705,113 @@
     <w:p/>
     <w:p>
       <w:pPr>
+        <w:pStyle w:val="Images"/>
+        <w:rPr>
+          <w:color w:val="A6A6A6" w:themeColor="background1" w:themeShade="A6"/>
+        </w:rPr>
+      </w:pPr>
+      <w:r>
+        <w:rPr>
+          <w:color w:val="A6A6A6" w:themeColor="background1" w:themeShade="A6"/>
+        </w:rPr>
+        <w:t>Another e</w:t>
+      </w:r>
+      <w:r>
+        <w:rPr>
+          <w:color w:val="A6A6A6" w:themeColor="background1" w:themeShade="A6"/>
+        </w:rPr>
+        <w:t xml:space="preserve">xample of gem5 stats, simulating </w:t>
+      </w:r>
+      <w:r>
+        <w:rPr>
+          <w:color w:val="A6A6A6" w:themeColor="background1" w:themeShade="A6"/>
+        </w:rPr>
+        <w:t>372</w:t>
+      </w:r>
+      <w:r>
+        <w:rPr>
+          <w:color w:val="A6A6A6" w:themeColor="background1" w:themeShade="A6"/>
+        </w:rPr>
+        <w:t xml:space="preserve"> seconds took </w:t>
+      </w:r>
+      <w:r>
+        <w:rPr>
+          <w:color w:val="A6A6A6" w:themeColor="background1" w:themeShade="A6"/>
+        </w:rPr>
+        <w:t>almost 12</w:t>
+      </w:r>
+      <w:r>
+        <w:rPr>
+          <w:color w:val="A6A6A6" w:themeColor="background1" w:themeShade="A6"/>
+        </w:rPr>
+        <w:t xml:space="preserve"> real </w:t>
+      </w:r>
+      <w:r>
+        <w:rPr>
+          <w:color w:val="A6A6A6" w:themeColor="background1" w:themeShade="A6"/>
+        </w:rPr>
+        <w:t>hours</w:t>
+      </w:r>
+      <w:r>
+        <w:rPr>
+          <w:color w:val="A6A6A6" w:themeColor="background1" w:themeShade="A6"/>
+        </w:rPr>
+        <w:t>.</w:t>
+      </w:r>
+    </w:p>
+    <w:p>
+      <w:r>
+        <w:rPr>
+          <w:noProof/>
+        </w:rPr>
+        <w:drawing>
+          <wp:inline distT="0" distB="0" distL="0" distR="0" wp14:anchorId="63BF15DF" wp14:editId="2A66B00D">
+            <wp:extent cx="6148388" cy="331312"/>
+            <wp:effectExtent l="19050" t="19050" r="5080" b="12065"/>
+            <wp:docPr id="1459880825" name="Picture 1"/>
+            <wp:cNvGraphicFramePr>
+              <a:graphicFrameLocks xmlns:a="http://schemas.openxmlformats.org/drawingml/2006/main" noChangeAspect="1"/>
+            </wp:cNvGraphicFramePr>
+            <a:graphic xmlns:a="http://schemas.openxmlformats.org/drawingml/2006/main">
+              <a:graphicData uri="http://schemas.openxmlformats.org/drawingml/2006/picture">
+                <pic:pic xmlns:pic="http://schemas.openxmlformats.org/drawingml/2006/picture">
+                  <pic:nvPicPr>
+                    <pic:cNvPr id="1459880825" name=""/>
+                    <pic:cNvPicPr/>
+                  </pic:nvPicPr>
+                  <pic:blipFill rotWithShape="1">
+                    <a:blip r:embed="rId122"/>
+                    <a:srcRect l="283"/>
+                    <a:stretch/>
+                  </pic:blipFill>
+                  <pic:spPr bwMode="auto">
+                    <a:xfrm>
+                      <a:off x="0" y="0"/>
+                      <a:ext cx="6627848" cy="357148"/>
+                    </a:xfrm>
+                    <a:prstGeom prst="rect">
+                      <a:avLst/>
+                    </a:prstGeom>
+                    <a:ln>
+                      <a:solidFill>
+                        <a:schemeClr val="tx1"/>
+                      </a:solidFill>
+                    </a:ln>
+                    <a:extLst>
+                      <a:ext uri="{53640926-AAD7-44D8-BBD7-CCE9431645EC}">
+                        <a14:shadowObscured xmlns:a14="http://schemas.microsoft.com/office/drawing/2010/main"/>
+                      </a:ext>
+                    </a:extLst>
+                  </pic:spPr>
+                </pic:pic>
+              </a:graphicData>
+            </a:graphic>
+          </wp:inline>
+        </w:drawing>
+      </w:r>
+    </w:p>
+    <w:p>
+      <w:pPr>
         <w:jc w:val="center"/>
       </w:pPr>
     </w:p>
@@ -28862,7 +28945,7 @@
                     </pic:cNvPicPr>
                   </pic:nvPicPr>
                   <pic:blipFill>
-                    <a:blip r:embed="rId122" cstate="print">
+                    <a:blip r:embed="rId123" cstate="print">
                       <a:extLst>
                         <a:ext uri="{28A0092B-C50C-407E-A947-70E740481C1C}">
                           <a14:useLocalDpi xmlns:a14="http://schemas.microsoft.com/office/drawing/2010/main" val="0"/>
@@ -28995,7 +29078,7 @@
                     <pic:cNvPicPr/>
                   </pic:nvPicPr>
                   <pic:blipFill>
-                    <a:blip r:embed="rId123"/>
+                    <a:blip r:embed="rId124"/>
                     <a:stretch>
                       <a:fillRect/>
                     </a:stretch>
@@ -29102,16 +29185,11 @@
         <w:t>small time-</w:t>
       </w:r>
       <w:r>
-        <w:t>step). To create the GUI, we used</w:t>
-      </w:r>
-      <w:r>
-        <w:t xml:space="preserve"> </w:t>
-      </w:r>
-      <w:proofErr w:type="gramStart"/>
-      <w:r>
-        <w:t>…..</w:t>
-      </w:r>
-      <w:proofErr w:type="gramEnd"/>
+        <w:t>step). To create the GUI</w:t>
+      </w:r>
+      <w:r>
+        <w:t xml:space="preserve"> for our project we used Blazor because it’s easy to work with and  integrating Blazor with the rest of our C++ code was simple. </w:t>
+      </w:r>
     </w:p>
     <w:p>
       <w:pPr>
@@ -29608,14 +29686,6 @@
       <w:bookmarkEnd w:id="76"/>
     </w:p>
     <w:p>
-      <w:r>
-        <w:t>//</w:t>
-      </w:r>
-      <w:r>
-        <w:t>Cross platform communication, synchronizing stuff, database management</w:t>
-      </w:r>
-    </w:p>
-    <w:p>
       <w:pPr>
         <w:pStyle w:val="Heading3"/>
       </w:pPr>
@@ -29695,7 +29765,13 @@
         <w:t xml:space="preserve">encounter </w:t>
       </w:r>
       <w:r>
-        <w:t xml:space="preserve">is padding. Compilers might add padding to any data structure we define to align it in memory or as a part of some optimization for memory access. For example, rounding a structure size to the nearest multiple of 8 bytes. When trying to parse a structure arriving from a different platform, we must have consistence structures and structure sizes.  To solve the inconsistent padding, we used the “pragma pack” directive to specify a consistent padding for </w:t>
+        <w:t xml:space="preserve">is padding. Compilers might add padding to any data structure </w:t>
+      </w:r>
+      <w:r>
+        <w:t>in order</w:t>
+      </w:r>
+      <w:r>
+        <w:t xml:space="preserve"> to align it in memory or as a part of some optimization for memory access. For example, rounding a structure size to the nearest multiple of 8 bytes. When trying to parse a structure arriving from a different platform, we must have consistence structures and structure sizes.  To solve the inconsistent padding, we used the “pragma pack” directive to specify a consistent padding for </w:t>
       </w:r>
       <w:r>
         <w:t>different</w:t>
@@ -30262,21 +30338,12 @@
                 <w:szCs w:val="16"/>
               </w:rPr>
             </w:pPr>
-            <w:proofErr w:type="gramStart"/>
             <w:r>
               <w:rPr>
                 <w:sz w:val="16"/>
                 <w:szCs w:val="16"/>
               </w:rPr>
-              <w:t>Distance[</w:t>
-            </w:r>
-            <w:proofErr w:type="gramEnd"/>
-            <w:r>
-              <w:rPr>
-                <w:sz w:val="16"/>
-                <w:szCs w:val="16"/>
-              </w:rPr>
-              <w:t>KM]</w:t>
+              <w:t>Distance[KM]</w:t>
             </w:r>
           </w:p>
         </w:tc>
@@ -30316,23 +30383,7 @@
                 <w:sz w:val="16"/>
                 <w:szCs w:val="16"/>
               </w:rPr>
-              <w:t xml:space="preserve">Real </w:t>
-            </w:r>
-            <w:proofErr w:type="gramStart"/>
-            <w:r>
-              <w:rPr>
-                <w:sz w:val="16"/>
-                <w:szCs w:val="16"/>
-              </w:rPr>
-              <w:t>Distance[</w:t>
-            </w:r>
-            <w:proofErr w:type="gramEnd"/>
-            <w:r>
-              <w:rPr>
-                <w:sz w:val="16"/>
-                <w:szCs w:val="16"/>
-              </w:rPr>
-              <w:t>KM]</w:t>
+              <w:t>Real Distance[KM]</w:t>
             </w:r>
           </w:p>
         </w:tc>
@@ -31943,7 +31994,7 @@
                     <pic:cNvPicPr/>
                   </pic:nvPicPr>
                   <pic:blipFill>
-                    <a:blip r:embed="rId124" cstate="print">
+                    <a:blip r:embed="rId125" cstate="print">
                       <a:extLst>
                         <a:ext uri="{28A0092B-C50C-407E-A947-70E740481C1C}">
                           <a14:useLocalDpi xmlns:a14="http://schemas.microsoft.com/office/drawing/2010/main" val="0"/>
@@ -32423,21 +32474,12 @@
                 <w:szCs w:val="16"/>
               </w:rPr>
             </w:pPr>
-            <w:proofErr w:type="gramStart"/>
             <w:r>
               <w:rPr>
                 <w:sz w:val="16"/>
                 <w:szCs w:val="16"/>
               </w:rPr>
-              <w:t>Runtiem[</w:t>
-            </w:r>
-            <w:proofErr w:type="gramEnd"/>
-            <w:r>
-              <w:rPr>
-                <w:sz w:val="16"/>
-                <w:szCs w:val="16"/>
-              </w:rPr>
-              <w:t>Sec]</w:t>
+              <w:t>Runtiem[Sec]</w:t>
             </w:r>
           </w:p>
         </w:tc>
@@ -32452,21 +32494,12 @@
                 <w:szCs w:val="16"/>
               </w:rPr>
             </w:pPr>
-            <w:proofErr w:type="gramStart"/>
             <w:r>
               <w:rPr>
                 <w:sz w:val="16"/>
                 <w:szCs w:val="16"/>
               </w:rPr>
-              <w:t>Distance[</w:t>
-            </w:r>
-            <w:proofErr w:type="gramEnd"/>
-            <w:r>
-              <w:rPr>
-                <w:sz w:val="16"/>
-                <w:szCs w:val="16"/>
-              </w:rPr>
-              <w:t>KM]</w:t>
+              <w:t>Distance[KM]</w:t>
             </w:r>
           </w:p>
         </w:tc>
@@ -32506,23 +32539,7 @@
                 <w:sz w:val="16"/>
                 <w:szCs w:val="16"/>
               </w:rPr>
-              <w:t xml:space="preserve">Real </w:t>
-            </w:r>
-            <w:proofErr w:type="gramStart"/>
-            <w:r>
-              <w:rPr>
-                <w:sz w:val="16"/>
-                <w:szCs w:val="16"/>
-              </w:rPr>
-              <w:t>Distance[</w:t>
-            </w:r>
-            <w:proofErr w:type="gramEnd"/>
-            <w:r>
-              <w:rPr>
-                <w:sz w:val="16"/>
-                <w:szCs w:val="16"/>
-              </w:rPr>
-              <w:t>KM]</w:t>
+              <w:t>Real Distance[KM]</w:t>
             </w:r>
           </w:p>
         </w:tc>
@@ -33365,15 +33382,7 @@
               <w:jc w:val="center"/>
             </w:pPr>
             <w:r>
-              <w:t xml:space="preserve">Average </w:t>
-            </w:r>
-            <w:proofErr w:type="gramStart"/>
-            <w:r>
-              <w:t>Runtime[</w:t>
-            </w:r>
-            <w:proofErr w:type="gramEnd"/>
-            <w:r>
-              <w:t>Sec]</w:t>
+              <w:t>Average Runtime[Sec]</w:t>
             </w:r>
           </w:p>
         </w:tc>
@@ -33383,15 +33392,7 @@
           </w:tcPr>
           <w:p>
             <w:r>
-              <w:t xml:space="preserve">Average Distance </w:t>
-            </w:r>
-            <w:proofErr w:type="gramStart"/>
-            <w:r>
-              <w:t>Error[</w:t>
-            </w:r>
-            <w:proofErr w:type="gramEnd"/>
-            <w:r>
-              <w:t>KM]</w:t>
+              <w:t>Average Distance Error[KM]</w:t>
             </w:r>
           </w:p>
         </w:tc>
@@ -33666,7 +33667,7 @@
                     <pic:cNvPicPr/>
                   </pic:nvPicPr>
                   <pic:blipFill>
-                    <a:blip r:embed="rId125" cstate="print">
+                    <a:blip r:embed="rId126" cstate="print">
                       <a:extLst>
                         <a:ext uri="{28A0092B-C50C-407E-A947-70E740481C1C}">
                           <a14:useLocalDpi xmlns:a14="http://schemas.microsoft.com/office/drawing/2010/main" val="0"/>
@@ -33740,7 +33741,7 @@
                     <pic:cNvPicPr/>
                   </pic:nvPicPr>
                   <pic:blipFill>
-                    <a:blip r:embed="rId126" cstate="print">
+                    <a:blip r:embed="rId127" cstate="print">
                       <a:extLst>
                         <a:ext uri="{28A0092B-C50C-407E-A947-70E740481C1C}">
                           <a14:useLocalDpi xmlns:a14="http://schemas.microsoft.com/office/drawing/2010/main" val="0"/>
@@ -34683,7 +34684,7 @@
                     <pic:cNvPicPr/>
                   </pic:nvPicPr>
                   <pic:blipFill>
-                    <a:blip r:embed="rId127"/>
+                    <a:blip r:embed="rId128"/>
                     <a:stretch>
                       <a:fillRect/>
                     </a:stretch>
@@ -34943,7 +34944,7 @@
                     <pic:cNvPicPr/>
                   </pic:nvPicPr>
                   <pic:blipFill>
-                    <a:blip r:embed="rId128"/>
+                    <a:blip r:embed="rId129"/>
                     <a:stretch>
                       <a:fillRect/>
                     </a:stretch>
@@ -35338,13 +35339,25 @@
     </w:p>
     <w:p>
       <w:r>
-        <w:t>In the ReleasedVersions folder you can find executable of the latest Tested OBC App ready to use. To compile the application for windows you can either compile a released version via Visual Studio or use a script located at `</w:t>
+        <w:t xml:space="preserve">In the ReleasedVersions folder you can find executable of the latest Tested OBC App ready to use. To compile the application for windows you can either compile a released version via Visual Studio or use </w:t>
+      </w:r>
+      <w:r>
+        <w:t>the CMakeLists file located at</w:t>
+      </w:r>
+      <w:r>
+        <w:t xml:space="preserve"> `</w:t>
       </w:r>
       <w:r>
         <w:t xml:space="preserve"> Code\TestedOBCApp\TestedOBCAppCMake</w:t>
       </w:r>
       <w:r>
-        <w:t>` and building a new windows version.</w:t>
+        <w:t xml:space="preserve">` and </w:t>
+      </w:r>
+      <w:r>
+        <w:t>build</w:t>
+      </w:r>
+      <w:r>
+        <w:t xml:space="preserve"> a new windows version.</w:t>
       </w:r>
     </w:p>
     <w:p>
@@ -35375,13 +35388,7 @@
         <w:t>Linux</w:t>
       </w:r>
       <w:r>
-        <w:t>` or `</w:t>
-      </w:r>
-      <w:r>
-        <w:t xml:space="preserve"> build_win</w:t>
-      </w:r>
-      <w:r>
-        <w:t xml:space="preserve">` scripts or use </w:t>
+        <w:t xml:space="preserve">` script or use </w:t>
       </w:r>
       <w:r>
         <w:t xml:space="preserve">the </w:t>
@@ -35437,7 +35444,7 @@
                     <pic:cNvPicPr/>
                   </pic:nvPicPr>
                   <pic:blipFill>
-                    <a:blip r:embed="rId129"/>
+                    <a:blip r:embed="rId130"/>
                     <a:stretch>
                       <a:fillRect/>
                     </a:stretch>
@@ -35762,7 +35769,7 @@
       <w:r>
         <w:t xml:space="preserve">Denenberg, Elad. "Satellite closest approach calculation through Chebyshev Proxy Polynomials." </w:t>
       </w:r>
-      <w:hyperlink r:id="rId130" w:history="1">
+      <w:hyperlink r:id="rId131" w:history="1">
         <w:r>
           <w:rPr>
             <w:rStyle w:val="Hyperlink"/>
@@ -35792,7 +35799,7 @@
         </w:rPr>
         <w:t xml:space="preserve"> </w:t>
       </w:r>
-      <w:hyperlink r:id="rId131" w:history="1">
+      <w:hyperlink r:id="rId132" w:history="1">
         <w:r>
           <w:rPr>
             <w:rStyle w:val="Hyperlink"/>
@@ -35878,7 +35885,7 @@
         </w:rPr>
         <w:t xml:space="preserve">.” </w:t>
       </w:r>
-      <w:hyperlink r:id="rId132" w:history="1">
+      <w:hyperlink r:id="rId133" w:history="1">
         <w:r>
           <w:rPr>
             <w:rStyle w:val="Hyperlink"/>
@@ -35905,7 +35912,7 @@
         </w:rPr>
         <w:t xml:space="preserve"> </w:t>
       </w:r>
-      <w:hyperlink r:id="rId133" w:history="1">
+      <w:hyperlink r:id="rId134" w:history="1">
         <w:r>
           <w:rPr>
             <w:rStyle w:val="Hyperlink"/>
@@ -35926,7 +35933,7 @@
       <w:r>
         <w:t xml:space="preserve">SGP4 python library: </w:t>
       </w:r>
-      <w:hyperlink r:id="rId134" w:history="1">
+      <w:hyperlink r:id="rId135" w:history="1">
         <w:r>
           <w:rPr>
             <w:rStyle w:val="Hyperlink"/>
@@ -35950,7 +35957,7 @@
       <w:r>
         <w:t xml:space="preserve"> </w:t>
       </w:r>
-      <w:hyperlink r:id="rId135" w:history="1">
+      <w:hyperlink r:id="rId136" w:history="1">
         <w:r>
           <w:rPr>
             <w:rStyle w:val="Hyperlink"/>
@@ -35976,7 +35983,7 @@
       <w:r>
         <w:t xml:space="preserve"> </w:t>
       </w:r>
-      <w:hyperlink r:id="rId136" w:history="1">
+      <w:hyperlink r:id="rId137" w:history="1">
         <w:r>
           <w:rPr>
             <w:rStyle w:val="Hyperlink"/>
@@ -35999,7 +36006,7 @@
       <w:r>
         <w:t xml:space="preserve"> Current Data: </w:t>
       </w:r>
-      <w:hyperlink r:id="rId137" w:history="1">
+      <w:hyperlink r:id="rId138" w:history="1">
         <w:r>
           <w:rPr>
             <w:rStyle w:val="Hyperlink"/>
@@ -36025,7 +36032,7 @@
       <w:r>
         <w:t xml:space="preserve"> </w:t>
       </w:r>
-      <w:hyperlink r:id="rId138" w:history="1">
+      <w:hyperlink r:id="rId139" w:history="1">
         <w:r>
           <w:rPr>
             <w:rStyle w:val="Hyperlink"/>
@@ -36054,7 +36061,7 @@
       <w:r>
         <w:t xml:space="preserve"> </w:t>
       </w:r>
-      <w:hyperlink r:id="rId139" w:history="1">
+      <w:hyperlink r:id="rId140" w:history="1">
         <w:r>
           <w:rPr>
             <w:rStyle w:val="Hyperlink"/>
@@ -36081,7 +36088,7 @@
       <w:r>
         <w:t xml:space="preserve"> </w:t>
       </w:r>
-      <w:hyperlink r:id="rId140" w:history="1">
+      <w:hyperlink r:id="rId141" w:history="1">
         <w:r>
           <w:rPr>
             <w:rStyle w:val="Hyperlink"/>
@@ -36105,7 +36112,7 @@
       <w:r>
         <w:t xml:space="preserve">: </w:t>
       </w:r>
-      <w:hyperlink r:id="rId141" w:history="1">
+      <w:hyperlink r:id="rId142" w:history="1">
         <w:r>
           <w:rPr>
             <w:rStyle w:val="Hyperlink"/>
@@ -36129,7 +36136,7 @@
       <w:r>
         <w:t xml:space="preserve">: </w:t>
       </w:r>
-      <w:hyperlink r:id="rId142" w:history="1">
+      <w:hyperlink r:id="rId143" w:history="1">
         <w:r>
           <w:rPr>
             <w:rStyle w:val="Hyperlink"/>
@@ -36153,7 +36160,7 @@
       <w:r>
         <w:t xml:space="preserve">: </w:t>
       </w:r>
-      <w:hyperlink r:id="rId143" w:history="1">
+      <w:hyperlink r:id="rId144" w:history="1">
         <w:r>
           <w:rPr>
             <w:rStyle w:val="Hyperlink"/>
@@ -36177,7 +36184,7 @@
       <w:r>
         <w:t xml:space="preserve">: </w:t>
       </w:r>
-      <w:hyperlink r:id="rId144" w:history="1">
+      <w:hyperlink r:id="rId145" w:history="1">
         <w:r>
           <w:rPr>
             <w:rStyle w:val="Hyperlink"/>
@@ -36198,7 +36205,7 @@
       <w:r>
         <w:t xml:space="preserve">INIH- INI File Reader Library: </w:t>
       </w:r>
-      <w:hyperlink r:id="rId145" w:history="1">
+      <w:hyperlink r:id="rId146" w:history="1">
         <w:r>
           <w:rPr>
             <w:rStyle w:val="Hyperlink"/>
@@ -36219,7 +36226,7 @@
       <w:r>
         <w:t xml:space="preserve">SQLITE 3: </w:t>
       </w:r>
-      <w:hyperlink r:id="rId146" w:history="1">
+      <w:hyperlink r:id="rId147" w:history="1">
         <w:r>
           <w:rPr>
             <w:rStyle w:val="Hyperlink"/>
@@ -36246,7 +36253,7 @@
       <w:r>
         <w:t xml:space="preserve">Our GitHub repository: </w:t>
       </w:r>
-      <w:hyperlink r:id="rId147" w:history="1">
+      <w:hyperlink r:id="rId148" w:history="1">
         <w:r>
           <w:rPr>
             <w:rStyle w:val="Hyperlink"/>
@@ -36267,7 +36274,7 @@
       <w:r>
         <w:t xml:space="preserve">C++ Coding Conventions: </w:t>
       </w:r>
-      <w:hyperlink r:id="rId148" w:history="1">
+      <w:hyperlink r:id="rId149" w:history="1">
         <w:r>
           <w:rPr>
             <w:rStyle w:val="Hyperlink"/>
@@ -36291,7 +36298,7 @@
       <w:r>
         <w:t xml:space="preserve">: </w:t>
       </w:r>
-      <w:hyperlink r:id="rId149" w:history="1">
+      <w:hyperlink r:id="rId150" w:history="1">
         <w:r>
           <w:rPr>
             <w:rStyle w:val="Hyperlink"/>
@@ -36305,10 +36312,10 @@
       </w:r>
     </w:p>
     <w:sectPr>
-      <w:headerReference w:type="default" r:id="rId150"/>
-      <w:footerReference w:type="default" r:id="rId151"/>
-      <w:headerReference w:type="first" r:id="rId152"/>
-      <w:footerReference w:type="first" r:id="rId153"/>
+      <w:headerReference w:type="default" r:id="rId151"/>
+      <w:footerReference w:type="default" r:id="rId152"/>
+      <w:headerReference w:type="first" r:id="rId153"/>
+      <w:footerReference w:type="first" r:id="rId154"/>
       <w:pgSz w:w="11906" w:h="16838"/>
       <w:pgMar w:top="1440" w:right="1440" w:bottom="1440" w:left="1440" w:header="708" w:footer="708" w:gutter="0"/>
       <w:pgNumType w:start="0"/>
@@ -42756,11 +42763,11 @@
   </w:compat>
   <w:rsids>
     <w:rsidRoot w:val="009D61C2"/>
+    <w:rsid w:val="000310E3"/>
     <w:rsid w:val="001C71AB"/>
     <w:rsid w:val="00237703"/>
     <w:rsid w:val="00264F3A"/>
     <w:rsid w:val="00320D50"/>
-    <w:rsid w:val="003303AE"/>
     <w:rsid w:val="00754FEE"/>
     <w:rsid w:val="0076040C"/>
     <w:rsid w:val="00911B74"/>

</xml_diff>

<commit_message>
-Added more test  data to the correlation folder -Updated book
</commit_message>
<xml_diff>
--- a/Capstone Project Phase B–23-2-D-17.docx
+++ b/Capstone Project Phase B–23-2-D-17.docx
@@ -11725,10 +11725,10 @@
                                   <v:path o:extrusionok="f" gradientshapeok="t" o:connecttype="rect"/>
                                   <o:lock v:ext="edit" aspectratio="t"/>
                                 </v:shapetype>
-                                <v:shape id="_x0000_i1026" type="#_x0000_t75" style="width:13.5pt;height:13.5pt" o:ole="">
+                                <v:shape id="_x0000_i1026" type="#_x0000_t75" style="width:13.55pt;height:13.55pt" o:ole="">
                                   <v:imagedata r:id="rId13" o:title=""/>
                                 </v:shape>
-                                <o:OLEObject Type="Embed" ProgID="Equation.DSMT4" ShapeID="_x0000_i1026" DrawAspect="Content" ObjectID="_1776295056" r:id="rId14"/>
+                                <o:OLEObject Type="Embed" ProgID="Equation.DSMT4" ShapeID="_x0000_i1026" DrawAspect="Content" ObjectID="_1776336376" r:id="rId14"/>
                               </w:object>
                             </w:r>
                             <w:r>
@@ -11792,10 +11792,10 @@
                                 <w:position w:val="-6"/>
                               </w:rPr>
                               <w:object w:dxaOrig="269" w:dyaOrig="269" w14:anchorId="192BD5E4">
-                                <v:shape id="_x0000_i1028" type="#_x0000_t75" style="width:13.5pt;height:13.5pt" o:ole="">
+                                <v:shape id="_x0000_i1028" type="#_x0000_t75" style="width:13.55pt;height:13.55pt" o:ole="">
                                   <v:imagedata r:id="rId15" o:title=""/>
                                 </v:shape>
-                                <o:OLEObject Type="Embed" ProgID="Equation.DSMT4" ShapeID="_x0000_i1028" DrawAspect="Content" ObjectID="_1776295057" r:id="rId16"/>
+                                <o:OLEObject Type="Embed" ProgID="Equation.DSMT4" ShapeID="_x0000_i1028" DrawAspect="Content" ObjectID="_1776336377" r:id="rId16"/>
                               </w:object>
                             </w:r>
                             <w:r>
@@ -14567,10 +14567,10 @@
                           <w:position w:val="-6"/>
                         </w:rPr>
                         <w:object w:dxaOrig="269" w:dyaOrig="269" w14:anchorId="04BE7219">
-                          <v:shape id="_x0000_i1026" type="#_x0000_t75" style="width:13.5pt;height:13.5pt" o:ole="">
+                          <v:shape id="_x0000_i1026" type="#_x0000_t75" style="width:13.55pt;height:13.55pt" o:ole="">
                             <v:imagedata r:id="rId13" o:title=""/>
                           </v:shape>
-                          <o:OLEObject Type="Embed" ProgID="Equation.DSMT4" ShapeID="_x0000_i1026" DrawAspect="Content" ObjectID="_1776295056" r:id="rId17"/>
+                          <o:OLEObject Type="Embed" ProgID="Equation.DSMT4" ShapeID="_x0000_i1026" DrawAspect="Content" ObjectID="_1776336376" r:id="rId17"/>
                         </w:object>
                       </w:r>
                       <w:r>
@@ -14634,10 +14634,10 @@
                           <w:position w:val="-6"/>
                         </w:rPr>
                         <w:object w:dxaOrig="269" w:dyaOrig="269" w14:anchorId="192BD5E4">
-                          <v:shape id="_x0000_i1028" type="#_x0000_t75" style="width:13.5pt;height:13.5pt" o:ole="">
+                          <v:shape id="_x0000_i1028" type="#_x0000_t75" style="width:13.55pt;height:13.55pt" o:ole="">
                             <v:imagedata r:id="rId15" o:title=""/>
                           </v:shape>
-                          <o:OLEObject Type="Embed" ProgID="Equation.DSMT4" ShapeID="_x0000_i1028" DrawAspect="Content" ObjectID="_1776295057" r:id="rId18"/>
+                          <o:OLEObject Type="Embed" ProgID="Equation.DSMT4" ShapeID="_x0000_i1028" DrawAspect="Content" ObjectID="_1776336377" r:id="rId18"/>
                         </w:object>
                       </w:r>
                       <w:r>
@@ -16531,7 +16531,7 @@
           <v:shape id="_x0000_i1029" type="#_x0000_t75" style="width:19.15pt;height:19.15pt" o:ole="">
             <v:imagedata r:id="rId19" o:title=""/>
           </v:shape>
-          <o:OLEObject Type="Embed" ProgID="Equation.DSMT4" ShapeID="_x0000_i1029" DrawAspect="Content" ObjectID="_1776295047" r:id="rId20"/>
+          <o:OLEObject Type="Embed" ProgID="Equation.DSMT4" ShapeID="_x0000_i1029" DrawAspect="Content" ObjectID="_1776336367" r:id="rId20"/>
         </w:object>
       </w:r>
       <w:r>
@@ -16542,10 +16542,10 @@
           <w:position w:val="-4"/>
         </w:rPr>
         <w:object w:dxaOrig="180" w:dyaOrig="260" w14:anchorId="13A7440B">
-          <v:shape id="_x0000_i1030" type="#_x0000_t75" style="width:8.65pt;height:13.5pt" o:ole="">
+          <v:shape id="_x0000_i1030" type="#_x0000_t75" style="width:8.4pt;height:13.55pt" o:ole="">
             <v:imagedata r:id="rId21" o:title=""/>
           </v:shape>
-          <o:OLEObject Type="Embed" ProgID="Equation.DSMT4" ShapeID="_x0000_i1030" DrawAspect="Content" ObjectID="_1776295048" r:id="rId22"/>
+          <o:OLEObject Type="Embed" ProgID="Equation.DSMT4" ShapeID="_x0000_i1030" DrawAspect="Content" ObjectID="_1776336368" r:id="rId22"/>
         </w:object>
       </w:r>
       <w:r>
@@ -16637,10 +16637,10 @@
                                 <w:position w:val="-12"/>
                               </w:rPr>
                               <w:object w:dxaOrig="1816" w:dyaOrig="376" w14:anchorId="628A13F1">
-                                <v:shape id="_x0000_i1032" type="#_x0000_t75" style="width:90.4pt;height:18.4pt" o:ole="">
+                                <v:shape id="_x0000_i1032" type="#_x0000_t75" style="width:90.7pt;height:18.7pt" o:ole="">
                                   <v:imagedata r:id="rId23" o:title=""/>
                                 </v:shape>
-                                <o:OLEObject Type="Embed" ProgID="Equation.DSMT4" ShapeID="_x0000_i1032" DrawAspect="Content" ObjectID="_1776295058" r:id="rId24"/>
+                                <o:OLEObject Type="Embed" ProgID="Equation.DSMT4" ShapeID="_x0000_i1032" DrawAspect="Content" ObjectID="_1776336378" r:id="rId24"/>
                               </w:object>
                             </w:r>
                           </w:p>
@@ -16672,10 +16672,10 @@
                                 <w:position w:val="-12"/>
                               </w:rPr>
                               <w:object w:dxaOrig="1032" w:dyaOrig="376" w14:anchorId="662BEA9A">
-                                <v:shape id="_x0000_i1034" type="#_x0000_t75" style="width:52.15pt;height:18.4pt" o:ole="">
+                                <v:shape id="_x0000_i1034" type="#_x0000_t75" style="width:51.9pt;height:18.7pt" o:ole="">
                                   <v:imagedata r:id="rId25" o:title=""/>
                                 </v:shape>
-                                <o:OLEObject Type="Embed" ProgID="Equation.DSMT4" ShapeID="_x0000_i1034" DrawAspect="Content" ObjectID="_1776295059" r:id="rId26"/>
+                                <o:OLEObject Type="Embed" ProgID="Equation.DSMT4" ShapeID="_x0000_i1034" DrawAspect="Content" ObjectID="_1776336379" r:id="rId26"/>
                               </w:object>
                             </w:r>
                           </w:p>
@@ -16693,10 +16693,10 @@
                                 <w:position w:val="-12"/>
                               </w:rPr>
                               <w:object w:dxaOrig="967" w:dyaOrig="376" w14:anchorId="3DD3FEEC">
-                                <v:shape id="_x0000_i1036" type="#_x0000_t75" style="width:48pt;height:18.4pt" o:ole="">
+                                <v:shape id="_x0000_i1036" type="#_x0000_t75" style="width:48.15pt;height:18.7pt" o:ole="">
                                   <v:imagedata r:id="rId27" o:title=""/>
                                 </v:shape>
-                                <o:OLEObject Type="Embed" ProgID="Equation.DSMT4" ShapeID="_x0000_i1036" DrawAspect="Content" ObjectID="_1776295060" r:id="rId28"/>
+                                <o:OLEObject Type="Embed" ProgID="Equation.DSMT4" ShapeID="_x0000_i1036" DrawAspect="Content" ObjectID="_1776336380" r:id="rId28"/>
                               </w:object>
                             </w:r>
                           </w:p>
@@ -16714,10 +16714,10 @@
                                 <w:position w:val="-12"/>
                               </w:rPr>
                               <w:object w:dxaOrig="946" w:dyaOrig="376" w14:anchorId="08E76992">
-                                <v:shape id="_x0000_i1038" type="#_x0000_t75" style="width:47.65pt;height:18.4pt" o:ole="">
+                                <v:shape id="_x0000_i1038" type="#_x0000_t75" style="width:47.7pt;height:18.7pt" o:ole="">
                                   <v:imagedata r:id="rId29" o:title=""/>
                                 </v:shape>
-                                <o:OLEObject Type="Embed" ProgID="Equation.DSMT4" ShapeID="_x0000_i1038" DrawAspect="Content" ObjectID="_1776295061" r:id="rId30"/>
+                                <o:OLEObject Type="Embed" ProgID="Equation.DSMT4" ShapeID="_x0000_i1038" DrawAspect="Content" ObjectID="_1776336381" r:id="rId30"/>
                               </w:object>
                             </w:r>
                           </w:p>
@@ -16735,10 +16735,10 @@
                                 <w:position w:val="-6"/>
                               </w:rPr>
                               <w:object w:dxaOrig="570" w:dyaOrig="269" w14:anchorId="30C9C49B">
-                                <v:shape id="_x0000_i1040" type="#_x0000_t75" style="width:28.5pt;height:13.5pt" o:ole="">
+                                <v:shape id="_x0000_i1040" type="#_x0000_t75" style="width:28.5pt;height:13.55pt" o:ole="">
                                   <v:imagedata r:id="rId31" o:title=""/>
                                 </v:shape>
-                                <o:OLEObject Type="Embed" ProgID="Equation.DSMT4" ShapeID="_x0000_i1040" DrawAspect="Content" ObjectID="_1776295062" r:id="rId32"/>
+                                <o:OLEObject Type="Embed" ProgID="Equation.DSMT4" ShapeID="_x0000_i1040" DrawAspect="Content" ObjectID="_1776336382" r:id="rId32"/>
                               </w:object>
                             </w:r>
                           </w:p>
@@ -16756,10 +16756,10 @@
                                 <w:position w:val="-6"/>
                               </w:rPr>
                               <w:object w:dxaOrig="548" w:dyaOrig="269" w14:anchorId="47883B7C">
-                                <v:shape id="_x0000_i1042" type="#_x0000_t75" style="width:28.15pt;height:13.5pt" o:ole="">
+                                <v:shape id="_x0000_i1042" type="#_x0000_t75" style="width:28.05pt;height:13.55pt" o:ole="">
                                   <v:imagedata r:id="rId33" o:title=""/>
                                 </v:shape>
-                                <o:OLEObject Type="Embed" ProgID="Equation.DSMT4" ShapeID="_x0000_i1042" DrawAspect="Content" ObjectID="_1776295063" r:id="rId34"/>
+                                <o:OLEObject Type="Embed" ProgID="Equation.DSMT4" ShapeID="_x0000_i1042" DrawAspect="Content" ObjectID="_1776336383" r:id="rId34"/>
                               </w:object>
                             </w:r>
                           </w:p>
@@ -16791,10 +16791,10 @@
                                 <w:position w:val="-12"/>
                               </w:rPr>
                               <w:object w:dxaOrig="731" w:dyaOrig="376" w14:anchorId="505EE155">
-                                <v:shape id="_x0000_i1044" type="#_x0000_t75" style="width:36.4pt;height:18.4pt" o:ole="">
+                                <v:shape id="_x0000_i1044" type="#_x0000_t75" style="width:36.45pt;height:18.7pt" o:ole="">
                                   <v:imagedata r:id="rId35" o:title=""/>
                                 </v:shape>
-                                <o:OLEObject Type="Embed" ProgID="Equation.DSMT4" ShapeID="_x0000_i1044" DrawAspect="Content" ObjectID="_1776295064" r:id="rId36"/>
+                                <o:OLEObject Type="Embed" ProgID="Equation.DSMT4" ShapeID="_x0000_i1044" DrawAspect="Content" ObjectID="_1776336384" r:id="rId36"/>
                               </w:object>
                             </w:r>
                             <w:r>
@@ -16833,10 +16833,10 @@
                                 <w:position w:val="-16"/>
                               </w:rPr>
                               <w:object w:dxaOrig="320" w:dyaOrig="410" w14:anchorId="62F75930">
-                                <v:shape id="_x0000_i1046" type="#_x0000_t75" style="width:16.15pt;height:20.65pt">
+                                <v:shape id="_x0000_i1046" type="#_x0000_t75" style="width:15.9pt;height:20.55pt">
                                   <v:imagedata r:id="rId37" o:title=""/>
                                 </v:shape>
-                                <o:OLEObject Type="Embed" ProgID="Equation.DSMT4" ShapeID="_x0000_i1046" DrawAspect="Content" ObjectID="_1776295065" r:id="rId38"/>
+                                <o:OLEObject Type="Embed" ProgID="Equation.DSMT4" ShapeID="_x0000_i1046" DrawAspect="Content" ObjectID="_1776336385" r:id="rId38"/>
                               </w:object>
                             </w:r>
                             <w:r>
@@ -16851,10 +16851,10 @@
                                 <w:position w:val="-10"/>
                               </w:rPr>
                               <w:object w:dxaOrig="480" w:dyaOrig="380" w14:anchorId="46256213">
-                                <v:shape id="_x0000_i1048" type="#_x0000_t75" style="width:24pt;height:19.15pt">
+                                <v:shape id="_x0000_i1048" type="#_x0000_t75" style="width:23.85pt;height:19.15pt">
                                   <v:imagedata r:id="rId39" o:title=""/>
                                 </v:shape>
-                                <o:OLEObject Type="Embed" ProgID="Equation.DSMT4" ShapeID="_x0000_i1048" DrawAspect="Content" ObjectID="_1776295066" r:id="rId40"/>
+                                <o:OLEObject Type="Embed" ProgID="Equation.DSMT4" ShapeID="_x0000_i1048" DrawAspect="Content" ObjectID="_1776336386" r:id="rId40"/>
                               </w:object>
                             </w:r>
                             <w:r>
@@ -16971,10 +16971,10 @@
                                 <w:position w:val="-10"/>
                               </w:rPr>
                               <w:object w:dxaOrig="560" w:dyaOrig="320" w14:anchorId="2330525D">
-                                <v:shape id="_x0000_i1050" type="#_x0000_t75" style="width:28.15pt;height:16.15pt">
+                                <v:shape id="_x0000_i1050" type="#_x0000_t75" style="width:28.05pt;height:15.9pt">
                                   <v:imagedata r:id="rId41" o:title=""/>
                                 </v:shape>
-                                <o:OLEObject Type="Embed" ProgID="Equation.DSMT4" ShapeID="_x0000_i1050" DrawAspect="Content" ObjectID="_1776295067" r:id="rId42"/>
+                                <o:OLEObject Type="Embed" ProgID="Equation.DSMT4" ShapeID="_x0000_i1050" DrawAspect="Content" ObjectID="_1776336387" r:id="rId42"/>
                               </w:object>
                             </w:r>
                           </w:p>
@@ -16999,10 +16999,10 @@
                                 <w:position w:val="-14"/>
                               </w:rPr>
                               <w:object w:dxaOrig="890" w:dyaOrig="380" w14:anchorId="0FD47D00">
-                                <v:shape id="_x0000_i1052" type="#_x0000_t75" style="width:44.65pt;height:19.15pt">
+                                <v:shape id="_x0000_i1052" type="#_x0000_t75" style="width:44.4pt;height:19.15pt">
                                   <v:imagedata r:id="rId43" o:title=""/>
                                 </v:shape>
-                                <o:OLEObject Type="Embed" ProgID="Equation.DSMT4" ShapeID="_x0000_i1052" DrawAspect="Content" ObjectID="_1776295068" r:id="rId44"/>
+                                <o:OLEObject Type="Embed" ProgID="Equation.DSMT4" ShapeID="_x0000_i1052" DrawAspect="Content" ObjectID="_1776336388" r:id="rId44"/>
                               </w:object>
                             </w:r>
                             <w:r>
@@ -17029,10 +17029,10 @@
                                 <w:position w:val="-10"/>
                               </w:rPr>
                               <w:object w:dxaOrig="560" w:dyaOrig="320" w14:anchorId="65CC19DA">
-                                <v:shape id="_x0000_i1054" type="#_x0000_t75" style="width:28.15pt;height:16.15pt">
+                                <v:shape id="_x0000_i1054" type="#_x0000_t75" style="width:28.05pt;height:15.9pt">
                                   <v:imagedata r:id="rId41" o:title=""/>
                                 </v:shape>
-                                <o:OLEObject Type="Embed" ProgID="Equation.DSMT4" ShapeID="_x0000_i1054" DrawAspect="Content" ObjectID="_1776295069" r:id="rId45"/>
+                                <o:OLEObject Type="Embed" ProgID="Equation.DSMT4" ShapeID="_x0000_i1054" DrawAspect="Content" ObjectID="_1776336389" r:id="rId45"/>
                               </w:object>
                             </w:r>
                           </w:p>
@@ -17057,10 +17057,10 @@
                                 <w:position w:val="-16"/>
                               </w:rPr>
                               <w:object w:dxaOrig="320" w:dyaOrig="410" w14:anchorId="6208AA84">
-                                <v:shape id="_x0000_i1056" type="#_x0000_t75" style="width:16.15pt;height:20.65pt">
+                                <v:shape id="_x0000_i1056" type="#_x0000_t75" style="width:15.9pt;height:20.55pt">
                                   <v:imagedata r:id="rId46" o:title=""/>
                                 </v:shape>
-                                <o:OLEObject Type="Embed" ProgID="Equation.DSMT4" ShapeID="_x0000_i1056" DrawAspect="Content" ObjectID="_1776295070" r:id="rId47"/>
+                                <o:OLEObject Type="Embed" ProgID="Equation.DSMT4" ShapeID="_x0000_i1056" DrawAspect="Content" ObjectID="_1776336390" r:id="rId47"/>
                               </w:object>
                             </w:r>
                             <w:r>
@@ -17104,10 +17104,10 @@
                                 <w:position w:val="-6"/>
                               </w:rPr>
                               <w:object w:dxaOrig="270" w:dyaOrig="270" w14:anchorId="0182807E">
-                                <v:shape id="_x0000_i1058" type="#_x0000_t75" style="width:13.5pt;height:13.5pt">
+                                <v:shape id="_x0000_i1058" type="#_x0000_t75" style="width:13.55pt;height:13.55pt">
                                   <v:imagedata r:id="rId13" o:title=""/>
                                 </v:shape>
-                                <o:OLEObject Type="Embed" ProgID="Equation.DSMT4" ShapeID="_x0000_i1058" DrawAspect="Content" ObjectID="_1776295071" r:id="rId48"/>
+                                <o:OLEObject Type="Embed" ProgID="Equation.DSMT4" ShapeID="_x0000_i1058" DrawAspect="Content" ObjectID="_1776336391" r:id="rId48"/>
                               </w:object>
                             </w:r>
                             <w:r>
@@ -17152,10 +17152,10 @@
                                 <w:position w:val="-4"/>
                               </w:rPr>
                               <w:object w:dxaOrig="170" w:dyaOrig="200" w14:anchorId="068822E4">
-                                <v:shape id="_x0000_i1060" type="#_x0000_t75" style="width:8.65pt;height:10.15pt">
+                                <v:shape id="_x0000_i1060" type="#_x0000_t75" style="width:8.4pt;height:9.8pt">
                                   <v:imagedata r:id="rId49" o:title=""/>
                                 </v:shape>
-                                <o:OLEObject Type="Embed" ProgID="Equation.DSMT4" ShapeID="_x0000_i1060" DrawAspect="Content" ObjectID="_1776295072" r:id="rId50"/>
+                                <o:OLEObject Type="Embed" ProgID="Equation.DSMT4" ShapeID="_x0000_i1060" DrawAspect="Content" ObjectID="_1776336392" r:id="rId50"/>
                               </w:object>
                             </w:r>
                             <w:r>
@@ -17170,10 +17170,10 @@
                                 <w:position w:val="-6"/>
                               </w:rPr>
                               <w:object w:dxaOrig="270" w:dyaOrig="270" w14:anchorId="2FAF3263">
-                                <v:shape id="_x0000_i1062" type="#_x0000_t75" style="width:13.5pt;height:13.5pt">
+                                <v:shape id="_x0000_i1062" type="#_x0000_t75" style="width:13.55pt;height:13.55pt">
                                   <v:imagedata r:id="rId15" o:title=""/>
                                 </v:shape>
-                                <o:OLEObject Type="Embed" ProgID="Equation.DSMT4" ShapeID="_x0000_i1062" DrawAspect="Content" ObjectID="_1776295073" r:id="rId51"/>
+                                <o:OLEObject Type="Embed" ProgID="Equation.DSMT4" ShapeID="_x0000_i1062" DrawAspect="Content" ObjectID="_1776336393" r:id="rId51"/>
                               </w:object>
                             </w:r>
                             <w:r>
@@ -17277,10 +17277,10 @@
                                 <w:position w:val="-12"/>
                               </w:rPr>
                               <w:object w:dxaOrig="740" w:dyaOrig="380" w14:anchorId="6F2CCFB8">
-                                <v:shape id="_x0000_i1064" type="#_x0000_t75" style="width:37.15pt;height:19.15pt">
+                                <v:shape id="_x0000_i1064" type="#_x0000_t75" style="width:36.95pt;height:19.15pt">
                                   <v:imagedata r:id="rId52" o:title=""/>
                                 </v:shape>
-                                <o:OLEObject Type="Embed" ProgID="Equation.DSMT4" ShapeID="_x0000_i1064" DrawAspect="Content" ObjectID="_1776295074" r:id="rId53"/>
+                                <o:OLEObject Type="Embed" ProgID="Equation.DSMT4" ShapeID="_x0000_i1064" DrawAspect="Content" ObjectID="_1776336394" r:id="rId53"/>
                               </w:object>
                             </w:r>
                             <w:r>
@@ -17321,7 +17321,7 @@
                                 <v:shape id="_x0000_i1066" type="#_x0000_t75" style="width:43.5pt;height:36pt">
                                   <v:imagedata r:id="rId54" o:title=""/>
                                 </v:shape>
-                                <o:OLEObject Type="Embed" ProgID="Equation.DSMT4" ShapeID="_x0000_i1066" DrawAspect="Content" ObjectID="_1776295075" r:id="rId55"/>
+                                <o:OLEObject Type="Embed" ProgID="Equation.DSMT4" ShapeID="_x0000_i1066" DrawAspect="Content" ObjectID="_1776336395" r:id="rId55"/>
                               </w:object>
                             </w:r>
                           </w:p>
@@ -17382,7 +17382,7 @@
                                 <v:shape id="_x0000_i1068" type="#_x0000_t75" style="width:43.5pt;height:28.5pt">
                                   <v:imagedata r:id="rId56" o:title=""/>
                                 </v:shape>
-                                <o:OLEObject Type="Embed" ProgID="Equation.DSMT4" ShapeID="_x0000_i1068" DrawAspect="Content" ObjectID="_1776295076" r:id="rId57"/>
+                                <o:OLEObject Type="Embed" ProgID="Equation.DSMT4" ShapeID="_x0000_i1068" DrawAspect="Content" ObjectID="_1776336396" r:id="rId57"/>
                               </w:object>
                             </w:r>
                           </w:p>
@@ -17461,10 +17461,10 @@
                           <w:position w:val="-12"/>
                         </w:rPr>
                         <w:object w:dxaOrig="1816" w:dyaOrig="376" w14:anchorId="628A13F1">
-                          <v:shape id="_x0000_i1032" type="#_x0000_t75" style="width:90.4pt;height:18.4pt" o:ole="">
+                          <v:shape id="_x0000_i1032" type="#_x0000_t75" style="width:90.7pt;height:18.7pt" o:ole="">
                             <v:imagedata r:id="rId23" o:title=""/>
                           </v:shape>
-                          <o:OLEObject Type="Embed" ProgID="Equation.DSMT4" ShapeID="_x0000_i1032" DrawAspect="Content" ObjectID="_1776295058" r:id="rId58"/>
+                          <o:OLEObject Type="Embed" ProgID="Equation.DSMT4" ShapeID="_x0000_i1032" DrawAspect="Content" ObjectID="_1776336378" r:id="rId58"/>
                         </w:object>
                       </w:r>
                     </w:p>
@@ -17496,10 +17496,10 @@
                           <w:position w:val="-12"/>
                         </w:rPr>
                         <w:object w:dxaOrig="1032" w:dyaOrig="376" w14:anchorId="662BEA9A">
-                          <v:shape id="_x0000_i1034" type="#_x0000_t75" style="width:52.15pt;height:18.4pt" o:ole="">
+                          <v:shape id="_x0000_i1034" type="#_x0000_t75" style="width:51.9pt;height:18.7pt" o:ole="">
                             <v:imagedata r:id="rId25" o:title=""/>
                           </v:shape>
-                          <o:OLEObject Type="Embed" ProgID="Equation.DSMT4" ShapeID="_x0000_i1034" DrawAspect="Content" ObjectID="_1776295059" r:id="rId59"/>
+                          <o:OLEObject Type="Embed" ProgID="Equation.DSMT4" ShapeID="_x0000_i1034" DrawAspect="Content" ObjectID="_1776336379" r:id="rId59"/>
                         </w:object>
                       </w:r>
                     </w:p>
@@ -17517,10 +17517,10 @@
                           <w:position w:val="-12"/>
                         </w:rPr>
                         <w:object w:dxaOrig="967" w:dyaOrig="376" w14:anchorId="3DD3FEEC">
-                          <v:shape id="_x0000_i1036" type="#_x0000_t75" style="width:48pt;height:18.4pt" o:ole="">
+                          <v:shape id="_x0000_i1036" type="#_x0000_t75" style="width:48.15pt;height:18.7pt" o:ole="">
                             <v:imagedata r:id="rId27" o:title=""/>
                           </v:shape>
-                          <o:OLEObject Type="Embed" ProgID="Equation.DSMT4" ShapeID="_x0000_i1036" DrawAspect="Content" ObjectID="_1776295060" r:id="rId60"/>
+                          <o:OLEObject Type="Embed" ProgID="Equation.DSMT4" ShapeID="_x0000_i1036" DrawAspect="Content" ObjectID="_1776336380" r:id="rId60"/>
                         </w:object>
                       </w:r>
                     </w:p>
@@ -17538,10 +17538,10 @@
                           <w:position w:val="-12"/>
                         </w:rPr>
                         <w:object w:dxaOrig="946" w:dyaOrig="376" w14:anchorId="08E76992">
-                          <v:shape id="_x0000_i1038" type="#_x0000_t75" style="width:47.65pt;height:18.4pt" o:ole="">
+                          <v:shape id="_x0000_i1038" type="#_x0000_t75" style="width:47.7pt;height:18.7pt" o:ole="">
                             <v:imagedata r:id="rId29" o:title=""/>
                           </v:shape>
-                          <o:OLEObject Type="Embed" ProgID="Equation.DSMT4" ShapeID="_x0000_i1038" DrawAspect="Content" ObjectID="_1776295061" r:id="rId61"/>
+                          <o:OLEObject Type="Embed" ProgID="Equation.DSMT4" ShapeID="_x0000_i1038" DrawAspect="Content" ObjectID="_1776336381" r:id="rId61"/>
                         </w:object>
                       </w:r>
                     </w:p>
@@ -17559,10 +17559,10 @@
                           <w:position w:val="-6"/>
                         </w:rPr>
                         <w:object w:dxaOrig="570" w:dyaOrig="269" w14:anchorId="30C9C49B">
-                          <v:shape id="_x0000_i1040" type="#_x0000_t75" style="width:28.5pt;height:13.5pt" o:ole="">
+                          <v:shape id="_x0000_i1040" type="#_x0000_t75" style="width:28.5pt;height:13.55pt" o:ole="">
                             <v:imagedata r:id="rId31" o:title=""/>
                           </v:shape>
-                          <o:OLEObject Type="Embed" ProgID="Equation.DSMT4" ShapeID="_x0000_i1040" DrawAspect="Content" ObjectID="_1776295062" r:id="rId62"/>
+                          <o:OLEObject Type="Embed" ProgID="Equation.DSMT4" ShapeID="_x0000_i1040" DrawAspect="Content" ObjectID="_1776336382" r:id="rId62"/>
                         </w:object>
                       </w:r>
                     </w:p>
@@ -17580,10 +17580,10 @@
                           <w:position w:val="-6"/>
                         </w:rPr>
                         <w:object w:dxaOrig="548" w:dyaOrig="269" w14:anchorId="47883B7C">
-                          <v:shape id="_x0000_i1042" type="#_x0000_t75" style="width:28.15pt;height:13.5pt" o:ole="">
+                          <v:shape id="_x0000_i1042" type="#_x0000_t75" style="width:28.05pt;height:13.55pt" o:ole="">
                             <v:imagedata r:id="rId33" o:title=""/>
                           </v:shape>
-                          <o:OLEObject Type="Embed" ProgID="Equation.DSMT4" ShapeID="_x0000_i1042" DrawAspect="Content" ObjectID="_1776295063" r:id="rId63"/>
+                          <o:OLEObject Type="Embed" ProgID="Equation.DSMT4" ShapeID="_x0000_i1042" DrawAspect="Content" ObjectID="_1776336383" r:id="rId63"/>
                         </w:object>
                       </w:r>
                     </w:p>
@@ -17615,10 +17615,10 @@
                           <w:position w:val="-12"/>
                         </w:rPr>
                         <w:object w:dxaOrig="731" w:dyaOrig="376" w14:anchorId="505EE155">
-                          <v:shape id="_x0000_i1044" type="#_x0000_t75" style="width:36.4pt;height:18.4pt" o:ole="">
+                          <v:shape id="_x0000_i1044" type="#_x0000_t75" style="width:36.45pt;height:18.7pt" o:ole="">
                             <v:imagedata r:id="rId35" o:title=""/>
                           </v:shape>
-                          <o:OLEObject Type="Embed" ProgID="Equation.DSMT4" ShapeID="_x0000_i1044" DrawAspect="Content" ObjectID="_1776295064" r:id="rId64"/>
+                          <o:OLEObject Type="Embed" ProgID="Equation.DSMT4" ShapeID="_x0000_i1044" DrawAspect="Content" ObjectID="_1776336384" r:id="rId64"/>
                         </w:object>
                       </w:r>
                       <w:r>
@@ -17657,10 +17657,10 @@
                           <w:position w:val="-16"/>
                         </w:rPr>
                         <w:object w:dxaOrig="320" w:dyaOrig="410" w14:anchorId="62F75930">
-                          <v:shape id="_x0000_i1046" type="#_x0000_t75" style="width:16.15pt;height:20.65pt">
+                          <v:shape id="_x0000_i1046" type="#_x0000_t75" style="width:15.9pt;height:20.55pt">
                             <v:imagedata r:id="rId37" o:title=""/>
                           </v:shape>
-                          <o:OLEObject Type="Embed" ProgID="Equation.DSMT4" ShapeID="_x0000_i1046" DrawAspect="Content" ObjectID="_1776295065" r:id="rId65"/>
+                          <o:OLEObject Type="Embed" ProgID="Equation.DSMT4" ShapeID="_x0000_i1046" DrawAspect="Content" ObjectID="_1776336385" r:id="rId65"/>
                         </w:object>
                       </w:r>
                       <w:r>
@@ -17675,10 +17675,10 @@
                           <w:position w:val="-10"/>
                         </w:rPr>
                         <w:object w:dxaOrig="480" w:dyaOrig="380" w14:anchorId="46256213">
-                          <v:shape id="_x0000_i1048" type="#_x0000_t75" style="width:24pt;height:19.15pt">
+                          <v:shape id="_x0000_i1048" type="#_x0000_t75" style="width:23.85pt;height:19.15pt">
                             <v:imagedata r:id="rId39" o:title=""/>
                           </v:shape>
-                          <o:OLEObject Type="Embed" ProgID="Equation.DSMT4" ShapeID="_x0000_i1048" DrawAspect="Content" ObjectID="_1776295066" r:id="rId66"/>
+                          <o:OLEObject Type="Embed" ProgID="Equation.DSMT4" ShapeID="_x0000_i1048" DrawAspect="Content" ObjectID="_1776336386" r:id="rId66"/>
                         </w:object>
                       </w:r>
                       <w:r>
@@ -17795,10 +17795,10 @@
                           <w:position w:val="-10"/>
                         </w:rPr>
                         <w:object w:dxaOrig="560" w:dyaOrig="320" w14:anchorId="2330525D">
-                          <v:shape id="_x0000_i1050" type="#_x0000_t75" style="width:28.15pt;height:16.15pt">
+                          <v:shape id="_x0000_i1050" type="#_x0000_t75" style="width:28.05pt;height:15.9pt">
                             <v:imagedata r:id="rId41" o:title=""/>
                           </v:shape>
-                          <o:OLEObject Type="Embed" ProgID="Equation.DSMT4" ShapeID="_x0000_i1050" DrawAspect="Content" ObjectID="_1776295067" r:id="rId67"/>
+                          <o:OLEObject Type="Embed" ProgID="Equation.DSMT4" ShapeID="_x0000_i1050" DrawAspect="Content" ObjectID="_1776336387" r:id="rId67"/>
                         </w:object>
                       </w:r>
                     </w:p>
@@ -17823,10 +17823,10 @@
                           <w:position w:val="-14"/>
                         </w:rPr>
                         <w:object w:dxaOrig="890" w:dyaOrig="380" w14:anchorId="0FD47D00">
-                          <v:shape id="_x0000_i1052" type="#_x0000_t75" style="width:44.65pt;height:19.15pt">
+                          <v:shape id="_x0000_i1052" type="#_x0000_t75" style="width:44.4pt;height:19.15pt">
                             <v:imagedata r:id="rId43" o:title=""/>
                           </v:shape>
-                          <o:OLEObject Type="Embed" ProgID="Equation.DSMT4" ShapeID="_x0000_i1052" DrawAspect="Content" ObjectID="_1776295068" r:id="rId68"/>
+                          <o:OLEObject Type="Embed" ProgID="Equation.DSMT4" ShapeID="_x0000_i1052" DrawAspect="Content" ObjectID="_1776336388" r:id="rId68"/>
                         </w:object>
                       </w:r>
                       <w:r>
@@ -17853,10 +17853,10 @@
                           <w:position w:val="-10"/>
                         </w:rPr>
                         <w:object w:dxaOrig="560" w:dyaOrig="320" w14:anchorId="65CC19DA">
-                          <v:shape id="_x0000_i1054" type="#_x0000_t75" style="width:28.15pt;height:16.15pt">
+                          <v:shape id="_x0000_i1054" type="#_x0000_t75" style="width:28.05pt;height:15.9pt">
                             <v:imagedata r:id="rId41" o:title=""/>
                           </v:shape>
-                          <o:OLEObject Type="Embed" ProgID="Equation.DSMT4" ShapeID="_x0000_i1054" DrawAspect="Content" ObjectID="_1776295069" r:id="rId69"/>
+                          <o:OLEObject Type="Embed" ProgID="Equation.DSMT4" ShapeID="_x0000_i1054" DrawAspect="Content" ObjectID="_1776336389" r:id="rId69"/>
                         </w:object>
                       </w:r>
                     </w:p>
@@ -17881,10 +17881,10 @@
                           <w:position w:val="-16"/>
                         </w:rPr>
                         <w:object w:dxaOrig="320" w:dyaOrig="410" w14:anchorId="6208AA84">
-                          <v:shape id="_x0000_i1056" type="#_x0000_t75" style="width:16.15pt;height:20.65pt">
+                          <v:shape id="_x0000_i1056" type="#_x0000_t75" style="width:15.9pt;height:20.55pt">
                             <v:imagedata r:id="rId46" o:title=""/>
                           </v:shape>
-                          <o:OLEObject Type="Embed" ProgID="Equation.DSMT4" ShapeID="_x0000_i1056" DrawAspect="Content" ObjectID="_1776295070" r:id="rId70"/>
+                          <o:OLEObject Type="Embed" ProgID="Equation.DSMT4" ShapeID="_x0000_i1056" DrawAspect="Content" ObjectID="_1776336390" r:id="rId70"/>
                         </w:object>
                       </w:r>
                       <w:r>
@@ -17928,10 +17928,10 @@
                           <w:position w:val="-6"/>
                         </w:rPr>
                         <w:object w:dxaOrig="270" w:dyaOrig="270" w14:anchorId="0182807E">
-                          <v:shape id="_x0000_i1058" type="#_x0000_t75" style="width:13.5pt;height:13.5pt">
+                          <v:shape id="_x0000_i1058" type="#_x0000_t75" style="width:13.55pt;height:13.55pt">
                             <v:imagedata r:id="rId13" o:title=""/>
                           </v:shape>
-                          <o:OLEObject Type="Embed" ProgID="Equation.DSMT4" ShapeID="_x0000_i1058" DrawAspect="Content" ObjectID="_1776295071" r:id="rId71"/>
+                          <o:OLEObject Type="Embed" ProgID="Equation.DSMT4" ShapeID="_x0000_i1058" DrawAspect="Content" ObjectID="_1776336391" r:id="rId71"/>
                         </w:object>
                       </w:r>
                       <w:r>
@@ -17976,10 +17976,10 @@
                           <w:position w:val="-4"/>
                         </w:rPr>
                         <w:object w:dxaOrig="170" w:dyaOrig="200" w14:anchorId="068822E4">
-                          <v:shape id="_x0000_i1060" type="#_x0000_t75" style="width:8.65pt;height:10.15pt">
+                          <v:shape id="_x0000_i1060" type="#_x0000_t75" style="width:8.4pt;height:9.8pt">
                             <v:imagedata r:id="rId49" o:title=""/>
                           </v:shape>
-                          <o:OLEObject Type="Embed" ProgID="Equation.DSMT4" ShapeID="_x0000_i1060" DrawAspect="Content" ObjectID="_1776295072" r:id="rId72"/>
+                          <o:OLEObject Type="Embed" ProgID="Equation.DSMT4" ShapeID="_x0000_i1060" DrawAspect="Content" ObjectID="_1776336392" r:id="rId72"/>
                         </w:object>
                       </w:r>
                       <w:r>
@@ -17994,10 +17994,10 @@
                           <w:position w:val="-6"/>
                         </w:rPr>
                         <w:object w:dxaOrig="270" w:dyaOrig="270" w14:anchorId="2FAF3263">
-                          <v:shape id="_x0000_i1062" type="#_x0000_t75" style="width:13.5pt;height:13.5pt">
+                          <v:shape id="_x0000_i1062" type="#_x0000_t75" style="width:13.55pt;height:13.55pt">
                             <v:imagedata r:id="rId15" o:title=""/>
                           </v:shape>
-                          <o:OLEObject Type="Embed" ProgID="Equation.DSMT4" ShapeID="_x0000_i1062" DrawAspect="Content" ObjectID="_1776295073" r:id="rId73"/>
+                          <o:OLEObject Type="Embed" ProgID="Equation.DSMT4" ShapeID="_x0000_i1062" DrawAspect="Content" ObjectID="_1776336393" r:id="rId73"/>
                         </w:object>
                       </w:r>
                       <w:r>
@@ -18101,10 +18101,10 @@
                           <w:position w:val="-12"/>
                         </w:rPr>
                         <w:object w:dxaOrig="740" w:dyaOrig="380" w14:anchorId="6F2CCFB8">
-                          <v:shape id="_x0000_i1064" type="#_x0000_t75" style="width:37.15pt;height:19.15pt">
+                          <v:shape id="_x0000_i1064" type="#_x0000_t75" style="width:36.95pt;height:19.15pt">
                             <v:imagedata r:id="rId52" o:title=""/>
                           </v:shape>
-                          <o:OLEObject Type="Embed" ProgID="Equation.DSMT4" ShapeID="_x0000_i1064" DrawAspect="Content" ObjectID="_1776295074" r:id="rId74"/>
+                          <o:OLEObject Type="Embed" ProgID="Equation.DSMT4" ShapeID="_x0000_i1064" DrawAspect="Content" ObjectID="_1776336394" r:id="rId74"/>
                         </w:object>
                       </w:r>
                       <w:r>
@@ -18145,7 +18145,7 @@
                           <v:shape id="_x0000_i1066" type="#_x0000_t75" style="width:43.5pt;height:36pt">
                             <v:imagedata r:id="rId54" o:title=""/>
                           </v:shape>
-                          <o:OLEObject Type="Embed" ProgID="Equation.DSMT4" ShapeID="_x0000_i1066" DrawAspect="Content" ObjectID="_1776295075" r:id="rId75"/>
+                          <o:OLEObject Type="Embed" ProgID="Equation.DSMT4" ShapeID="_x0000_i1066" DrawAspect="Content" ObjectID="_1776336395" r:id="rId75"/>
                         </w:object>
                       </w:r>
                     </w:p>
@@ -18206,7 +18206,7 @@
                           <v:shape id="_x0000_i1068" type="#_x0000_t75" style="width:43.5pt;height:28.5pt">
                             <v:imagedata r:id="rId56" o:title=""/>
                           </v:shape>
-                          <o:OLEObject Type="Embed" ProgID="Equation.DSMT4" ShapeID="_x0000_i1068" DrawAspect="Content" ObjectID="_1776295076" r:id="rId76"/>
+                          <o:OLEObject Type="Embed" ProgID="Equation.DSMT4" ShapeID="_x0000_i1068" DrawAspect="Content" ObjectID="_1776336396" r:id="rId76"/>
                         </w:object>
                       </w:r>
                     </w:p>
@@ -18437,7 +18437,7 @@
           <v:shape id="_x0000_i1069" type="#_x0000_t75" style="width:94.9pt;height:19.15pt" o:ole="">
             <v:imagedata r:id="rId77" o:title=""/>
           </v:shape>
-          <o:OLEObject Type="Embed" ProgID="Equation.DSMT4" ShapeID="_x0000_i1069" DrawAspect="Content" ObjectID="_1776295049" r:id="rId78"/>
+          <o:OLEObject Type="Embed" ProgID="Equation.DSMT4" ShapeID="_x0000_i1069" DrawAspect="Content" ObjectID="_1776336369" r:id="rId78"/>
         </w:object>
       </w:r>
       <w:r>
@@ -18448,10 +18448,10 @@
           <w:position w:val="-12"/>
         </w:rPr>
         <w:object w:dxaOrig="740" w:dyaOrig="360" w14:anchorId="3BEDA045">
-          <v:shape id="_x0000_i1070" type="#_x0000_t75" style="width:36.4pt;height:19.15pt" o:ole="">
+          <v:shape id="_x0000_i1070" type="#_x0000_t75" style="width:36.45pt;height:19.15pt" o:ole="">
             <v:imagedata r:id="rId79" o:title=""/>
           </v:shape>
-          <o:OLEObject Type="Embed" ProgID="Equation.DSMT4" ShapeID="_x0000_i1070" DrawAspect="Content" ObjectID="_1776295050" r:id="rId80"/>
+          <o:OLEObject Type="Embed" ProgID="Equation.DSMT4" ShapeID="_x0000_i1070" DrawAspect="Content" ObjectID="_1776336370" r:id="rId80"/>
         </w:object>
       </w:r>
       <w:r>
@@ -19336,10 +19336,10 @@
           <w:position w:val="-14"/>
         </w:rPr>
         <w:object w:dxaOrig="3600" w:dyaOrig="380" w14:anchorId="72A0ABF9">
-          <v:shape id="_x0000_i1071" type="#_x0000_t75" style="width:180.4pt;height:19.15pt" o:ole="">
+          <v:shape id="_x0000_i1071" type="#_x0000_t75" style="width:180.45pt;height:19.15pt" o:ole="">
             <v:imagedata r:id="rId81" o:title=""/>
           </v:shape>
-          <o:OLEObject Type="Embed" ProgID="Equation.DSMT4" ShapeID="_x0000_i1071" DrawAspect="Content" ObjectID="_1776295051" r:id="rId82"/>
+          <o:OLEObject Type="Embed" ProgID="Equation.DSMT4" ShapeID="_x0000_i1071" DrawAspect="Content" ObjectID="_1776336371" r:id="rId82"/>
         </w:object>
       </w:r>
     </w:p>
@@ -19366,10 +19366,10 @@
           <w:position w:val="-28"/>
         </w:rPr>
         <w:object w:dxaOrig="2380" w:dyaOrig="680" w14:anchorId="18F257C3">
-          <v:shape id="_x0000_i1072" type="#_x0000_t75" style="width:91.9pt;height:25.9pt" o:ole="">
+          <v:shape id="_x0000_i1072" type="#_x0000_t75" style="width:92.1pt;height:26.2pt" o:ole="">
             <v:imagedata r:id="rId83" o:title=""/>
           </v:shape>
-          <o:OLEObject Type="Embed" ProgID="Equation.DSMT4" ShapeID="_x0000_i1072" DrawAspect="Content" ObjectID="_1776295052" r:id="rId84"/>
+          <o:OLEObject Type="Embed" ProgID="Equation.DSMT4" ShapeID="_x0000_i1072" DrawAspect="Content" ObjectID="_1776336372" r:id="rId84"/>
         </w:object>
       </w:r>
       <w:r>
@@ -19405,10 +19405,10 @@
           <w:position w:val="-28"/>
         </w:rPr>
         <w:object w:dxaOrig="2500" w:dyaOrig="680" w14:anchorId="241D8153">
-          <v:shape id="_x0000_i1073" type="#_x0000_t75" style="width:125.65pt;height:34.15pt" o:ole="">
+          <v:shape id="_x0000_i1073" type="#_x0000_t75" style="width:125.3pt;height:34.15pt" o:ole="">
             <v:imagedata r:id="rId85" o:title=""/>
           </v:shape>
-          <o:OLEObject Type="Embed" ProgID="Equation.DSMT4" ShapeID="_x0000_i1073" DrawAspect="Content" ObjectID="_1776295053" r:id="rId86"/>
+          <o:OLEObject Type="Embed" ProgID="Equation.DSMT4" ShapeID="_x0000_i1073" DrawAspect="Content" ObjectID="_1776336373" r:id="rId86"/>
         </w:object>
       </w:r>
       <w:r>
@@ -19498,10 +19498,10 @@
           <w:position w:val="-28"/>
         </w:rPr>
         <w:object w:dxaOrig="2380" w:dyaOrig="680" w14:anchorId="1AF70A72">
-          <v:shape id="_x0000_i1074" type="#_x0000_t75" style="width:91.9pt;height:25.9pt" o:ole="">
+          <v:shape id="_x0000_i1074" type="#_x0000_t75" style="width:92.1pt;height:26.2pt" o:ole="">
             <v:imagedata r:id="rId83" o:title=""/>
           </v:shape>
-          <o:OLEObject Type="Embed" ProgID="Equation.DSMT4" ShapeID="_x0000_i1074" DrawAspect="Content" ObjectID="_1776295054" r:id="rId87"/>
+          <o:OLEObject Type="Embed" ProgID="Equation.DSMT4" ShapeID="_x0000_i1074" DrawAspect="Content" ObjectID="_1776336374" r:id="rId87"/>
         </w:object>
       </w:r>
       <w:r>
@@ -22636,10 +22636,10 @@
           <w:position w:val="-9"/>
         </w:rPr>
         <w:object w:dxaOrig="160" w:dyaOrig="220" w14:anchorId="12588139">
-          <v:shape id="_x0000_i1075" type="#_x0000_t75" style="width:7.9pt;height:11.65pt" o:ole="">
+          <v:shape id="_x0000_i1075" type="#_x0000_t75" style="width:7.95pt;height:11.7pt" o:ole="">
             <v:imagedata r:id="rId90" o:title=""/>
           </v:shape>
-          <o:OLEObject Type="Embed" ProgID="Equation.DSMT4" ShapeID="_x0000_i1075" DrawAspect="Content" ObjectID="_1776295055" r:id="rId91"/>
+          <o:OLEObject Type="Embed" ProgID="Equation.DSMT4" ShapeID="_x0000_i1075" DrawAspect="Content" ObjectID="_1776336375" r:id="rId91"/>
         </w:object>
       </w:r>
       <w:r>
@@ -34253,7 +34253,13 @@
         <w:fldChar w:fldCharType="end"/>
       </w:r>
       <w:r>
-        <w:t xml:space="preserve"> as of 29/04/24 12:05:33UTC. The algorithms were tested on pairs made from the first satellite in the list with every other satellite. We only tested with the first 30 pairs. </w:t>
+        <w:t xml:space="preserve"> as of 29/04/24 12:05:33UTC. The algorithms were tested on pairs made from the first satellite in the list with every other satellite. We only tested with the first 30 </w:t>
+      </w:r>
+      <w:r>
+        <w:t>satellites</w:t>
+      </w:r>
+      <w:r>
+        <w:t xml:space="preserve">. </w:t>
       </w:r>
       <w:r>
         <w:t>We tested</w:t>
@@ -34297,20 +34303,162 @@
         <w:t>s</w:t>
       </w:r>
       <w:r>
-        <w:t xml:space="preserve"> in total.</w:t>
-      </w:r>
-    </w:p>
-    <w:p>
-      <w:pPr>
-        <w:rPr>
-          <w:rFonts w:asciiTheme="minorBidi" w:eastAsiaTheme="majorEastAsia" w:hAnsiTheme="minorBidi" w:cstheme="majorBidi"/>
-          <w:color w:val="2F5496" w:themeColor="accent1" w:themeShade="BF"/>
-          <w:sz w:val="26"/>
-          <w:szCs w:val="26"/>
-        </w:rPr>
-      </w:pPr>
-      <w:r>
-        <w:br w:type="page"/>
+        <w:t xml:space="preserve"> in total</w:t>
+      </w:r>
+      <w:r>
+        <w:t>, going over 7 different values of TminFactor and getting a total of 609 tests.</w:t>
+      </w:r>
+    </w:p>
+    <w:p>
+      <w:pPr>
+        <w:spacing w:after="0"/>
+      </w:pPr>
+      <w:r>
+        <w:rPr>
+          <w:rFonts w:eastAsiaTheme="minorEastAsia"/>
+          <w:b/>
+          <w:bCs/>
+          <w:u w:val="single"/>
+        </w:rPr>
+        <w:t xml:space="preserve">Analyzing The Data: </w:t>
+      </w:r>
+    </w:p>
+    <w:p>
+      <w:r>
+        <w:t xml:space="preserve">Although, due to time limitations (creating this data set alone took over 12 hours), we don’t have a lot of data to compare, we can still identify some correlations between the size of the input, the number of points, to the run time. The easiest to identify is ANCAS, being </w:t>
+      </w:r>
+      <w:r>
+        <w:t>linear to</w:t>
+      </w:r>
+      <w:r>
+        <w:t xml:space="preserve"> the number of </w:t>
+      </w:r>
+      <w:r>
+        <w:t>points</w:t>
+      </w:r>
+      <w:r>
+        <w:t xml:space="preserve"> like we expected. SBO ANCAS seems to take more time for more points but the runtime is not that consistence so other factor might have a part in that. And lastly CATCH also seems to be linear to the number of input points but steeper, rising faster with the change in input siz</w:t>
+      </w:r>
+      <w:r>
+        <w:t>e.</w:t>
+      </w:r>
+    </w:p>
+    <w:p/>
+    <w:p>
+      <w:pPr>
+        <w:pStyle w:val="Graphs"/>
+      </w:pPr>
+      <w:r>
+        <w:t>SBO ANCAS and ANCAS runtime over the change in the number of input points.</w:t>
+      </w:r>
+    </w:p>
+    <w:p>
+      <w:r>
+        <w:rPr>
+          <w:noProof/>
+        </w:rPr>
+        <w:drawing>
+          <wp:inline distT="0" distB="0" distL="0" distR="0" wp14:anchorId="34171E9B" wp14:editId="552F110D">
+            <wp:extent cx="5731510" cy="3502660"/>
+            <wp:effectExtent l="19050" t="19050" r="21590" b="21590"/>
+            <wp:docPr id="1032419528" name="Picture 1"/>
+            <wp:cNvGraphicFramePr>
+              <a:graphicFrameLocks xmlns:a="http://schemas.openxmlformats.org/drawingml/2006/main" noChangeAspect="1"/>
+            </wp:cNvGraphicFramePr>
+            <a:graphic xmlns:a="http://schemas.openxmlformats.org/drawingml/2006/main">
+              <a:graphicData uri="http://schemas.openxmlformats.org/drawingml/2006/picture">
+                <pic:pic xmlns:pic="http://schemas.openxmlformats.org/drawingml/2006/picture">
+                  <pic:nvPicPr>
+                    <pic:cNvPr id="1032419528" name=""/>
+                    <pic:cNvPicPr/>
+                  </pic:nvPicPr>
+                  <pic:blipFill>
+                    <a:blip r:embed="rId128"/>
+                    <a:stretch>
+                      <a:fillRect/>
+                    </a:stretch>
+                  </pic:blipFill>
+                  <pic:spPr>
+                    <a:xfrm>
+                      <a:off x="0" y="0"/>
+                      <a:ext cx="5731510" cy="3502660"/>
+                    </a:xfrm>
+                    <a:prstGeom prst="rect">
+                      <a:avLst/>
+                    </a:prstGeom>
+                    <a:ln>
+                      <a:solidFill>
+                        <a:schemeClr val="tx1"/>
+                      </a:solidFill>
+                    </a:ln>
+                  </pic:spPr>
+                </pic:pic>
+              </a:graphicData>
+            </a:graphic>
+          </wp:inline>
+        </w:drawing>
+      </w:r>
+    </w:p>
+    <w:p>
+      <w:pPr>
+        <w:pStyle w:val="Graphs"/>
+      </w:pPr>
+      <w:r>
+        <w:lastRenderedPageBreak/>
+        <w:t xml:space="preserve">The algorithms runtime </w:t>
+      </w:r>
+      <w:r>
+        <w:t>over the change in the number of input points</w:t>
+      </w:r>
+      <w:r>
+        <w:t>.</w:t>
+      </w:r>
+    </w:p>
+    <w:p>
+      <w:r>
+        <w:rPr>
+          <w:noProof/>
+        </w:rPr>
+        <w:drawing>
+          <wp:inline distT="0" distB="0" distL="0" distR="0" wp14:anchorId="3CCEA925" wp14:editId="2E791735">
+            <wp:extent cx="5731510" cy="3504565"/>
+            <wp:effectExtent l="19050" t="19050" r="21590" b="19685"/>
+            <wp:docPr id="412523977" name="Picture 1"/>
+            <wp:cNvGraphicFramePr>
+              <a:graphicFrameLocks xmlns:a="http://schemas.openxmlformats.org/drawingml/2006/main" noChangeAspect="1"/>
+            </wp:cNvGraphicFramePr>
+            <a:graphic xmlns:a="http://schemas.openxmlformats.org/drawingml/2006/main">
+              <a:graphicData uri="http://schemas.openxmlformats.org/drawingml/2006/picture">
+                <pic:pic xmlns:pic="http://schemas.openxmlformats.org/drawingml/2006/picture">
+                  <pic:nvPicPr>
+                    <pic:cNvPr id="412523977" name=""/>
+                    <pic:cNvPicPr/>
+                  </pic:nvPicPr>
+                  <pic:blipFill>
+                    <a:blip r:embed="rId129"/>
+                    <a:stretch>
+                      <a:fillRect/>
+                    </a:stretch>
+                  </pic:blipFill>
+                  <pic:spPr>
+                    <a:xfrm>
+                      <a:off x="0" y="0"/>
+                      <a:ext cx="5731510" cy="3504565"/>
+                    </a:xfrm>
+                    <a:prstGeom prst="rect">
+                      <a:avLst/>
+                    </a:prstGeom>
+                    <a:ln>
+                      <a:solidFill>
+                        <a:schemeClr val="tx1"/>
+                      </a:solidFill>
+                    </a:ln>
+                  </pic:spPr>
+                </pic:pic>
+              </a:graphicData>
+            </a:graphic>
+          </wp:inline>
+        </w:drawing>
       </w:r>
     </w:p>
     <w:p>
@@ -34322,7 +34470,6 @@
         </w:numPr>
       </w:pPr>
       <w:r>
-        <w:lastRenderedPageBreak/>
         <w:t>Change in the time interval</w:t>
       </w:r>
     </w:p>
@@ -34493,7 +34640,149 @@
         <w:t xml:space="preserve"> we should get a similar number of points.</w:t>
       </w:r>
     </w:p>
+    <w:p>
+      <w:pPr>
+        <w:spacing w:after="0"/>
+      </w:pPr>
+      <w:r>
+        <w:rPr>
+          <w:rFonts w:eastAsiaTheme="minorEastAsia"/>
+          <w:b/>
+          <w:bCs/>
+          <w:u w:val="single"/>
+        </w:rPr>
+        <w:t xml:space="preserve">Analyzing The Data: </w:t>
+      </w:r>
+    </w:p>
+    <w:p>
+      <w:r>
+        <w:t>Like you can see at the graphs [</w:t>
+      </w:r>
+      <w:r>
+        <w:fldChar w:fldCharType="begin"/>
+      </w:r>
+      <w:r>
+        <w:instrText xml:space="preserve"> REF _Ref165708481 \r \h </w:instrText>
+      </w:r>
+      <w:r>
+        <w:fldChar w:fldCharType="separate"/>
+      </w:r>
+      <w:r>
+        <w:rPr>
+          <w:cs/>
+        </w:rPr>
+        <w:t>‎</w:t>
+      </w:r>
+      <w:r>
+        <w:t>Graph 6:</w:t>
+      </w:r>
+      <w:r>
+        <w:fldChar w:fldCharType="end"/>
+      </w:r>
+      <w:r>
+        <w:t>,</w:t>
+      </w:r>
+      <w:r>
+        <w:fldChar w:fldCharType="begin"/>
+      </w:r>
+      <w:r>
+        <w:instrText xml:space="preserve"> REF _Ref165708484 \r \h </w:instrText>
+      </w:r>
+      <w:r>
+        <w:fldChar w:fldCharType="separate"/>
+      </w:r>
+      <w:r>
+        <w:rPr>
+          <w:cs/>
+        </w:rPr>
+        <w:t>‎</w:t>
+      </w:r>
+      <w:r>
+        <w:t>Graph 7:</w:t>
+      </w:r>
+      <w:r>
+        <w:fldChar w:fldCharType="end"/>
+      </w:r>
+      <w:r>
+        <w:t>], ABO ANCAS have high correlation between the size of the time interval of the input and the run time, ANCAS has no change related to the time interval and CATCH is generally the same but have higher runtime over a small time interval and a large one.</w:t>
+      </w:r>
+    </w:p>
     <w:p/>
+    <w:p/>
+    <w:p/>
+    <w:p/>
+    <w:p/>
+    <w:p/>
+    <w:p>
+      <w:pPr>
+        <w:pStyle w:val="Graphs"/>
+      </w:pPr>
+      <w:bookmarkStart w:id="84" w:name="_Ref165708481"/>
+      <w:r>
+        <w:t>Average runtime for each time interval, with a constant number of input point per input data (29 variation at each time interval).</w:t>
+      </w:r>
+      <w:bookmarkEnd w:id="84"/>
+      <w:r>
+        <w:t xml:space="preserve"> </w:t>
+      </w:r>
+    </w:p>
+    <w:p>
+      <w:r>
+        <w:rPr>
+          <w:noProof/>
+        </w:rPr>
+        <w:drawing>
+          <wp:inline distT="0" distB="0" distL="0" distR="0" wp14:anchorId="2B44AF26" wp14:editId="7FC3C09E">
+            <wp:extent cx="5731510" cy="3025140"/>
+            <wp:effectExtent l="19050" t="19050" r="21590" b="22860"/>
+            <wp:docPr id="1041659809" name="Picture 1"/>
+            <wp:cNvGraphicFramePr>
+              <a:graphicFrameLocks xmlns:a="http://schemas.openxmlformats.org/drawingml/2006/main" noChangeAspect="1"/>
+            </wp:cNvGraphicFramePr>
+            <a:graphic xmlns:a="http://schemas.openxmlformats.org/drawingml/2006/main">
+              <a:graphicData uri="http://schemas.openxmlformats.org/drawingml/2006/picture">
+                <pic:pic xmlns:pic="http://schemas.openxmlformats.org/drawingml/2006/picture">
+                  <pic:nvPicPr>
+                    <pic:cNvPr id="1041659809" name=""/>
+                    <pic:cNvPicPr/>
+                  </pic:nvPicPr>
+                  <pic:blipFill>
+                    <a:blip r:embed="rId130"/>
+                    <a:stretch>
+                      <a:fillRect/>
+                    </a:stretch>
+                  </pic:blipFill>
+                  <pic:spPr>
+                    <a:xfrm>
+                      <a:off x="0" y="0"/>
+                      <a:ext cx="5731510" cy="3025140"/>
+                    </a:xfrm>
+                    <a:prstGeom prst="rect">
+                      <a:avLst/>
+                    </a:prstGeom>
+                    <a:ln>
+                      <a:solidFill>
+                        <a:schemeClr val="tx1"/>
+                      </a:solidFill>
+                    </a:ln>
+                  </pic:spPr>
+                </pic:pic>
+              </a:graphicData>
+            </a:graphic>
+          </wp:inline>
+        </w:drawing>
+      </w:r>
+    </w:p>
+    <w:p>
+      <w:pPr>
+        <w:pStyle w:val="Graphs"/>
+      </w:pPr>
+      <w:bookmarkStart w:id="85" w:name="_Ref165708484"/>
+      <w:r>
+        <w:t>Runtime per tests, the tests are over an increasing time interval, each set of 29 tests is over the same time interval.</w:t>
+      </w:r>
+      <w:bookmarkEnd w:id="85"/>
+    </w:p>
     <w:p>
       <w:pPr>
         <w:rPr>
@@ -34504,35 +34793,203 @@
         </w:rPr>
       </w:pPr>
       <w:r>
-        <w:t>exploring the connections between different inputs variations and the algorithms run time</w:t>
+        <w:rPr>
+          <w:noProof/>
+        </w:rPr>
+        <w:drawing>
+          <wp:inline distT="0" distB="0" distL="0" distR="0" wp14:anchorId="358DF1B4" wp14:editId="027B9027">
+            <wp:extent cx="5731510" cy="2937510"/>
+            <wp:effectExtent l="19050" t="19050" r="21590" b="15240"/>
+            <wp:docPr id="1851557589" name="Picture 1"/>
+            <wp:cNvGraphicFramePr>
+              <a:graphicFrameLocks xmlns:a="http://schemas.openxmlformats.org/drawingml/2006/main" noChangeAspect="1"/>
+            </wp:cNvGraphicFramePr>
+            <a:graphic xmlns:a="http://schemas.openxmlformats.org/drawingml/2006/main">
+              <a:graphicData uri="http://schemas.openxmlformats.org/drawingml/2006/picture">
+                <pic:pic xmlns:pic="http://schemas.openxmlformats.org/drawingml/2006/picture">
+                  <pic:nvPicPr>
+                    <pic:cNvPr id="1851557589" name=""/>
+                    <pic:cNvPicPr/>
+                  </pic:nvPicPr>
+                  <pic:blipFill>
+                    <a:blip r:embed="rId131"/>
+                    <a:stretch>
+                      <a:fillRect/>
+                    </a:stretch>
+                  </pic:blipFill>
+                  <pic:spPr>
+                    <a:xfrm>
+                      <a:off x="0" y="0"/>
+                      <a:ext cx="5731510" cy="2937510"/>
+                    </a:xfrm>
+                    <a:prstGeom prst="rect">
+                      <a:avLst/>
+                    </a:prstGeom>
+                    <a:ln>
+                      <a:solidFill>
+                        <a:schemeClr val="tx1"/>
+                      </a:solidFill>
+                    </a:ln>
+                  </pic:spPr>
+                </pic:pic>
+              </a:graphicData>
+            </a:graphic>
+          </wp:inline>
+        </w:drawing>
+      </w:r>
+      <w:r>
+        <w:br w:type="page"/>
+      </w:r>
+    </w:p>
+    <w:p>
+      <w:pPr>
+        <w:pStyle w:val="Heading4"/>
+        <w:numPr>
+          <w:ilvl w:val="3"/>
+          <w:numId w:val="45"/>
+        </w:numPr>
+      </w:pPr>
+      <w:r>
+        <w:lastRenderedPageBreak/>
+        <w:t>Correlations and Conclusions</w:t>
+      </w:r>
+    </w:p>
+    <w:p>
+      <w:r>
+        <w:t>After testing the 2 variations, changing the time interval without changing the number of points and changing the number of point without changing the time interval we arrived to the fo</w:t>
+      </w:r>
+      <w:r>
+        <w:t>ll</w:t>
+      </w:r>
+      <w:r>
+        <w:t>owing observations:</w:t>
+      </w:r>
+    </w:p>
+    <w:p>
+      <w:pPr>
+        <w:spacing w:after="0"/>
+        <w:rPr>
+          <w:b/>
+          <w:bCs/>
+        </w:rPr>
+      </w:pPr>
+      <w:r>
+        <w:rPr>
+          <w:b/>
+          <w:bCs/>
+        </w:rPr>
+        <w:t>A</w:t>
+      </w:r>
+      <w:r>
+        <w:rPr>
+          <w:b/>
+          <w:bCs/>
+        </w:rPr>
+        <w:t>NCAS</w:t>
+      </w:r>
+    </w:p>
+    <w:p>
+      <w:pPr>
+        <w:spacing w:after="0"/>
+      </w:pPr>
+      <w:r>
+        <w:t>As anticipated, ANCAS</w:t>
       </w:r>
       <w:r>
         <w:t xml:space="preserve"> </w:t>
       </w:r>
       <w:r>
-        <w:br w:type="page"/>
-      </w:r>
-      <w:r>
-        <w:lastRenderedPageBreak/>
-        <w:t>e</w:t>
-      </w:r>
-    </w:p>
-    <w:p>
-      <w:pPr>
-        <w:pStyle w:val="Heading2"/>
-      </w:pPr>
-      <w:bookmarkStart w:id="84" w:name="_Toc165646775"/>
-      <w:r>
-        <w:t>Results and conclusion</w:t>
-      </w:r>
-      <w:bookmarkEnd w:id="84"/>
-    </w:p>
-    <w:p>
-      <w:r>
-        <w:t>Conclusion. Screen shots of the app and so on.</w:t>
-      </w:r>
-    </w:p>
-    <w:p/>
+        <w:t xml:space="preserve">is linear to the number of input data, with no change when changing the time interval size, this is similar to our algorithm analysis, where the number of </w:t>
+      </w:r>
+      <w:r>
+        <w:t>iterations</w:t>
+      </w:r>
+      <w:r>
+        <w:t xml:space="preserve"> is dependent on the number of points and in each </w:t>
+      </w:r>
+      <w:r>
+        <w:t>iteration</w:t>
+      </w:r>
+      <w:r>
+        <w:t xml:space="preserve"> we have a constant number of operations.</w:t>
+      </w:r>
+    </w:p>
+    <w:p>
+      <w:pPr>
+        <w:spacing w:after="0"/>
+      </w:pPr>
+    </w:p>
+    <w:p>
+      <w:pPr>
+        <w:spacing w:after="0"/>
+        <w:rPr>
+          <w:b/>
+          <w:bCs/>
+        </w:rPr>
+      </w:pPr>
+      <w:r>
+        <w:rPr>
+          <w:b/>
+          <w:bCs/>
+        </w:rPr>
+        <w:t>SBO ANCAS</w:t>
+      </w:r>
+    </w:p>
+    <w:p>
+      <w:pPr>
+        <w:spacing w:after="0"/>
+      </w:pPr>
+      <w:r>
+        <w:t xml:space="preserve">SBO ANCAS </w:t>
+      </w:r>
+      <w:r>
+        <w:t xml:space="preserve">runtime is </w:t>
+      </w:r>
+      <w:r>
+        <w:t>affected</w:t>
+      </w:r>
+      <w:r>
+        <w:t xml:space="preserve"> by the number of input points, changing the number of outer iterations, additionally it highly </w:t>
+      </w:r>
+      <w:r>
+        <w:t>dependent</w:t>
+      </w:r>
+      <w:r>
+        <w:t xml:space="preserve"> </w:t>
+      </w:r>
+      <w:r>
+        <w:t>on the actual data, bigger time interval meaning more inner iteration until reaching the desired time tolerance, and we can deduce that the actual satellites relative speed and locations will have similar effect, the slower they move the more inner iterations we need to reach the desired distance tolerance.</w:t>
+      </w:r>
+    </w:p>
+    <w:p>
+      <w:pPr>
+        <w:spacing w:after="0"/>
+      </w:pPr>
+    </w:p>
+    <w:p>
+      <w:pPr>
+        <w:spacing w:after="0"/>
+        <w:rPr>
+          <w:b/>
+          <w:bCs/>
+        </w:rPr>
+      </w:pPr>
+      <w:r>
+        <w:rPr>
+          <w:b/>
+          <w:bCs/>
+        </w:rPr>
+        <w:t>CATCH</w:t>
+      </w:r>
+    </w:p>
+    <w:p>
+      <w:pPr>
+        <w:spacing w:after="0"/>
+      </w:pPr>
+      <w:r>
+        <w:t>In CATCH, we expected to see linear correlation between the number of input point and the algorithm runtime, and it seems like that’s the case. Additionally CATCH seems to have steeper increase rate, resulting from the high cost of calculating the roots in each iteration, giving higher increase in time the more iterations we have. We also notice how CATCH runtime change when changing the time interval, even if the number of points stays the same, we suspect the reason for that is the fact that the bigger the time interval the more roots we will have and with a constant number of points, the more roots we have per iteration, interestingly it means that our roots finding algorithms take more time when we have high number of roots and a very small number of roots for the polynomial.</w:t>
+      </w:r>
+    </w:p>
     <w:p/>
     <w:p>
       <w:pPr>
@@ -34546,27 +35003,61 @@
       <w:r>
         <w:br w:type="page"/>
       </w:r>
+      <w:r>
+        <w:lastRenderedPageBreak/>
+        <w:t>e</w:t>
+      </w:r>
+    </w:p>
+    <w:p>
+      <w:pPr>
+        <w:pStyle w:val="Heading2"/>
+      </w:pPr>
+      <w:bookmarkStart w:id="86" w:name="_Toc165646775"/>
+      <w:r>
+        <w:t>Results and conclusion</w:t>
+      </w:r>
+      <w:bookmarkEnd w:id="86"/>
+    </w:p>
+    <w:p>
+      <w:r>
+        <w:t>Conclusion. Screen shots of the app and so on.</w:t>
+      </w:r>
+    </w:p>
+    <w:p/>
+    <w:p/>
+    <w:p>
+      <w:pPr>
+        <w:rPr>
+          <w:rFonts w:asciiTheme="minorBidi" w:eastAsiaTheme="majorEastAsia" w:hAnsiTheme="minorBidi" w:cstheme="majorBidi"/>
+          <w:color w:val="2F5496" w:themeColor="accent1" w:themeShade="BF"/>
+          <w:sz w:val="26"/>
+          <w:szCs w:val="26"/>
+        </w:rPr>
+      </w:pPr>
+      <w:r>
+        <w:br w:type="page"/>
+      </w:r>
     </w:p>
     <w:p>
       <w:pPr>
         <w:pStyle w:val="Heading1"/>
       </w:pPr>
-      <w:bookmarkStart w:id="85" w:name="_Toc165646776"/>
+      <w:bookmarkStart w:id="87" w:name="_Toc165646776"/>
       <w:r>
         <w:lastRenderedPageBreak/>
         <w:t>User guide</w:t>
       </w:r>
-      <w:bookmarkEnd w:id="85"/>
+      <w:bookmarkEnd w:id="87"/>
     </w:p>
     <w:p>
       <w:pPr>
         <w:pStyle w:val="Heading2"/>
       </w:pPr>
-      <w:bookmarkStart w:id="86" w:name="_Toc165646777"/>
+      <w:bookmarkStart w:id="88" w:name="_Toc165646777"/>
       <w:r>
         <w:t>Testing Station App</w:t>
       </w:r>
-      <w:bookmarkEnd w:id="86"/>
+      <w:bookmarkEnd w:id="88"/>
     </w:p>
     <w:p>
       <w:pPr>
@@ -34684,7 +35175,7 @@
                     <pic:cNvPicPr/>
                   </pic:nvPicPr>
                   <pic:blipFill>
-                    <a:blip r:embed="rId128"/>
+                    <a:blip r:embed="rId132"/>
                     <a:stretch>
                       <a:fillRect/>
                     </a:stretch>
@@ -34732,11 +35223,12 @@
           <w:lang w:val="en-IL" w:eastAsia="en-IL"/>
           <w14:ligatures w14:val="none"/>
         </w:rPr>
-        <w:t>Start Window</w:t>
-      </w:r>
-    </w:p>
-    <w:p>
-      <w:pPr>
+        <w:t>Top Menu</w:t>
+      </w:r>
+    </w:p>
+    <w:p>
+      <w:pPr>
+        <w:spacing w:after="0" w:line="240" w:lineRule="auto"/>
         <w:rPr>
           <w:rFonts w:eastAsia="Times New Roman" w:cstheme="minorHAnsi"/>
           <w:kern w:val="0"/>
@@ -34755,7 +35247,293 @@
           <w:lang w:val="en-IL" w:eastAsia="en-IL"/>
           <w14:ligatures w14:val="none"/>
         </w:rPr>
-        <w:t>...</w:t>
+        <w:t xml:space="preserve">In the top </w:t>
+      </w:r>
+      <w:r>
+        <w:rPr>
+          <w:rFonts w:eastAsia="Times New Roman" w:cstheme="minorHAnsi"/>
+          <w:kern w:val="0"/>
+          <w:sz w:val="24"/>
+          <w:szCs w:val="24"/>
+          <w:lang w:val="en-IL" w:eastAsia="en-IL"/>
+          <w14:ligatures w14:val="none"/>
+        </w:rPr>
+        <w:t>of our application we have a menu, containing 3 things:</w:t>
+      </w:r>
+    </w:p>
+    <w:p>
+      <w:pPr>
+        <w:spacing w:after="0" w:line="240" w:lineRule="auto"/>
+        <w:rPr>
+          <w:rFonts w:eastAsia="Times New Roman" w:cstheme="minorHAnsi"/>
+          <w:kern w:val="0"/>
+          <w:sz w:val="24"/>
+          <w:szCs w:val="24"/>
+          <w:lang w:val="en-IL" w:eastAsia="en-IL"/>
+          <w14:ligatures w14:val="none"/>
+        </w:rPr>
+      </w:pPr>
+      <w:r>
+        <w:rPr>
+          <w:rFonts w:eastAsia="Times New Roman" w:cstheme="minorHAnsi"/>
+          <w:kern w:val="0"/>
+          <w:sz w:val="24"/>
+          <w:szCs w:val="24"/>
+          <w:lang w:val="en-IL" w:eastAsia="en-IL"/>
+          <w14:ligatures w14:val="none"/>
+        </w:rPr>
+        <w:t>Tested OBC App Connection indicator:</w:t>
+      </w:r>
+    </w:p>
+    <w:p>
+      <w:pPr>
+        <w:spacing w:after="0" w:line="240" w:lineRule="auto"/>
+        <w:rPr>
+          <w:rFonts w:eastAsia="Times New Roman" w:cstheme="minorHAnsi"/>
+          <w:kern w:val="0"/>
+          <w:sz w:val="24"/>
+          <w:szCs w:val="24"/>
+          <w:lang w:val="en-IL" w:eastAsia="en-IL"/>
+          <w14:ligatures w14:val="none"/>
+        </w:rPr>
+      </w:pPr>
+      <w:r>
+        <w:rPr>
+          <w:noProof/>
+        </w:rPr>
+        <w:drawing>
+          <wp:inline distT="0" distB="0" distL="0" distR="0" wp14:anchorId="1F9F5E31" wp14:editId="30DB4F60">
+            <wp:extent cx="2085975" cy="371475"/>
+            <wp:effectExtent l="19050" t="19050" r="28575" b="28575"/>
+            <wp:docPr id="405266423" name="Picture 1"/>
+            <wp:cNvGraphicFramePr>
+              <a:graphicFrameLocks xmlns:a="http://schemas.openxmlformats.org/drawingml/2006/main" noChangeAspect="1"/>
+            </wp:cNvGraphicFramePr>
+            <a:graphic xmlns:a="http://schemas.openxmlformats.org/drawingml/2006/main">
+              <a:graphicData uri="http://schemas.openxmlformats.org/drawingml/2006/picture">
+                <pic:pic xmlns:pic="http://schemas.openxmlformats.org/drawingml/2006/picture">
+                  <pic:nvPicPr>
+                    <pic:cNvPr id="405266423" name=""/>
+                    <pic:cNvPicPr/>
+                  </pic:nvPicPr>
+                  <pic:blipFill>
+                    <a:blip r:embed="rId133"/>
+                    <a:stretch>
+                      <a:fillRect/>
+                    </a:stretch>
+                  </pic:blipFill>
+                  <pic:spPr>
+                    <a:xfrm>
+                      <a:off x="0" y="0"/>
+                      <a:ext cx="2085975" cy="371475"/>
+                    </a:xfrm>
+                    <a:prstGeom prst="rect">
+                      <a:avLst/>
+                    </a:prstGeom>
+                    <a:ln>
+                      <a:solidFill>
+                        <a:schemeClr val="tx1"/>
+                      </a:solidFill>
+                    </a:ln>
+                  </pic:spPr>
+                </pic:pic>
+              </a:graphicData>
+            </a:graphic>
+          </wp:inline>
+        </w:drawing>
+      </w:r>
+    </w:p>
+    <w:p>
+      <w:pPr>
+        <w:spacing w:after="0" w:line="240" w:lineRule="auto"/>
+        <w:rPr>
+          <w:rFonts w:eastAsia="Times New Roman" w:cstheme="minorHAnsi"/>
+          <w:kern w:val="0"/>
+          <w:sz w:val="24"/>
+          <w:szCs w:val="24"/>
+          <w:lang w:val="en-IL" w:eastAsia="en-IL"/>
+          <w14:ligatures w14:val="none"/>
+        </w:rPr>
+      </w:pPr>
+      <w:r>
+        <w:rPr>
+          <w:noProof/>
+        </w:rPr>
+        <w:drawing>
+          <wp:inline distT="0" distB="0" distL="0" distR="0" wp14:anchorId="18B71591" wp14:editId="35F1CBB9">
+            <wp:extent cx="1504950" cy="371475"/>
+            <wp:effectExtent l="19050" t="19050" r="19050" b="28575"/>
+            <wp:docPr id="1656863941" name="Picture 1"/>
+            <wp:cNvGraphicFramePr>
+              <a:graphicFrameLocks xmlns:a="http://schemas.openxmlformats.org/drawingml/2006/main" noChangeAspect="1"/>
+            </wp:cNvGraphicFramePr>
+            <a:graphic xmlns:a="http://schemas.openxmlformats.org/drawingml/2006/main">
+              <a:graphicData uri="http://schemas.openxmlformats.org/drawingml/2006/picture">
+                <pic:pic xmlns:pic="http://schemas.openxmlformats.org/drawingml/2006/picture">
+                  <pic:nvPicPr>
+                    <pic:cNvPr id="1656863941" name=""/>
+                    <pic:cNvPicPr/>
+                  </pic:nvPicPr>
+                  <pic:blipFill>
+                    <a:blip r:embed="rId134"/>
+                    <a:stretch>
+                      <a:fillRect/>
+                    </a:stretch>
+                  </pic:blipFill>
+                  <pic:spPr>
+                    <a:xfrm>
+                      <a:off x="0" y="0"/>
+                      <a:ext cx="1504950" cy="371475"/>
+                    </a:xfrm>
+                    <a:prstGeom prst="rect">
+                      <a:avLst/>
+                    </a:prstGeom>
+                    <a:ln>
+                      <a:solidFill>
+                        <a:schemeClr val="tx1"/>
+                      </a:solidFill>
+                    </a:ln>
+                  </pic:spPr>
+                </pic:pic>
+              </a:graphicData>
+            </a:graphic>
+          </wp:inline>
+        </w:drawing>
+      </w:r>
+    </w:p>
+    <w:p>
+      <w:pPr>
+        <w:spacing w:after="0" w:line="240" w:lineRule="auto"/>
+        <w:rPr>
+          <w:rFonts w:eastAsia="Times New Roman" w:cstheme="minorHAnsi"/>
+          <w:kern w:val="0"/>
+          <w:sz w:val="24"/>
+          <w:szCs w:val="24"/>
+          <w:lang w:val="en-IL" w:eastAsia="en-IL"/>
+          <w14:ligatures w14:val="none"/>
+        </w:rPr>
+      </w:pPr>
+      <w:r>
+        <w:rPr>
+          <w:noProof/>
+        </w:rPr>
+        <w:drawing>
+          <wp:inline distT="0" distB="0" distL="0" distR="0" wp14:anchorId="22896D45" wp14:editId="4E530AB1">
+            <wp:extent cx="1238250" cy="371475"/>
+            <wp:effectExtent l="19050" t="19050" r="19050" b="28575"/>
+            <wp:docPr id="979670822" name="Picture 1"/>
+            <wp:cNvGraphicFramePr>
+              <a:graphicFrameLocks xmlns:a="http://schemas.openxmlformats.org/drawingml/2006/main" noChangeAspect="1"/>
+            </wp:cNvGraphicFramePr>
+            <a:graphic xmlns:a="http://schemas.openxmlformats.org/drawingml/2006/main">
+              <a:graphicData uri="http://schemas.openxmlformats.org/drawingml/2006/picture">
+                <pic:pic xmlns:pic="http://schemas.openxmlformats.org/drawingml/2006/picture">
+                  <pic:nvPicPr>
+                    <pic:cNvPr id="979670822" name=""/>
+                    <pic:cNvPicPr/>
+                  </pic:nvPicPr>
+                  <pic:blipFill>
+                    <a:blip r:embed="rId135"/>
+                    <a:stretch>
+                      <a:fillRect/>
+                    </a:stretch>
+                  </pic:blipFill>
+                  <pic:spPr>
+                    <a:xfrm>
+                      <a:off x="0" y="0"/>
+                      <a:ext cx="1238250" cy="371475"/>
+                    </a:xfrm>
+                    <a:prstGeom prst="rect">
+                      <a:avLst/>
+                    </a:prstGeom>
+                    <a:ln>
+                      <a:solidFill>
+                        <a:schemeClr val="tx1"/>
+                      </a:solidFill>
+                    </a:ln>
+                  </pic:spPr>
+                </pic:pic>
+              </a:graphicData>
+            </a:graphic>
+          </wp:inline>
+        </w:drawing>
+      </w:r>
+    </w:p>
+    <w:p>
+      <w:pPr>
+        <w:spacing w:after="0" w:line="240" w:lineRule="auto"/>
+        <w:rPr>
+          <w:rFonts w:eastAsia="Times New Roman" w:cstheme="minorHAnsi"/>
+          <w:kern w:val="0"/>
+          <w:sz w:val="24"/>
+          <w:szCs w:val="24"/>
+          <w:lang w:val="en-IL" w:eastAsia="en-IL"/>
+          <w14:ligatures w14:val="none"/>
+        </w:rPr>
+      </w:pPr>
+      <w:r>
+        <w:rPr>
+          <w:rFonts w:eastAsia="Times New Roman" w:cstheme="minorHAnsi"/>
+          <w:kern w:val="0"/>
+          <w:sz w:val="24"/>
+          <w:szCs w:val="24"/>
+          <w:lang w:val="en-IL" w:eastAsia="en-IL"/>
+          <w14:ligatures w14:val="none"/>
+        </w:rPr>
+        <w:t>About link, leading to the project book, and User Guide, Leading to a PDF with this guide.</w:t>
+      </w:r>
+    </w:p>
+    <w:p>
+      <w:pPr>
+        <w:spacing w:after="0" w:line="240" w:lineRule="auto"/>
+        <w:rPr>
+          <w:rFonts w:eastAsia="Times New Roman" w:cstheme="minorHAnsi"/>
+          <w:kern w:val="0"/>
+          <w:sz w:val="24"/>
+          <w:szCs w:val="24"/>
+          <w:lang w:val="en-IL" w:eastAsia="en-IL"/>
+          <w14:ligatures w14:val="none"/>
+        </w:rPr>
+      </w:pPr>
+      <w:r>
+        <w:rPr>
+          <w:noProof/>
+        </w:rPr>
+        <w:drawing>
+          <wp:inline distT="0" distB="0" distL="0" distR="0" wp14:anchorId="0214D3FE" wp14:editId="74156E58">
+            <wp:extent cx="1724025" cy="390525"/>
+            <wp:effectExtent l="0" t="0" r="9525" b="9525"/>
+            <wp:docPr id="1596284159" name="Picture 1"/>
+            <wp:cNvGraphicFramePr>
+              <a:graphicFrameLocks xmlns:a="http://schemas.openxmlformats.org/drawingml/2006/main" noChangeAspect="1"/>
+            </wp:cNvGraphicFramePr>
+            <a:graphic xmlns:a="http://schemas.openxmlformats.org/drawingml/2006/main">
+              <a:graphicData uri="http://schemas.openxmlformats.org/drawingml/2006/picture">
+                <pic:pic xmlns:pic="http://schemas.openxmlformats.org/drawingml/2006/picture">
+                  <pic:nvPicPr>
+                    <pic:cNvPr id="1596284159" name=""/>
+                    <pic:cNvPicPr/>
+                  </pic:nvPicPr>
+                  <pic:blipFill>
+                    <a:blip r:embed="rId136"/>
+                    <a:stretch>
+                      <a:fillRect/>
+                    </a:stretch>
+                  </pic:blipFill>
+                  <pic:spPr>
+                    <a:xfrm>
+                      <a:off x="0" y="0"/>
+                      <a:ext cx="1724025" cy="390525"/>
+                    </a:xfrm>
+                    <a:prstGeom prst="rect">
+                      <a:avLst/>
+                    </a:prstGeom>
+                  </pic:spPr>
+                </pic:pic>
+              </a:graphicData>
+            </a:graphic>
+          </wp:inline>
+        </w:drawing>
       </w:r>
     </w:p>
     <w:p>
@@ -34785,11 +35563,11 @@
           <w:lang w:val="en-IL" w:eastAsia="en-IL"/>
           <w14:ligatures w14:val="none"/>
         </w:rPr>
-        <w:t>Creating a new test</w:t>
-      </w:r>
-    </w:p>
-    <w:p>
-      <w:r>
+        <w:t>Start Window</w:t>
+      </w:r>
+    </w:p>
+    <w:p>
+      <w:pPr>
         <w:rPr>
           <w:rFonts w:eastAsia="Times New Roman" w:cstheme="minorHAnsi"/>
           <w:kern w:val="0"/>
@@ -34798,7 +35576,17 @@
           <w:lang w:val="en-IL" w:eastAsia="en-IL"/>
           <w14:ligatures w14:val="none"/>
         </w:rPr>
-        <w:t>....</w:t>
+      </w:pPr>
+      <w:r>
+        <w:rPr>
+          <w:rFonts w:eastAsia="Times New Roman" w:cstheme="minorHAnsi"/>
+          <w:kern w:val="0"/>
+          <w:sz w:val="24"/>
+          <w:szCs w:val="24"/>
+          <w:lang w:val="en-IL" w:eastAsia="en-IL"/>
+          <w14:ligatures w14:val="none"/>
+        </w:rPr>
+        <w:t>...</w:t>
       </w:r>
     </w:p>
     <w:p>
@@ -34828,7 +35616,7 @@
           <w:lang w:val="en-IL" w:eastAsia="en-IL"/>
           <w14:ligatures w14:val="none"/>
         </w:rPr>
-        <w:t>Watching the tests results</w:t>
+        <w:t>Creating a new test</w:t>
       </w:r>
     </w:p>
     <w:p>
@@ -34844,6 +35632,50 @@
         <w:t>....</w:t>
       </w:r>
     </w:p>
+    <w:p>
+      <w:pPr>
+        <w:spacing w:after="0" w:line="240" w:lineRule="auto"/>
+        <w:rPr>
+          <w:rFonts w:eastAsia="Times New Roman" w:cstheme="minorHAnsi"/>
+          <w:b/>
+          <w:bCs/>
+          <w:kern w:val="0"/>
+          <w:sz w:val="24"/>
+          <w:szCs w:val="24"/>
+          <w:u w:val="single"/>
+          <w:lang w:val="en-IL" w:eastAsia="en-IL"/>
+          <w14:ligatures w14:val="none"/>
+        </w:rPr>
+      </w:pPr>
+      <w:r>
+        <w:rPr>
+          <w:rFonts w:eastAsia="Times New Roman" w:cstheme="minorHAnsi"/>
+          <w:b/>
+          <w:bCs/>
+          <w:kern w:val="0"/>
+          <w:sz w:val="24"/>
+          <w:szCs w:val="24"/>
+          <w:u w:val="single"/>
+          <w:lang w:val="en-IL" w:eastAsia="en-IL"/>
+          <w14:ligatures w14:val="none"/>
+        </w:rPr>
+        <w:lastRenderedPageBreak/>
+        <w:t>Watching the tests results</w:t>
+      </w:r>
+    </w:p>
+    <w:p>
+      <w:r>
+        <w:rPr>
+          <w:rFonts w:eastAsia="Times New Roman" w:cstheme="minorHAnsi"/>
+          <w:kern w:val="0"/>
+          <w:sz w:val="24"/>
+          <w:szCs w:val="24"/>
+          <w:lang w:val="en-IL" w:eastAsia="en-IL"/>
+          <w14:ligatures w14:val="none"/>
+        </w:rPr>
+        <w:t>....</w:t>
+      </w:r>
+    </w:p>
     <w:p/>
     <w:p>
       <w:pPr>
@@ -34862,12 +35694,12 @@
       <w:pPr>
         <w:pStyle w:val="Heading2"/>
       </w:pPr>
-      <w:bookmarkStart w:id="87" w:name="_Toc165646778"/>
+      <w:bookmarkStart w:id="89" w:name="_Toc165646778"/>
       <w:r>
         <w:lastRenderedPageBreak/>
         <w:t>Tested OBC App</w:t>
       </w:r>
-      <w:bookmarkEnd w:id="87"/>
+      <w:bookmarkEnd w:id="89"/>
     </w:p>
     <w:p>
       <w:r>
@@ -34944,7 +35776,7 @@
                     <pic:cNvPicPr/>
                   </pic:nvPicPr>
                   <pic:blipFill>
-                    <a:blip r:embed="rId129"/>
+                    <a:blip r:embed="rId137"/>
                     <a:stretch>
                       <a:fillRect/>
                     </a:stretch>
@@ -35054,64 +35886,68 @@
       <w:pPr>
         <w:pStyle w:val="Heading1"/>
       </w:pPr>
-      <w:bookmarkStart w:id="88" w:name="_Toc165646779"/>
+      <w:bookmarkStart w:id="90" w:name="_Toc165646779"/>
       <w:r>
         <w:lastRenderedPageBreak/>
         <w:t>Maintenance Guide</w:t>
       </w:r>
-      <w:bookmarkEnd w:id="88"/>
+      <w:bookmarkEnd w:id="90"/>
     </w:p>
     <w:p>
       <w:pPr>
         <w:pStyle w:val="Heading2"/>
       </w:pPr>
-      <w:bookmarkStart w:id="89" w:name="_Toc165646780"/>
+      <w:bookmarkStart w:id="91" w:name="_Toc165646780"/>
       <w:r>
         <w:t>Testing Station App</w:t>
       </w:r>
-      <w:bookmarkEnd w:id="89"/>
+      <w:bookmarkEnd w:id="91"/>
     </w:p>
     <w:p>
       <w:pPr>
         <w:pStyle w:val="Heading3"/>
       </w:pPr>
-      <w:bookmarkStart w:id="90" w:name="_Toc165646781"/>
+      <w:bookmarkStart w:id="92" w:name="_Toc165646781"/>
       <w:r>
         <w:t>Installing and Running the Application</w:t>
       </w:r>
-      <w:bookmarkEnd w:id="90"/>
-    </w:p>
-    <w:p/>
-    <w:p/>
-    <w:p>
-      <w:pPr>
-        <w:rPr>
-          <w:rFonts w:asciiTheme="minorBidi" w:eastAsiaTheme="majorEastAsia" w:hAnsiTheme="minorBidi" w:cstheme="majorBidi"/>
-          <w:color w:val="2F5496" w:themeColor="accent1" w:themeShade="BF"/>
-          <w:sz w:val="26"/>
-          <w:szCs w:val="26"/>
-        </w:rPr>
-      </w:pPr>
-      <w:r>
-        <w:br w:type="page"/>
-      </w:r>
+      <w:bookmarkEnd w:id="92"/>
+    </w:p>
+    <w:p>
+      <w:r>
+        <w:t xml:space="preserve">The testing station app should be ready to use and can be found in the released versions folder, </w:t>
+      </w:r>
+      <w:r>
+        <w:t xml:space="preserve">with a setting INI file near it. </w:t>
+      </w:r>
+      <w:r>
+        <w:t xml:space="preserve">to rebuild the </w:t>
+      </w:r>
+      <w:r>
+        <w:t>application,</w:t>
+      </w:r>
+      <w:r>
+        <w:t xml:space="preserve"> you can use </w:t>
+      </w:r>
+      <w:r>
+        <w:t>Visual Studio and Publish with the existing settings.</w:t>
+      </w:r>
+      <w:bookmarkStart w:id="93" w:name="_Toc165646782"/>
     </w:p>
     <w:p>
       <w:pPr>
         <w:pStyle w:val="Heading2"/>
       </w:pPr>
-      <w:bookmarkStart w:id="91" w:name="_Toc165646782"/>
-      <w:r>
-        <w:lastRenderedPageBreak/>
+      <w:r>
         <w:t>Tested OBC App</w:t>
       </w:r>
-      <w:bookmarkEnd w:id="91"/>
+      <w:bookmarkEnd w:id="93"/>
     </w:p>
     <w:p>
       <w:pPr>
         <w:pStyle w:val="Heading3"/>
       </w:pPr>
-      <w:bookmarkStart w:id="92" w:name="_Toc165646783"/>
+      <w:bookmarkStart w:id="94" w:name="_Toc165646783"/>
       <w:r>
         <w:t xml:space="preserve">Installing and </w:t>
       </w:r>
@@ -35124,7 +35960,7 @@
       <w:r>
         <w:t xml:space="preserve"> Application</w:t>
       </w:r>
-      <w:bookmarkEnd w:id="92"/>
+      <w:bookmarkEnd w:id="94"/>
     </w:p>
     <w:p>
       <w:pPr>
@@ -35362,9 +36198,23 @@
     </w:p>
     <w:p>
       <w:pPr>
+        <w:rPr>
+          <w:rFonts w:asciiTheme="minorBidi" w:eastAsiaTheme="majorEastAsia" w:hAnsiTheme="minorBidi" w:cstheme="majorBidi"/>
+          <w:color w:val="2F5496" w:themeColor="accent1" w:themeShade="BF"/>
+          <w:sz w:val="26"/>
+          <w:szCs w:val="26"/>
+        </w:rPr>
+      </w:pPr>
+      <w:r>
+        <w:br w:type="page"/>
+      </w:r>
+    </w:p>
+    <w:p>
+      <w:pPr>
         <w:pStyle w:val="Heading4"/>
       </w:pPr>
       <w:r>
+        <w:lastRenderedPageBreak/>
         <w:t>Running on any other system</w:t>
       </w:r>
       <w:r>
@@ -35444,7 +36294,7 @@
                     <pic:cNvPicPr/>
                   </pic:nvPicPr>
                   <pic:blipFill>
-                    <a:blip r:embed="rId130"/>
+                    <a:blip r:embed="rId138"/>
                     <a:stretch>
                       <a:fillRect/>
                     </a:stretch>
@@ -35472,6 +36322,95 @@
     </w:p>
     <w:p>
       <w:pPr>
+        <w:pStyle w:val="Heading2"/>
+      </w:pPr>
+      <w:bookmarkStart w:id="95" w:name="_Toc165646784"/>
+      <w:r>
+        <w:t>Error Detection and Debugging</w:t>
+      </w:r>
+      <w:bookmarkEnd w:id="95"/>
+      <w:r>
+        <w:t xml:space="preserve"> </w:t>
+      </w:r>
+    </w:p>
+    <w:p>
+      <w:pPr>
+        <w:pStyle w:val="Heading3"/>
+      </w:pPr>
+      <w:bookmarkStart w:id="96" w:name="_Toc165646785"/>
+      <w:r>
+        <w:t>Log Files</w:t>
+      </w:r>
+      <w:bookmarkEnd w:id="96"/>
+    </w:p>
+    <w:p>
+      <w:r>
+        <w:t xml:space="preserve">Our application </w:t>
+      </w:r>
+      <w:r>
+        <w:t>has</w:t>
+      </w:r>
+      <w:r>
+        <w:t xml:space="preserve"> a few logging mechanisms, all log outputs</w:t>
+      </w:r>
+      <w:r>
+        <w:t xml:space="preserve"> should be created in the Logger folder. The first one is an Event Logger, logging system event like starting the system, configuration loaded, receiving messages and starting tests and errors</w:t>
+      </w:r>
+      <w:r>
+        <w:t>, both the Testing Station and Tested OBC application use this logger.</w:t>
+      </w:r>
+      <w:r>
+        <w:t xml:space="preserve"> </w:t>
+      </w:r>
+      <w:r>
+        <w:t>Additionally,</w:t>
+      </w:r>
+      <w:r>
+        <w:t xml:space="preserve"> both </w:t>
+      </w:r>
+      <w:r>
+        <w:t>applications</w:t>
+      </w:r>
+      <w:r>
+        <w:t xml:space="preserve"> have a Result Logger, saving tests results, but with somewhat different format and implementation</w:t>
+      </w:r>
+      <w:r>
+        <w:t xml:space="preserve">. </w:t>
+      </w:r>
+      <w:r>
+        <w:t>All</w:t>
+      </w:r>
+      <w:r>
+        <w:t xml:space="preserve"> log files are created when the application starts and their names contain the creation time and date, creating a new file for every system run. The event logger can be used to identify problems with the system, like connection or communication errors.</w:t>
+      </w:r>
+    </w:p>
+    <w:p>
+      <w:pPr>
+        <w:pStyle w:val="Heading3"/>
+      </w:pPr>
+      <w:bookmarkStart w:id="97" w:name="_Toc165646786"/>
+      <w:r>
+        <w:t>Local Simulation</w:t>
+      </w:r>
+      <w:bookmarkEnd w:id="97"/>
+    </w:p>
+    <w:p>
+      <w:r>
+        <w:t xml:space="preserve">The local simulation is a great debugging option, with an </w:t>
+      </w:r>
+      <w:r>
+        <w:t xml:space="preserve">asynchronized run and no dependencies and a single threaded application debugging is as easy as it gets. The only problem that can’t be identified in the local simulation is a specific communication problem.  You can run the local simulation mode in Visual Studio by making sure that the configuration INI file (found under the main filter in VS) is set to local simulation. </w:t>
+      </w:r>
+      <w:r>
+        <w:t>For the Tested OBC App t</w:t>
+      </w:r>
+      <w:r>
+        <w:t>here are additional local simulation related parameters in there, like what algorithms to test and more.</w:t>
+      </w:r>
+    </w:p>
+    <w:p/>
+    <w:p>
+      <w:pPr>
         <w:rPr>
           <w:rFonts w:asciiTheme="minorBidi" w:eastAsiaTheme="majorEastAsia" w:hAnsiTheme="minorBidi" w:cstheme="majorBidi"/>
           <w:color w:val="2F5496" w:themeColor="accent1" w:themeShade="BF"/>
@@ -35487,115 +36426,12 @@
       <w:pPr>
         <w:pStyle w:val="Heading2"/>
       </w:pPr>
-      <w:bookmarkStart w:id="93" w:name="_Toc165646784"/>
-      <w:r>
-        <w:lastRenderedPageBreak/>
-        <w:t>Error Detection and Debugging</w:t>
-      </w:r>
-      <w:bookmarkEnd w:id="93"/>
-      <w:r>
-        <w:t xml:space="preserve"> </w:t>
-      </w:r>
-    </w:p>
-    <w:p>
-      <w:pPr>
-        <w:pStyle w:val="Heading3"/>
-      </w:pPr>
-      <w:bookmarkStart w:id="94" w:name="_Toc165646785"/>
-      <w:r>
-        <w:t>Log Files</w:t>
-      </w:r>
-      <w:bookmarkEnd w:id="94"/>
-    </w:p>
-    <w:p>
-      <w:r>
-        <w:t xml:space="preserve">Our application </w:t>
-      </w:r>
-      <w:r>
-        <w:t>has</w:t>
-      </w:r>
-      <w:r>
-        <w:t xml:space="preserve"> a few logging mechanisms, all log outputs</w:t>
-      </w:r>
-      <w:r>
-        <w:t xml:space="preserve"> should be created in the Logger folder. The first one is an Event Logger, logging system event like starting the system, configuration loaded, receiving messages and starting tests and errors</w:t>
-      </w:r>
-      <w:r>
-        <w:t>, both the Testing Station and Tested OBC application use this logger.</w:t>
-      </w:r>
-      <w:r>
-        <w:t xml:space="preserve"> </w:t>
-      </w:r>
-      <w:r>
-        <w:t>Additionally,</w:t>
-      </w:r>
-      <w:r>
-        <w:t xml:space="preserve"> both </w:t>
-      </w:r>
-      <w:r>
-        <w:t>applications</w:t>
-      </w:r>
-      <w:r>
-        <w:t xml:space="preserve"> have a Result Logger, saving tests results, but with somewhat different format and implementation</w:t>
-      </w:r>
-      <w:r>
-        <w:t xml:space="preserve">. </w:t>
-      </w:r>
-      <w:r>
-        <w:t>All</w:t>
-      </w:r>
-      <w:r>
-        <w:t xml:space="preserve"> log files are created when the application starts and their names contain the creation time and date, creating a new file for every system run. The event logger can be used to identify problems with the system, like connection or communication errors.</w:t>
-      </w:r>
-    </w:p>
-    <w:p>
-      <w:pPr>
-        <w:pStyle w:val="Heading3"/>
-      </w:pPr>
-      <w:bookmarkStart w:id="95" w:name="_Toc165646786"/>
-      <w:r>
-        <w:t>Local Simulation</w:t>
-      </w:r>
-      <w:bookmarkEnd w:id="95"/>
-    </w:p>
-    <w:p>
-      <w:r>
-        <w:t xml:space="preserve">The local simulation is a great debugging option, with an </w:t>
-      </w:r>
-      <w:r>
-        <w:t xml:space="preserve">asynchronized run and no dependencies and a single threaded application debugging is as easy as it gets. The only problem that can’t be identified in the local simulation is a specific communication problem.  You can run the local simulation mode in Visual Studio by making sure that the configuration INI file (found under the main filter in VS) is set to local simulation. </w:t>
-      </w:r>
-      <w:r>
-        <w:t>For the Tested OBC App t</w:t>
-      </w:r>
-      <w:r>
-        <w:t>here are additional local simulation related parameters in there, like what algorithms to test and more.</w:t>
-      </w:r>
-    </w:p>
-    <w:p/>
-    <w:p>
-      <w:pPr>
-        <w:rPr>
-          <w:rFonts w:asciiTheme="minorBidi" w:eastAsiaTheme="majorEastAsia" w:hAnsiTheme="minorBidi" w:cstheme="majorBidi"/>
-          <w:color w:val="2F5496" w:themeColor="accent1" w:themeShade="BF"/>
-          <w:sz w:val="26"/>
-          <w:szCs w:val="26"/>
-        </w:rPr>
-      </w:pPr>
-      <w:r>
-        <w:br w:type="page"/>
-      </w:r>
-    </w:p>
-    <w:p>
-      <w:pPr>
-        <w:pStyle w:val="Heading2"/>
-      </w:pPr>
-      <w:bookmarkStart w:id="96" w:name="_Toc165646787"/>
+      <w:bookmarkStart w:id="98" w:name="_Toc165646787"/>
       <w:r>
         <w:lastRenderedPageBreak/>
         <w:t>Implementing Changes</w:t>
       </w:r>
-      <w:bookmarkEnd w:id="96"/>
+      <w:bookmarkEnd w:id="98"/>
     </w:p>
     <w:p>
       <w:r>
@@ -35606,11 +36442,11 @@
       <w:pPr>
         <w:pStyle w:val="Heading3"/>
       </w:pPr>
-      <w:bookmarkStart w:id="97" w:name="_Toc165646788"/>
+      <w:bookmarkStart w:id="99" w:name="_Toc165646788"/>
       <w:r>
         <w:t>Additional Communication Types</w:t>
       </w:r>
-      <w:bookmarkEnd w:id="97"/>
+      <w:bookmarkEnd w:id="99"/>
     </w:p>
     <w:p>
       <w:r>
@@ -35639,11 +36475,11 @@
       <w:pPr>
         <w:pStyle w:val="Heading3"/>
       </w:pPr>
-      <w:bookmarkStart w:id="98" w:name="_Toc165646789"/>
+      <w:bookmarkStart w:id="100" w:name="_Toc165646789"/>
       <w:r>
         <w:t>Additional Algorithms Variations</w:t>
       </w:r>
-      <w:bookmarkEnd w:id="98"/>
+      <w:bookmarkEnd w:id="100"/>
     </w:p>
     <w:p>
       <w:r>
@@ -35655,11 +36491,11 @@
       <w:pPr>
         <w:pStyle w:val="Heading3"/>
       </w:pPr>
-      <w:bookmarkStart w:id="99" w:name="_Toc165646790"/>
+      <w:bookmarkStart w:id="101" w:name="_Toc165646790"/>
       <w:r>
         <w:t>Additional Test Creation Options</w:t>
       </w:r>
-      <w:bookmarkEnd w:id="99"/>
+      <w:bookmarkEnd w:id="101"/>
     </w:p>
     <w:p>
       <w:r>
@@ -35671,7 +36507,7 @@
       <w:pPr>
         <w:pStyle w:val="Heading3"/>
       </w:pPr>
-      <w:bookmarkStart w:id="100" w:name="_Toc165646791"/>
+      <w:bookmarkStart w:id="102" w:name="_Toc165646791"/>
       <w:r>
         <w:t>Testing Different Algorithm</w:t>
       </w:r>
@@ -35690,7 +36526,7 @@
       <w:r>
         <w:t>s</w:t>
       </w:r>
-      <w:bookmarkEnd w:id="100"/>
+      <w:bookmarkEnd w:id="102"/>
     </w:p>
     <w:p>
       <w:r>
@@ -35702,7 +36538,7 @@
       <w:pPr>
         <w:pStyle w:val="Heading3"/>
       </w:pPr>
-      <w:bookmarkStart w:id="101" w:name="_Toc165646792"/>
+      <w:bookmarkStart w:id="103" w:name="_Toc165646792"/>
       <w:r>
         <w:t xml:space="preserve">Additional </w:t>
       </w:r>
@@ -35712,7 +36548,7 @@
       <w:r>
         <w:t>Features</w:t>
       </w:r>
-      <w:bookmarkEnd w:id="101"/>
+      <w:bookmarkEnd w:id="103"/>
     </w:p>
     <w:p>
       <w:r>
@@ -35730,10 +36566,10 @@
       <w:r>
         <w:t xml:space="preserve"> class and its available to use withing the GUI managers.</w:t>
       </w:r>
-      <w:bookmarkStart w:id="102" w:name="_Toc138016853"/>
-      <w:bookmarkStart w:id="103" w:name="_Toc138059386"/>
-      <w:bookmarkStart w:id="104" w:name="_Toc138148871"/>
-      <w:bookmarkStart w:id="105" w:name="_Toc138160225"/>
+      <w:bookmarkStart w:id="104" w:name="_Toc138016853"/>
+      <w:bookmarkStart w:id="105" w:name="_Toc138059386"/>
+      <w:bookmarkStart w:id="106" w:name="_Toc138148871"/>
+      <w:bookmarkStart w:id="107" w:name="_Toc138160225"/>
       <w:r>
         <w:br w:type="page"/>
       </w:r>
@@ -35742,34 +36578,34 @@
       <w:pPr>
         <w:pStyle w:val="Heading1"/>
       </w:pPr>
-      <w:bookmarkStart w:id="106" w:name="_Toc138016873"/>
-      <w:bookmarkStart w:id="107" w:name="_Toc138059406"/>
-      <w:bookmarkStart w:id="108" w:name="_Toc138148892"/>
-      <w:bookmarkStart w:id="109" w:name="_Toc138160253"/>
-      <w:bookmarkStart w:id="110" w:name="_Toc165646793"/>
-      <w:bookmarkEnd w:id="102"/>
-      <w:bookmarkEnd w:id="103"/>
+      <w:bookmarkStart w:id="108" w:name="_Toc138016873"/>
+      <w:bookmarkStart w:id="109" w:name="_Toc138059406"/>
+      <w:bookmarkStart w:id="110" w:name="_Toc138148892"/>
+      <w:bookmarkStart w:id="111" w:name="_Toc138160253"/>
+      <w:bookmarkStart w:id="112" w:name="_Toc165646793"/>
       <w:bookmarkEnd w:id="104"/>
       <w:bookmarkEnd w:id="105"/>
+      <w:bookmarkEnd w:id="106"/>
+      <w:bookmarkEnd w:id="107"/>
       <w:r>
         <w:lastRenderedPageBreak/>
         <w:t>REFERENCES:</w:t>
       </w:r>
-      <w:bookmarkEnd w:id="106"/>
-      <w:bookmarkEnd w:id="107"/>
       <w:bookmarkEnd w:id="108"/>
       <w:bookmarkEnd w:id="109"/>
       <w:bookmarkEnd w:id="110"/>
+      <w:bookmarkEnd w:id="111"/>
+      <w:bookmarkEnd w:id="112"/>
     </w:p>
     <w:p>
       <w:pPr>
         <w:pStyle w:val="Reference"/>
       </w:pPr>
-      <w:bookmarkStart w:id="111" w:name="_Ref165648450"/>
+      <w:bookmarkStart w:id="113" w:name="_Ref165648450"/>
       <w:r>
         <w:t xml:space="preserve">Denenberg, Elad. "Satellite closest approach calculation through Chebyshev Proxy Polynomials." </w:t>
       </w:r>
-      <w:hyperlink r:id="rId131" w:history="1">
+      <w:hyperlink r:id="rId139" w:history="1">
         <w:r>
           <w:rPr>
             <w:rStyle w:val="Hyperlink"/>
@@ -35777,7 +36613,7 @@
           <w:t>CATCH</w:t>
         </w:r>
       </w:hyperlink>
-      <w:bookmarkEnd w:id="111"/>
+      <w:bookmarkEnd w:id="113"/>
       <w:r>
         <w:t xml:space="preserve"> </w:t>
       </w:r>
@@ -35786,7 +36622,7 @@
       <w:pPr>
         <w:pStyle w:val="Reference"/>
       </w:pPr>
-      <w:bookmarkStart w:id="112" w:name="_Ref165653385"/>
+      <w:bookmarkStart w:id="114" w:name="_Ref165653385"/>
       <w:r>
         <w:rPr>
           <w:rStyle w:val="ReferenceChar"/>
@@ -35799,7 +36635,7 @@
         </w:rPr>
         <w:t xml:space="preserve"> </w:t>
       </w:r>
-      <w:hyperlink r:id="rId132" w:history="1">
+      <w:hyperlink r:id="rId140" w:history="1">
         <w:r>
           <w:rPr>
             <w:rStyle w:val="Hyperlink"/>
@@ -35807,7 +36643,7 @@
           <w:t>ANCAS</w:t>
         </w:r>
       </w:hyperlink>
-      <w:bookmarkEnd w:id="112"/>
+      <w:bookmarkEnd w:id="114"/>
       <w:r>
         <w:t xml:space="preserve"> </w:t>
       </w:r>
@@ -35824,7 +36660,7 @@
           <w:color w:val="000000" w:themeColor="text1"/>
         </w:rPr>
       </w:pPr>
-      <w:bookmarkStart w:id="113" w:name="_Ref165653150"/>
+      <w:bookmarkStart w:id="115" w:name="_Ref165653150"/>
       <w:r>
         <w:rPr>
           <w:rStyle w:val="Style1Char"/>
@@ -35885,7 +36721,7 @@
         </w:rPr>
         <w:t xml:space="preserve">.” </w:t>
       </w:r>
-      <w:hyperlink r:id="rId133" w:history="1">
+      <w:hyperlink r:id="rId141" w:history="1">
         <w:r>
           <w:rPr>
             <w:rStyle w:val="Hyperlink"/>
@@ -35893,13 +36729,13 @@
           <w:t>SBO ANCAS</w:t>
         </w:r>
       </w:hyperlink>
-      <w:bookmarkEnd w:id="113"/>
+      <w:bookmarkEnd w:id="115"/>
     </w:p>
     <w:p>
       <w:pPr>
         <w:pStyle w:val="Reference"/>
       </w:pPr>
-      <w:bookmarkStart w:id="114" w:name="_Ref165653232"/>
+      <w:bookmarkStart w:id="116" w:name="_Ref165653232"/>
       <w:r>
         <w:rPr>
           <w:rStyle w:val="ReferenceChar"/>
@@ -35912,7 +36748,7 @@
         </w:rPr>
         <w:t xml:space="preserve"> </w:t>
       </w:r>
-      <w:hyperlink r:id="rId134" w:history="1">
+      <w:hyperlink r:id="rId142" w:history="1">
         <w:r>
           <w:rPr>
             <w:rStyle w:val="Hyperlink"/>
@@ -35920,7 +36756,7 @@
           <w:t>https://www.nasa.gov/mission_pages/station/news/orbital_debris.html</w:t>
         </w:r>
       </w:hyperlink>
-      <w:bookmarkEnd w:id="114"/>
+      <w:bookmarkEnd w:id="116"/>
       <w:r>
         <w:t xml:space="preserve"> </w:t>
       </w:r>
@@ -35929,11 +36765,11 @@
       <w:pPr>
         <w:pStyle w:val="Reference"/>
       </w:pPr>
-      <w:bookmarkStart w:id="115" w:name="_Ref165653732"/>
+      <w:bookmarkStart w:id="117" w:name="_Ref165653732"/>
       <w:r>
         <w:t xml:space="preserve">SGP4 python library: </w:t>
       </w:r>
-      <w:hyperlink r:id="rId135" w:history="1">
+      <w:hyperlink r:id="rId143" w:history="1">
         <w:r>
           <w:rPr>
             <w:rStyle w:val="Hyperlink"/>
@@ -35941,7 +36777,7 @@
           <w:t>https://pypi.org/project/sgp4/</w:t>
         </w:r>
       </w:hyperlink>
-      <w:bookmarkEnd w:id="115"/>
+      <w:bookmarkEnd w:id="117"/>
       <w:r>
         <w:t xml:space="preserve"> </w:t>
       </w:r>
@@ -35950,14 +36786,14 @@
       <w:pPr>
         <w:pStyle w:val="Reference"/>
       </w:pPr>
-      <w:bookmarkStart w:id="116" w:name="_Ref165653736"/>
+      <w:bookmarkStart w:id="118" w:name="_Ref165653736"/>
       <w:r>
         <w:t>SGP4 and implementation for C++:</w:t>
       </w:r>
       <w:r>
         <w:t xml:space="preserve"> </w:t>
       </w:r>
-      <w:hyperlink r:id="rId136" w:history="1">
+      <w:hyperlink r:id="rId144" w:history="1">
         <w:r>
           <w:rPr>
             <w:rStyle w:val="Hyperlink"/>
@@ -35965,7 +36801,7 @@
           <w:t>https://celestrak.org/publications/AIAA/2006-6753/</w:t>
         </w:r>
       </w:hyperlink>
-      <w:bookmarkEnd w:id="116"/>
+      <w:bookmarkEnd w:id="118"/>
       <w:r>
         <w:t xml:space="preserve"> </w:t>
       </w:r>
@@ -35983,7 +36819,7 @@
       <w:r>
         <w:t xml:space="preserve"> </w:t>
       </w:r>
-      <w:hyperlink r:id="rId137" w:history="1">
+      <w:hyperlink r:id="rId145" w:history="1">
         <w:r>
           <w:rPr>
             <w:rStyle w:val="Hyperlink"/>
@@ -35999,14 +36835,14 @@
       <w:pPr>
         <w:pStyle w:val="Reference"/>
       </w:pPr>
-      <w:bookmarkStart w:id="117" w:name="_Ref165654744"/>
+      <w:bookmarkStart w:id="119" w:name="_Ref165654744"/>
       <w:r>
         <w:t>CelesTrak</w:t>
       </w:r>
       <w:r>
         <w:t xml:space="preserve"> Current Data: </w:t>
       </w:r>
-      <w:hyperlink r:id="rId138" w:history="1">
+      <w:hyperlink r:id="rId146" w:history="1">
         <w:r>
           <w:rPr>
             <w:rStyle w:val="Hyperlink"/>
@@ -36014,7 +36850,7 @@
           <w:t>https://celestrak.org/NORAD/elements/index.php?FORMAT=tle</w:t>
         </w:r>
       </w:hyperlink>
-      <w:bookmarkEnd w:id="117"/>
+      <w:bookmarkEnd w:id="119"/>
       <w:r>
         <w:t xml:space="preserve"> </w:t>
       </w:r>
@@ -36032,7 +36868,7 @@
       <w:r>
         <w:t xml:space="preserve"> </w:t>
       </w:r>
-      <w:hyperlink r:id="rId139" w:history="1">
+      <w:hyperlink r:id="rId147" w:history="1">
         <w:r>
           <w:rPr>
             <w:rStyle w:val="Hyperlink"/>
@@ -36045,7 +36881,7 @@
       <w:pPr>
         <w:pStyle w:val="Reference"/>
       </w:pPr>
-      <w:bookmarkStart w:id="118" w:name="_Ref165653717"/>
+      <w:bookmarkStart w:id="120" w:name="_Ref165653717"/>
       <w:r>
         <w:t>SGP4</w:t>
       </w:r>
@@ -36061,7 +36897,7 @@
       <w:r>
         <w:t xml:space="preserve"> </w:t>
       </w:r>
-      <w:hyperlink r:id="rId140" w:history="1">
+      <w:hyperlink r:id="rId148" w:history="1">
         <w:r>
           <w:rPr>
             <w:rStyle w:val="Hyperlink"/>
@@ -36069,7 +36905,7 @@
           <w:t>https://celestrak.org/publications/AIAA/2006-6753/AIAA-2006-6753.pdf</w:t>
         </w:r>
       </w:hyperlink>
-      <w:bookmarkEnd w:id="118"/>
+      <w:bookmarkEnd w:id="120"/>
       <w:r>
         <w:t xml:space="preserve"> </w:t>
       </w:r>
@@ -36078,7 +36914,7 @@
       <w:pPr>
         <w:pStyle w:val="Reference"/>
       </w:pPr>
-      <w:bookmarkStart w:id="119" w:name="_Ref165654466"/>
+      <w:bookmarkStart w:id="121" w:name="_Ref165654466"/>
       <w:r>
         <w:t>Google test framework</w:t>
       </w:r>
@@ -36088,7 +36924,7 @@
       <w:r>
         <w:t xml:space="preserve"> </w:t>
       </w:r>
-      <w:hyperlink r:id="rId141" w:history="1">
+      <w:hyperlink r:id="rId149" w:history="1">
         <w:r>
           <w:rPr>
             <w:rStyle w:val="Hyperlink"/>
@@ -36096,7 +36932,7 @@
           <w:t>https://github.com/google/googletest</w:t>
         </w:r>
       </w:hyperlink>
-      <w:bookmarkEnd w:id="119"/>
+      <w:bookmarkEnd w:id="121"/>
       <w:r>
         <w:t xml:space="preserve"> </w:t>
       </w:r>
@@ -36105,14 +36941,14 @@
       <w:pPr>
         <w:pStyle w:val="Reference"/>
       </w:pPr>
-      <w:bookmarkStart w:id="120" w:name="_Ref165653916"/>
+      <w:bookmarkStart w:id="122" w:name="_Ref165653916"/>
       <w:r>
         <w:t>The Eigen Library</w:t>
       </w:r>
       <w:r>
         <w:t xml:space="preserve">: </w:t>
       </w:r>
-      <w:hyperlink r:id="rId142" w:history="1">
+      <w:hyperlink r:id="rId150" w:history="1">
         <w:r>
           <w:rPr>
             <w:rStyle w:val="Hyperlink"/>
@@ -36120,7 +36956,7 @@
           <w:t>https://eigen.tuxfamily.org/index.php?title=Main_Page</w:t>
         </w:r>
       </w:hyperlink>
-      <w:bookmarkEnd w:id="120"/>
+      <w:bookmarkEnd w:id="122"/>
       <w:r>
         <w:t xml:space="preserve"> </w:t>
       </w:r>
@@ -36129,14 +36965,14 @@
       <w:pPr>
         <w:pStyle w:val="Reference"/>
       </w:pPr>
-      <w:bookmarkStart w:id="121" w:name="_Ref165653922"/>
+      <w:bookmarkStart w:id="123" w:name="_Ref165653922"/>
       <w:r>
         <w:t>The Armadillo Library</w:t>
       </w:r>
       <w:r>
         <w:t xml:space="preserve">: </w:t>
       </w:r>
-      <w:hyperlink r:id="rId143" w:history="1">
+      <w:hyperlink r:id="rId151" w:history="1">
         <w:r>
           <w:rPr>
             <w:rStyle w:val="Hyperlink"/>
@@ -36144,7 +36980,7 @@
           <w:t>https://arma.sourceforge.net/</w:t>
         </w:r>
       </w:hyperlink>
-      <w:bookmarkEnd w:id="121"/>
+      <w:bookmarkEnd w:id="123"/>
       <w:r>
         <w:t xml:space="preserve"> </w:t>
       </w:r>
@@ -36153,14 +36989,14 @@
       <w:pPr>
         <w:pStyle w:val="Reference"/>
       </w:pPr>
-      <w:bookmarkStart w:id="122" w:name="_Ref165654051"/>
+      <w:bookmarkStart w:id="124" w:name="_Ref165654051"/>
       <w:r>
         <w:t>The gem5 simulator</w:t>
       </w:r>
       <w:r>
         <w:t xml:space="preserve">: </w:t>
       </w:r>
-      <w:hyperlink r:id="rId144" w:history="1">
+      <w:hyperlink r:id="rId152" w:history="1">
         <w:r>
           <w:rPr>
             <w:rStyle w:val="Hyperlink"/>
@@ -36168,7 +37004,7 @@
           <w:t>https://www.gem5.org/</w:t>
         </w:r>
       </w:hyperlink>
-      <w:bookmarkEnd w:id="122"/>
+      <w:bookmarkEnd w:id="124"/>
       <w:r>
         <w:t xml:space="preserve"> </w:t>
       </w:r>
@@ -36177,14 +37013,14 @@
       <w:pPr>
         <w:pStyle w:val="Reference"/>
       </w:pPr>
-      <w:bookmarkStart w:id="123" w:name="_Ref165654206"/>
+      <w:bookmarkStart w:id="125" w:name="_Ref165654206"/>
       <w:r>
         <w:t>On Board Computer</w:t>
       </w:r>
       <w:r>
         <w:t xml:space="preserve">: </w:t>
       </w:r>
-      <w:hyperlink r:id="rId145" w:history="1">
+      <w:hyperlink r:id="rId153" w:history="1">
         <w:r>
           <w:rPr>
             <w:rStyle w:val="Hyperlink"/>
@@ -36192,7 +37028,7 @@
           <w:t>https://www.isispace.nl/product/on-board-computer/</w:t>
         </w:r>
       </w:hyperlink>
-      <w:bookmarkEnd w:id="123"/>
+      <w:bookmarkEnd w:id="125"/>
       <w:r>
         <w:t xml:space="preserve"> </w:t>
       </w:r>
@@ -36201,11 +37037,11 @@
       <w:pPr>
         <w:pStyle w:val="Reference"/>
       </w:pPr>
-      <w:bookmarkStart w:id="124" w:name="_Ref165654336"/>
+      <w:bookmarkStart w:id="126" w:name="_Ref165654336"/>
       <w:r>
         <w:t xml:space="preserve">INIH- INI File Reader Library: </w:t>
       </w:r>
-      <w:hyperlink r:id="rId146" w:history="1">
+      <w:hyperlink r:id="rId154" w:history="1">
         <w:r>
           <w:rPr>
             <w:rStyle w:val="Hyperlink"/>
@@ -36213,7 +37049,7 @@
           <w:t>https://github.com/benhoyt/inih</w:t>
         </w:r>
       </w:hyperlink>
-      <w:bookmarkEnd w:id="124"/>
+      <w:bookmarkEnd w:id="126"/>
       <w:r>
         <w:t xml:space="preserve"> </w:t>
       </w:r>
@@ -36222,11 +37058,11 @@
       <w:pPr>
         <w:pStyle w:val="Reference"/>
       </w:pPr>
-      <w:bookmarkStart w:id="125" w:name="_Ref165654449"/>
+      <w:bookmarkStart w:id="127" w:name="_Ref165654449"/>
       <w:r>
         <w:t xml:space="preserve">SQLITE 3: </w:t>
       </w:r>
-      <w:hyperlink r:id="rId147" w:history="1">
+      <w:hyperlink r:id="rId155" w:history="1">
         <w:r>
           <w:rPr>
             <w:rStyle w:val="Hyperlink"/>
@@ -36240,7 +37076,7 @@
           <w:t>l</w:t>
         </w:r>
       </w:hyperlink>
-      <w:bookmarkEnd w:id="125"/>
+      <w:bookmarkEnd w:id="127"/>
       <w:r>
         <w:t xml:space="preserve"> </w:t>
       </w:r>
@@ -36249,11 +37085,11 @@
       <w:pPr>
         <w:pStyle w:val="Reference"/>
       </w:pPr>
-      <w:bookmarkStart w:id="126" w:name="_Ref165654535"/>
+      <w:bookmarkStart w:id="128" w:name="_Ref165654535"/>
       <w:r>
         <w:t xml:space="preserve">Our GitHub repository: </w:t>
       </w:r>
-      <w:hyperlink r:id="rId148" w:history="1">
+      <w:hyperlink r:id="rId156" w:history="1">
         <w:r>
           <w:rPr>
             <w:rStyle w:val="Hyperlink"/>
@@ -36261,7 +37097,7 @@
           <w:t>https://github.com/ommersh/Final-Project</w:t>
         </w:r>
       </w:hyperlink>
-      <w:bookmarkEnd w:id="126"/>
+      <w:bookmarkEnd w:id="128"/>
       <w:r>
         <w:t xml:space="preserve"> </w:t>
       </w:r>
@@ -36270,11 +37106,11 @@
       <w:pPr>
         <w:pStyle w:val="Reference"/>
       </w:pPr>
-      <w:bookmarkStart w:id="127" w:name="_Ref165654644"/>
+      <w:bookmarkStart w:id="129" w:name="_Ref165654644"/>
       <w:r>
         <w:t xml:space="preserve">C++ Coding Conventions: </w:t>
       </w:r>
-      <w:hyperlink r:id="rId149" w:history="1">
+      <w:hyperlink r:id="rId157" w:history="1">
         <w:r>
           <w:rPr>
             <w:rStyle w:val="Hyperlink"/>
@@ -36282,7 +37118,7 @@
           <w:t>https://github.com/cpp-best-practices/cppbestpractices/blob/master/03-Style.md</w:t>
         </w:r>
       </w:hyperlink>
-      <w:bookmarkEnd w:id="127"/>
+      <w:bookmarkEnd w:id="129"/>
       <w:r>
         <w:t xml:space="preserve"> </w:t>
       </w:r>
@@ -36291,14 +37127,14 @@
       <w:pPr>
         <w:pStyle w:val="Reference"/>
       </w:pPr>
-      <w:bookmarkStart w:id="128" w:name="_Ref165654640"/>
+      <w:bookmarkStart w:id="130" w:name="_Ref165654640"/>
       <w:r>
         <w:t>Semantic Versioning</w:t>
       </w:r>
       <w:r>
         <w:t xml:space="preserve">: </w:t>
       </w:r>
-      <w:hyperlink r:id="rId150" w:history="1">
+      <w:hyperlink r:id="rId158" w:history="1">
         <w:r>
           <w:rPr>
             <w:rStyle w:val="Hyperlink"/>
@@ -36306,16 +37142,16 @@
           <w:t>https://semver.org/spec/v2.0.0.html</w:t>
         </w:r>
       </w:hyperlink>
-      <w:bookmarkEnd w:id="128"/>
+      <w:bookmarkEnd w:id="130"/>
       <w:r>
         <w:t xml:space="preserve"> </w:t>
       </w:r>
     </w:p>
     <w:sectPr>
-      <w:headerReference w:type="default" r:id="rId151"/>
-      <w:footerReference w:type="default" r:id="rId152"/>
-      <w:headerReference w:type="first" r:id="rId153"/>
-      <w:footerReference w:type="first" r:id="rId154"/>
+      <w:headerReference w:type="default" r:id="rId159"/>
+      <w:footerReference w:type="default" r:id="rId160"/>
+      <w:headerReference w:type="first" r:id="rId161"/>
+      <w:footerReference w:type="first" r:id="rId162"/>
       <w:pgSz w:w="11906" w:h="16838"/>
       <w:pgMar w:top="1440" w:right="1440" w:bottom="1440" w:left="1440" w:header="708" w:footer="708" w:gutter="0"/>
       <w:pgNumType w:start="0"/>
@@ -41895,7 +42731,7 @@
   <w:style w:type="paragraph" w:default="1" w:styleId="Normal">
     <w:name w:val="Normal"/>
     <w:qFormat/>
-    <w:rsid w:val="000003A1"/>
+    <w:rsid w:val="004567F2"/>
   </w:style>
   <w:style w:type="paragraph" w:styleId="Heading1">
     <w:name w:val="heading 1"/>
@@ -42763,7 +43599,6 @@
   </w:compat>
   <w:rsids>
     <w:rsidRoot w:val="009D61C2"/>
-    <w:rsid w:val="000310E3"/>
     <w:rsid w:val="001C71AB"/>
     <w:rsid w:val="00237703"/>
     <w:rsid w:val="00264F3A"/>
@@ -42771,6 +43606,7 @@
     <w:rsid w:val="00754FEE"/>
     <w:rsid w:val="0076040C"/>
     <w:rsid w:val="00911B74"/>
+    <w:rsid w:val="0092213A"/>
     <w:rsid w:val="009D61C2"/>
     <w:rsid w:val="00BA2B1B"/>
     <w:rsid w:val="00BA4035"/>

</xml_diff>

<commit_message>
-Added slides, updated results in the test run analysis
</commit_message>
<xml_diff>
--- a/Capstone Project Phase B–23-2-D-17.docx
+++ b/Capstone Project Phase B–23-2-D-17.docx
@@ -12559,7 +12559,7 @@
                                 <v:shape id="_x0000_i1026" type="#_x0000_t75" style="width:13.5pt;height:13.5pt" o:ole="">
                                   <v:imagedata r:id="rId13" o:title=""/>
                                 </v:shape>
-                                <o:OLEObject Type="Embed" ProgID="Equation.DSMT4" ShapeID="_x0000_i1026" DrawAspect="Content" ObjectID="_1776349498" r:id="rId14"/>
+                                <o:OLEObject Type="Embed" ProgID="Equation.DSMT4" ShapeID="_x0000_i1026" DrawAspect="Content" ObjectID="_1776372398" r:id="rId14"/>
                               </w:object>
                             </w:r>
                             <w:r>
@@ -12626,7 +12626,7 @@
                                 <v:shape id="_x0000_i1028" type="#_x0000_t75" style="width:13.5pt;height:13.5pt" o:ole="">
                                   <v:imagedata r:id="rId15" o:title=""/>
                                 </v:shape>
-                                <o:OLEObject Type="Embed" ProgID="Equation.DSMT4" ShapeID="_x0000_i1028" DrawAspect="Content" ObjectID="_1776349499" r:id="rId16"/>
+                                <o:OLEObject Type="Embed" ProgID="Equation.DSMT4" ShapeID="_x0000_i1028" DrawAspect="Content" ObjectID="_1776372399" r:id="rId16"/>
                               </w:object>
                             </w:r>
                             <w:r>
@@ -15401,7 +15401,7 @@
                           <v:shape id="_x0000_i1026" type="#_x0000_t75" style="width:13.5pt;height:13.5pt" o:ole="">
                             <v:imagedata r:id="rId13" o:title=""/>
                           </v:shape>
-                          <o:OLEObject Type="Embed" ProgID="Equation.DSMT4" ShapeID="_x0000_i1026" DrawAspect="Content" ObjectID="_1776349498" r:id="rId17"/>
+                          <o:OLEObject Type="Embed" ProgID="Equation.DSMT4" ShapeID="_x0000_i1026" DrawAspect="Content" ObjectID="_1776372398" r:id="rId17"/>
                         </w:object>
                       </w:r>
                       <w:r>
@@ -15468,7 +15468,7 @@
                           <v:shape id="_x0000_i1028" type="#_x0000_t75" style="width:13.5pt;height:13.5pt" o:ole="">
                             <v:imagedata r:id="rId15" o:title=""/>
                           </v:shape>
-                          <o:OLEObject Type="Embed" ProgID="Equation.DSMT4" ShapeID="_x0000_i1028" DrawAspect="Content" ObjectID="_1776349499" r:id="rId18"/>
+                          <o:OLEObject Type="Embed" ProgID="Equation.DSMT4" ShapeID="_x0000_i1028" DrawAspect="Content" ObjectID="_1776372399" r:id="rId18"/>
                         </w:object>
                       </w:r>
                       <w:r>
@@ -17362,7 +17362,7 @@
           <v:shape id="_x0000_i1029" type="#_x0000_t75" style="width:19pt;height:19pt" o:ole="">
             <v:imagedata r:id="rId19" o:title=""/>
           </v:shape>
-          <o:OLEObject Type="Embed" ProgID="Equation.DSMT4" ShapeID="_x0000_i1029" DrawAspect="Content" ObjectID="_1776349489" r:id="rId20"/>
+          <o:OLEObject Type="Embed" ProgID="Equation.DSMT4" ShapeID="_x0000_i1029" DrawAspect="Content" ObjectID="_1776372389" r:id="rId20"/>
         </w:object>
       </w:r>
       <w:r>
@@ -17376,7 +17376,7 @@
           <v:shape id="_x0000_i1030" type="#_x0000_t75" style="width:8.5pt;height:13.5pt" o:ole="">
             <v:imagedata r:id="rId21" o:title=""/>
           </v:shape>
-          <o:OLEObject Type="Embed" ProgID="Equation.DSMT4" ShapeID="_x0000_i1030" DrawAspect="Content" ObjectID="_1776349490" r:id="rId22"/>
+          <o:OLEObject Type="Embed" ProgID="Equation.DSMT4" ShapeID="_x0000_i1030" DrawAspect="Content" ObjectID="_1776372390" r:id="rId22"/>
         </w:object>
       </w:r>
       <w:r>
@@ -17471,7 +17471,7 @@
                                 <v:shape id="_x0000_i1032" type="#_x0000_t75" style="width:90.5pt;height:18.5pt" o:ole="">
                                   <v:imagedata r:id="rId23" o:title=""/>
                                 </v:shape>
-                                <o:OLEObject Type="Embed" ProgID="Equation.DSMT4" ShapeID="_x0000_i1032" DrawAspect="Content" ObjectID="_1776349500" r:id="rId24"/>
+                                <o:OLEObject Type="Embed" ProgID="Equation.DSMT4" ShapeID="_x0000_i1032" DrawAspect="Content" ObjectID="_1776372400" r:id="rId24"/>
                               </w:object>
                             </w:r>
                           </w:p>
@@ -17506,7 +17506,7 @@
                                 <v:shape id="_x0000_i1034" type="#_x0000_t75" style="width:52pt;height:18.5pt" o:ole="">
                                   <v:imagedata r:id="rId25" o:title=""/>
                                 </v:shape>
-                                <o:OLEObject Type="Embed" ProgID="Equation.DSMT4" ShapeID="_x0000_i1034" DrawAspect="Content" ObjectID="_1776349501" r:id="rId26"/>
+                                <o:OLEObject Type="Embed" ProgID="Equation.DSMT4" ShapeID="_x0000_i1034" DrawAspect="Content" ObjectID="_1776372401" r:id="rId26"/>
                               </w:object>
                             </w:r>
                           </w:p>
@@ -17527,7 +17527,7 @@
                                 <v:shape id="_x0000_i1036" type="#_x0000_t75" style="width:48pt;height:18.5pt" o:ole="">
                                   <v:imagedata r:id="rId27" o:title=""/>
                                 </v:shape>
-                                <o:OLEObject Type="Embed" ProgID="Equation.DSMT4" ShapeID="_x0000_i1036" DrawAspect="Content" ObjectID="_1776349502" r:id="rId28"/>
+                                <o:OLEObject Type="Embed" ProgID="Equation.DSMT4" ShapeID="_x0000_i1036" DrawAspect="Content" ObjectID="_1776372402" r:id="rId28"/>
                               </w:object>
                             </w:r>
                           </w:p>
@@ -17548,7 +17548,7 @@
                                 <v:shape id="_x0000_i1038" type="#_x0000_t75" style="width:47.5pt;height:18.5pt" o:ole="">
                                   <v:imagedata r:id="rId29" o:title=""/>
                                 </v:shape>
-                                <o:OLEObject Type="Embed" ProgID="Equation.DSMT4" ShapeID="_x0000_i1038" DrawAspect="Content" ObjectID="_1776349503" r:id="rId30"/>
+                                <o:OLEObject Type="Embed" ProgID="Equation.DSMT4" ShapeID="_x0000_i1038" DrawAspect="Content" ObjectID="_1776372403" r:id="rId30"/>
                               </w:object>
                             </w:r>
                           </w:p>
@@ -17569,7 +17569,7 @@
                                 <v:shape id="_x0000_i1040" type="#_x0000_t75" style="width:28.5pt;height:13.5pt" o:ole="">
                                   <v:imagedata r:id="rId31" o:title=""/>
                                 </v:shape>
-                                <o:OLEObject Type="Embed" ProgID="Equation.DSMT4" ShapeID="_x0000_i1040" DrawAspect="Content" ObjectID="_1776349504" r:id="rId32"/>
+                                <o:OLEObject Type="Embed" ProgID="Equation.DSMT4" ShapeID="_x0000_i1040" DrawAspect="Content" ObjectID="_1776372404" r:id="rId32"/>
                               </w:object>
                             </w:r>
                           </w:p>
@@ -17590,7 +17590,7 @@
                                 <v:shape id="_x0000_i1042" type="#_x0000_t75" style="width:28pt;height:13.5pt" o:ole="">
                                   <v:imagedata r:id="rId33" o:title=""/>
                                 </v:shape>
-                                <o:OLEObject Type="Embed" ProgID="Equation.DSMT4" ShapeID="_x0000_i1042" DrawAspect="Content" ObjectID="_1776349505" r:id="rId34"/>
+                                <o:OLEObject Type="Embed" ProgID="Equation.DSMT4" ShapeID="_x0000_i1042" DrawAspect="Content" ObjectID="_1776372405" r:id="rId34"/>
                               </w:object>
                             </w:r>
                           </w:p>
@@ -17625,7 +17625,7 @@
                                 <v:shape id="_x0000_i1044" type="#_x0000_t75" style="width:36.5pt;height:18.5pt" o:ole="">
                                   <v:imagedata r:id="rId35" o:title=""/>
                                 </v:shape>
-                                <o:OLEObject Type="Embed" ProgID="Equation.DSMT4" ShapeID="_x0000_i1044" DrawAspect="Content" ObjectID="_1776349506" r:id="rId36"/>
+                                <o:OLEObject Type="Embed" ProgID="Equation.DSMT4" ShapeID="_x0000_i1044" DrawAspect="Content" ObjectID="_1776372406" r:id="rId36"/>
                               </w:object>
                             </w:r>
                             <w:r>
@@ -17667,7 +17667,7 @@
                                 <v:shape id="_x0000_i1046" type="#_x0000_t75" style="width:16pt;height:20.5pt">
                                   <v:imagedata r:id="rId37" o:title=""/>
                                 </v:shape>
-                                <o:OLEObject Type="Embed" ProgID="Equation.DSMT4" ShapeID="_x0000_i1046" DrawAspect="Content" ObjectID="_1776349507" r:id="rId38"/>
+                                <o:OLEObject Type="Embed" ProgID="Equation.DSMT4" ShapeID="_x0000_i1046" DrawAspect="Content" ObjectID="_1776372407" r:id="rId38"/>
                               </w:object>
                             </w:r>
                             <w:r>
@@ -17685,7 +17685,7 @@
                                 <v:shape id="_x0000_i1048" type="#_x0000_t75" style="width:24pt;height:19pt">
                                   <v:imagedata r:id="rId39" o:title=""/>
                                 </v:shape>
-                                <o:OLEObject Type="Embed" ProgID="Equation.DSMT4" ShapeID="_x0000_i1048" DrawAspect="Content" ObjectID="_1776349508" r:id="rId40"/>
+                                <o:OLEObject Type="Embed" ProgID="Equation.DSMT4" ShapeID="_x0000_i1048" DrawAspect="Content" ObjectID="_1776372408" r:id="rId40"/>
                               </w:object>
                             </w:r>
                             <w:r>
@@ -17805,7 +17805,7 @@
                                 <v:shape id="_x0000_i1050" type="#_x0000_t75" style="width:28pt;height:16pt">
                                   <v:imagedata r:id="rId41" o:title=""/>
                                 </v:shape>
-                                <o:OLEObject Type="Embed" ProgID="Equation.DSMT4" ShapeID="_x0000_i1050" DrawAspect="Content" ObjectID="_1776349509" r:id="rId42"/>
+                                <o:OLEObject Type="Embed" ProgID="Equation.DSMT4" ShapeID="_x0000_i1050" DrawAspect="Content" ObjectID="_1776372409" r:id="rId42"/>
                               </w:object>
                             </w:r>
                           </w:p>
@@ -17833,7 +17833,7 @@
                                 <v:shape id="_x0000_i1052" type="#_x0000_t75" style="width:44.5pt;height:19pt">
                                   <v:imagedata r:id="rId43" o:title=""/>
                                 </v:shape>
-                                <o:OLEObject Type="Embed" ProgID="Equation.DSMT4" ShapeID="_x0000_i1052" DrawAspect="Content" ObjectID="_1776349510" r:id="rId44"/>
+                                <o:OLEObject Type="Embed" ProgID="Equation.DSMT4" ShapeID="_x0000_i1052" DrawAspect="Content" ObjectID="_1776372410" r:id="rId44"/>
                               </w:object>
                             </w:r>
                             <w:r>
@@ -17863,7 +17863,7 @@
                                 <v:shape id="_x0000_i1054" type="#_x0000_t75" style="width:28pt;height:16pt">
                                   <v:imagedata r:id="rId41" o:title=""/>
                                 </v:shape>
-                                <o:OLEObject Type="Embed" ProgID="Equation.DSMT4" ShapeID="_x0000_i1054" DrawAspect="Content" ObjectID="_1776349511" r:id="rId45"/>
+                                <o:OLEObject Type="Embed" ProgID="Equation.DSMT4" ShapeID="_x0000_i1054" DrawAspect="Content" ObjectID="_1776372411" r:id="rId45"/>
                               </w:object>
                             </w:r>
                           </w:p>
@@ -17891,7 +17891,7 @@
                                 <v:shape id="_x0000_i1056" type="#_x0000_t75" style="width:16pt;height:20.5pt">
                                   <v:imagedata r:id="rId46" o:title=""/>
                                 </v:shape>
-                                <o:OLEObject Type="Embed" ProgID="Equation.DSMT4" ShapeID="_x0000_i1056" DrawAspect="Content" ObjectID="_1776349512" r:id="rId47"/>
+                                <o:OLEObject Type="Embed" ProgID="Equation.DSMT4" ShapeID="_x0000_i1056" DrawAspect="Content" ObjectID="_1776372412" r:id="rId47"/>
                               </w:object>
                             </w:r>
                             <w:r>
@@ -17938,7 +17938,7 @@
                                 <v:shape id="_x0000_i1058" type="#_x0000_t75" style="width:13.5pt;height:13.5pt">
                                   <v:imagedata r:id="rId13" o:title=""/>
                                 </v:shape>
-                                <o:OLEObject Type="Embed" ProgID="Equation.DSMT4" ShapeID="_x0000_i1058" DrawAspect="Content" ObjectID="_1776349513" r:id="rId48"/>
+                                <o:OLEObject Type="Embed" ProgID="Equation.DSMT4" ShapeID="_x0000_i1058" DrawAspect="Content" ObjectID="_1776372413" r:id="rId48"/>
                               </w:object>
                             </w:r>
                             <w:r>
@@ -17986,7 +17986,7 @@
                                 <v:shape id="_x0000_i1060" type="#_x0000_t75" style="width:8.5pt;height:10pt">
                                   <v:imagedata r:id="rId49" o:title=""/>
                                 </v:shape>
-                                <o:OLEObject Type="Embed" ProgID="Equation.DSMT4" ShapeID="_x0000_i1060" DrawAspect="Content" ObjectID="_1776349514" r:id="rId50"/>
+                                <o:OLEObject Type="Embed" ProgID="Equation.DSMT4" ShapeID="_x0000_i1060" DrawAspect="Content" ObjectID="_1776372414" r:id="rId50"/>
                               </w:object>
                             </w:r>
                             <w:r>
@@ -18004,7 +18004,7 @@
                                 <v:shape id="_x0000_i1062" type="#_x0000_t75" style="width:13.5pt;height:13.5pt">
                                   <v:imagedata r:id="rId15" o:title=""/>
                                 </v:shape>
-                                <o:OLEObject Type="Embed" ProgID="Equation.DSMT4" ShapeID="_x0000_i1062" DrawAspect="Content" ObjectID="_1776349515" r:id="rId51"/>
+                                <o:OLEObject Type="Embed" ProgID="Equation.DSMT4" ShapeID="_x0000_i1062" DrawAspect="Content" ObjectID="_1776372415" r:id="rId51"/>
                               </w:object>
                             </w:r>
                             <w:r>
@@ -18111,7 +18111,7 @@
                                 <v:shape id="_x0000_i1064" type="#_x0000_t75" style="width:37pt;height:19pt">
                                   <v:imagedata r:id="rId52" o:title=""/>
                                 </v:shape>
-                                <o:OLEObject Type="Embed" ProgID="Equation.DSMT4" ShapeID="_x0000_i1064" DrawAspect="Content" ObjectID="_1776349516" r:id="rId53"/>
+                                <o:OLEObject Type="Embed" ProgID="Equation.DSMT4" ShapeID="_x0000_i1064" DrawAspect="Content" ObjectID="_1776372416" r:id="rId53"/>
                               </w:object>
                             </w:r>
                             <w:r>
@@ -18152,7 +18152,7 @@
                                 <v:shape id="_x0000_i1066" type="#_x0000_t75" style="width:43.5pt;height:36pt">
                                   <v:imagedata r:id="rId54" o:title=""/>
                                 </v:shape>
-                                <o:OLEObject Type="Embed" ProgID="Equation.DSMT4" ShapeID="_x0000_i1066" DrawAspect="Content" ObjectID="_1776349517" r:id="rId55"/>
+                                <o:OLEObject Type="Embed" ProgID="Equation.DSMT4" ShapeID="_x0000_i1066" DrawAspect="Content" ObjectID="_1776372417" r:id="rId55"/>
                               </w:object>
                             </w:r>
                           </w:p>
@@ -18213,7 +18213,7 @@
                                 <v:shape id="_x0000_i1068" type="#_x0000_t75" style="width:43.5pt;height:28.5pt">
                                   <v:imagedata r:id="rId56" o:title=""/>
                                 </v:shape>
-                                <o:OLEObject Type="Embed" ProgID="Equation.DSMT4" ShapeID="_x0000_i1068" DrawAspect="Content" ObjectID="_1776349518" r:id="rId57"/>
+                                <o:OLEObject Type="Embed" ProgID="Equation.DSMT4" ShapeID="_x0000_i1068" DrawAspect="Content" ObjectID="_1776372418" r:id="rId57"/>
                               </w:object>
                             </w:r>
                           </w:p>
@@ -18295,7 +18295,7 @@
                           <v:shape id="_x0000_i1032" type="#_x0000_t75" style="width:90.5pt;height:18.5pt" o:ole="">
                             <v:imagedata r:id="rId23" o:title=""/>
                           </v:shape>
-                          <o:OLEObject Type="Embed" ProgID="Equation.DSMT4" ShapeID="_x0000_i1032" DrawAspect="Content" ObjectID="_1776349500" r:id="rId58"/>
+                          <o:OLEObject Type="Embed" ProgID="Equation.DSMT4" ShapeID="_x0000_i1032" DrawAspect="Content" ObjectID="_1776372400" r:id="rId58"/>
                         </w:object>
                       </w:r>
                     </w:p>
@@ -18330,7 +18330,7 @@
                           <v:shape id="_x0000_i1034" type="#_x0000_t75" style="width:52pt;height:18.5pt" o:ole="">
                             <v:imagedata r:id="rId25" o:title=""/>
                           </v:shape>
-                          <o:OLEObject Type="Embed" ProgID="Equation.DSMT4" ShapeID="_x0000_i1034" DrawAspect="Content" ObjectID="_1776349501" r:id="rId59"/>
+                          <o:OLEObject Type="Embed" ProgID="Equation.DSMT4" ShapeID="_x0000_i1034" DrawAspect="Content" ObjectID="_1776372401" r:id="rId59"/>
                         </w:object>
                       </w:r>
                     </w:p>
@@ -18351,7 +18351,7 @@
                           <v:shape id="_x0000_i1036" type="#_x0000_t75" style="width:48pt;height:18.5pt" o:ole="">
                             <v:imagedata r:id="rId27" o:title=""/>
                           </v:shape>
-                          <o:OLEObject Type="Embed" ProgID="Equation.DSMT4" ShapeID="_x0000_i1036" DrawAspect="Content" ObjectID="_1776349502" r:id="rId60"/>
+                          <o:OLEObject Type="Embed" ProgID="Equation.DSMT4" ShapeID="_x0000_i1036" DrawAspect="Content" ObjectID="_1776372402" r:id="rId60"/>
                         </w:object>
                       </w:r>
                     </w:p>
@@ -18372,7 +18372,7 @@
                           <v:shape id="_x0000_i1038" type="#_x0000_t75" style="width:47.5pt;height:18.5pt" o:ole="">
                             <v:imagedata r:id="rId29" o:title=""/>
                           </v:shape>
-                          <o:OLEObject Type="Embed" ProgID="Equation.DSMT4" ShapeID="_x0000_i1038" DrawAspect="Content" ObjectID="_1776349503" r:id="rId61"/>
+                          <o:OLEObject Type="Embed" ProgID="Equation.DSMT4" ShapeID="_x0000_i1038" DrawAspect="Content" ObjectID="_1776372403" r:id="rId61"/>
                         </w:object>
                       </w:r>
                     </w:p>
@@ -18393,7 +18393,7 @@
                           <v:shape id="_x0000_i1040" type="#_x0000_t75" style="width:28.5pt;height:13.5pt" o:ole="">
                             <v:imagedata r:id="rId31" o:title=""/>
                           </v:shape>
-                          <o:OLEObject Type="Embed" ProgID="Equation.DSMT4" ShapeID="_x0000_i1040" DrawAspect="Content" ObjectID="_1776349504" r:id="rId62"/>
+                          <o:OLEObject Type="Embed" ProgID="Equation.DSMT4" ShapeID="_x0000_i1040" DrawAspect="Content" ObjectID="_1776372404" r:id="rId62"/>
                         </w:object>
                       </w:r>
                     </w:p>
@@ -18414,7 +18414,7 @@
                           <v:shape id="_x0000_i1042" type="#_x0000_t75" style="width:28pt;height:13.5pt" o:ole="">
                             <v:imagedata r:id="rId33" o:title=""/>
                           </v:shape>
-                          <o:OLEObject Type="Embed" ProgID="Equation.DSMT4" ShapeID="_x0000_i1042" DrawAspect="Content" ObjectID="_1776349505" r:id="rId63"/>
+                          <o:OLEObject Type="Embed" ProgID="Equation.DSMT4" ShapeID="_x0000_i1042" DrawAspect="Content" ObjectID="_1776372405" r:id="rId63"/>
                         </w:object>
                       </w:r>
                     </w:p>
@@ -18449,7 +18449,7 @@
                           <v:shape id="_x0000_i1044" type="#_x0000_t75" style="width:36.5pt;height:18.5pt" o:ole="">
                             <v:imagedata r:id="rId35" o:title=""/>
                           </v:shape>
-                          <o:OLEObject Type="Embed" ProgID="Equation.DSMT4" ShapeID="_x0000_i1044" DrawAspect="Content" ObjectID="_1776349506" r:id="rId64"/>
+                          <o:OLEObject Type="Embed" ProgID="Equation.DSMT4" ShapeID="_x0000_i1044" DrawAspect="Content" ObjectID="_1776372406" r:id="rId64"/>
                         </w:object>
                       </w:r>
                       <w:r>
@@ -18491,7 +18491,7 @@
                           <v:shape id="_x0000_i1046" type="#_x0000_t75" style="width:16pt;height:20.5pt">
                             <v:imagedata r:id="rId37" o:title=""/>
                           </v:shape>
-                          <o:OLEObject Type="Embed" ProgID="Equation.DSMT4" ShapeID="_x0000_i1046" DrawAspect="Content" ObjectID="_1776349507" r:id="rId65"/>
+                          <o:OLEObject Type="Embed" ProgID="Equation.DSMT4" ShapeID="_x0000_i1046" DrawAspect="Content" ObjectID="_1776372407" r:id="rId65"/>
                         </w:object>
                       </w:r>
                       <w:r>
@@ -18509,7 +18509,7 @@
                           <v:shape id="_x0000_i1048" type="#_x0000_t75" style="width:24pt;height:19pt">
                             <v:imagedata r:id="rId39" o:title=""/>
                           </v:shape>
-                          <o:OLEObject Type="Embed" ProgID="Equation.DSMT4" ShapeID="_x0000_i1048" DrawAspect="Content" ObjectID="_1776349508" r:id="rId66"/>
+                          <o:OLEObject Type="Embed" ProgID="Equation.DSMT4" ShapeID="_x0000_i1048" DrawAspect="Content" ObjectID="_1776372408" r:id="rId66"/>
                         </w:object>
                       </w:r>
                       <w:r>
@@ -18629,7 +18629,7 @@
                           <v:shape id="_x0000_i1050" type="#_x0000_t75" style="width:28pt;height:16pt">
                             <v:imagedata r:id="rId41" o:title=""/>
                           </v:shape>
-                          <o:OLEObject Type="Embed" ProgID="Equation.DSMT4" ShapeID="_x0000_i1050" DrawAspect="Content" ObjectID="_1776349509" r:id="rId67"/>
+                          <o:OLEObject Type="Embed" ProgID="Equation.DSMT4" ShapeID="_x0000_i1050" DrawAspect="Content" ObjectID="_1776372409" r:id="rId67"/>
                         </w:object>
                       </w:r>
                     </w:p>
@@ -18657,7 +18657,7 @@
                           <v:shape id="_x0000_i1052" type="#_x0000_t75" style="width:44.5pt;height:19pt">
                             <v:imagedata r:id="rId43" o:title=""/>
                           </v:shape>
-                          <o:OLEObject Type="Embed" ProgID="Equation.DSMT4" ShapeID="_x0000_i1052" DrawAspect="Content" ObjectID="_1776349510" r:id="rId68"/>
+                          <o:OLEObject Type="Embed" ProgID="Equation.DSMT4" ShapeID="_x0000_i1052" DrawAspect="Content" ObjectID="_1776372410" r:id="rId68"/>
                         </w:object>
                       </w:r>
                       <w:r>
@@ -18687,7 +18687,7 @@
                           <v:shape id="_x0000_i1054" type="#_x0000_t75" style="width:28pt;height:16pt">
                             <v:imagedata r:id="rId41" o:title=""/>
                           </v:shape>
-                          <o:OLEObject Type="Embed" ProgID="Equation.DSMT4" ShapeID="_x0000_i1054" DrawAspect="Content" ObjectID="_1776349511" r:id="rId69"/>
+                          <o:OLEObject Type="Embed" ProgID="Equation.DSMT4" ShapeID="_x0000_i1054" DrawAspect="Content" ObjectID="_1776372411" r:id="rId69"/>
                         </w:object>
                       </w:r>
                     </w:p>
@@ -18715,7 +18715,7 @@
                           <v:shape id="_x0000_i1056" type="#_x0000_t75" style="width:16pt;height:20.5pt">
                             <v:imagedata r:id="rId46" o:title=""/>
                           </v:shape>
-                          <o:OLEObject Type="Embed" ProgID="Equation.DSMT4" ShapeID="_x0000_i1056" DrawAspect="Content" ObjectID="_1776349512" r:id="rId70"/>
+                          <o:OLEObject Type="Embed" ProgID="Equation.DSMT4" ShapeID="_x0000_i1056" DrawAspect="Content" ObjectID="_1776372412" r:id="rId70"/>
                         </w:object>
                       </w:r>
                       <w:r>
@@ -18762,7 +18762,7 @@
                           <v:shape id="_x0000_i1058" type="#_x0000_t75" style="width:13.5pt;height:13.5pt">
                             <v:imagedata r:id="rId13" o:title=""/>
                           </v:shape>
-                          <o:OLEObject Type="Embed" ProgID="Equation.DSMT4" ShapeID="_x0000_i1058" DrawAspect="Content" ObjectID="_1776349513" r:id="rId71"/>
+                          <o:OLEObject Type="Embed" ProgID="Equation.DSMT4" ShapeID="_x0000_i1058" DrawAspect="Content" ObjectID="_1776372413" r:id="rId71"/>
                         </w:object>
                       </w:r>
                       <w:r>
@@ -18810,7 +18810,7 @@
                           <v:shape id="_x0000_i1060" type="#_x0000_t75" style="width:8.5pt;height:10pt">
                             <v:imagedata r:id="rId49" o:title=""/>
                           </v:shape>
-                          <o:OLEObject Type="Embed" ProgID="Equation.DSMT4" ShapeID="_x0000_i1060" DrawAspect="Content" ObjectID="_1776349514" r:id="rId72"/>
+                          <o:OLEObject Type="Embed" ProgID="Equation.DSMT4" ShapeID="_x0000_i1060" DrawAspect="Content" ObjectID="_1776372414" r:id="rId72"/>
                         </w:object>
                       </w:r>
                       <w:r>
@@ -18828,7 +18828,7 @@
                           <v:shape id="_x0000_i1062" type="#_x0000_t75" style="width:13.5pt;height:13.5pt">
                             <v:imagedata r:id="rId15" o:title=""/>
                           </v:shape>
-                          <o:OLEObject Type="Embed" ProgID="Equation.DSMT4" ShapeID="_x0000_i1062" DrawAspect="Content" ObjectID="_1776349515" r:id="rId73"/>
+                          <o:OLEObject Type="Embed" ProgID="Equation.DSMT4" ShapeID="_x0000_i1062" DrawAspect="Content" ObjectID="_1776372415" r:id="rId73"/>
                         </w:object>
                       </w:r>
                       <w:r>
@@ -18935,7 +18935,7 @@
                           <v:shape id="_x0000_i1064" type="#_x0000_t75" style="width:37pt;height:19pt">
                             <v:imagedata r:id="rId52" o:title=""/>
                           </v:shape>
-                          <o:OLEObject Type="Embed" ProgID="Equation.DSMT4" ShapeID="_x0000_i1064" DrawAspect="Content" ObjectID="_1776349516" r:id="rId74"/>
+                          <o:OLEObject Type="Embed" ProgID="Equation.DSMT4" ShapeID="_x0000_i1064" DrawAspect="Content" ObjectID="_1776372416" r:id="rId74"/>
                         </w:object>
                       </w:r>
                       <w:r>
@@ -18976,7 +18976,7 @@
                           <v:shape id="_x0000_i1066" type="#_x0000_t75" style="width:43.5pt;height:36pt">
                             <v:imagedata r:id="rId54" o:title=""/>
                           </v:shape>
-                          <o:OLEObject Type="Embed" ProgID="Equation.DSMT4" ShapeID="_x0000_i1066" DrawAspect="Content" ObjectID="_1776349517" r:id="rId75"/>
+                          <o:OLEObject Type="Embed" ProgID="Equation.DSMT4" ShapeID="_x0000_i1066" DrawAspect="Content" ObjectID="_1776372417" r:id="rId75"/>
                         </w:object>
                       </w:r>
                     </w:p>
@@ -19037,7 +19037,7 @@
                           <v:shape id="_x0000_i1068" type="#_x0000_t75" style="width:43.5pt;height:28.5pt">
                             <v:imagedata r:id="rId56" o:title=""/>
                           </v:shape>
-                          <o:OLEObject Type="Embed" ProgID="Equation.DSMT4" ShapeID="_x0000_i1068" DrawAspect="Content" ObjectID="_1776349518" r:id="rId76"/>
+                          <o:OLEObject Type="Embed" ProgID="Equation.DSMT4" ShapeID="_x0000_i1068" DrawAspect="Content" ObjectID="_1776372418" r:id="rId76"/>
                         </w:object>
                       </w:r>
                     </w:p>
@@ -19268,7 +19268,7 @@
           <v:shape id="_x0000_i1069" type="#_x0000_t75" style="width:95pt;height:19pt" o:ole="">
             <v:imagedata r:id="rId77" o:title=""/>
           </v:shape>
-          <o:OLEObject Type="Embed" ProgID="Equation.DSMT4" ShapeID="_x0000_i1069" DrawAspect="Content" ObjectID="_1776349491" r:id="rId78"/>
+          <o:OLEObject Type="Embed" ProgID="Equation.DSMT4" ShapeID="_x0000_i1069" DrawAspect="Content" ObjectID="_1776372391" r:id="rId78"/>
         </w:object>
       </w:r>
       <w:r>
@@ -19282,7 +19282,7 @@
           <v:shape id="_x0000_i1070" type="#_x0000_t75" style="width:36.5pt;height:19pt" o:ole="">
             <v:imagedata r:id="rId79" o:title=""/>
           </v:shape>
-          <o:OLEObject Type="Embed" ProgID="Equation.DSMT4" ShapeID="_x0000_i1070" DrawAspect="Content" ObjectID="_1776349492" r:id="rId80"/>
+          <o:OLEObject Type="Embed" ProgID="Equation.DSMT4" ShapeID="_x0000_i1070" DrawAspect="Content" ObjectID="_1776372392" r:id="rId80"/>
         </w:object>
       </w:r>
       <w:r>
@@ -20170,7 +20170,7 @@
           <v:shape id="_x0000_i1071" type="#_x0000_t75" style="width:180.5pt;height:19pt" o:ole="">
             <v:imagedata r:id="rId81" o:title=""/>
           </v:shape>
-          <o:OLEObject Type="Embed" ProgID="Equation.DSMT4" ShapeID="_x0000_i1071" DrawAspect="Content" ObjectID="_1776349493" r:id="rId82"/>
+          <o:OLEObject Type="Embed" ProgID="Equation.DSMT4" ShapeID="_x0000_i1071" DrawAspect="Content" ObjectID="_1776372393" r:id="rId82"/>
         </w:object>
       </w:r>
     </w:p>
@@ -20200,7 +20200,7 @@
           <v:shape id="_x0000_i1072" type="#_x0000_t75" style="width:92pt;height:26pt" o:ole="">
             <v:imagedata r:id="rId83" o:title=""/>
           </v:shape>
-          <o:OLEObject Type="Embed" ProgID="Equation.DSMT4" ShapeID="_x0000_i1072" DrawAspect="Content" ObjectID="_1776349494" r:id="rId84"/>
+          <o:OLEObject Type="Embed" ProgID="Equation.DSMT4" ShapeID="_x0000_i1072" DrawAspect="Content" ObjectID="_1776372394" r:id="rId84"/>
         </w:object>
       </w:r>
       <w:r>
@@ -20239,7 +20239,7 @@
           <v:shape id="_x0000_i1073" type="#_x0000_t75" style="width:125.5pt;height:34pt" o:ole="">
             <v:imagedata r:id="rId85" o:title=""/>
           </v:shape>
-          <o:OLEObject Type="Embed" ProgID="Equation.DSMT4" ShapeID="_x0000_i1073" DrawAspect="Content" ObjectID="_1776349495" r:id="rId86"/>
+          <o:OLEObject Type="Embed" ProgID="Equation.DSMT4" ShapeID="_x0000_i1073" DrawAspect="Content" ObjectID="_1776372395" r:id="rId86"/>
         </w:object>
       </w:r>
       <w:r>
@@ -20332,7 +20332,7 @@
           <v:shape id="_x0000_i1074" type="#_x0000_t75" style="width:92pt;height:26pt" o:ole="">
             <v:imagedata r:id="rId83" o:title=""/>
           </v:shape>
-          <o:OLEObject Type="Embed" ProgID="Equation.DSMT4" ShapeID="_x0000_i1074" DrawAspect="Content" ObjectID="_1776349496" r:id="rId87"/>
+          <o:OLEObject Type="Embed" ProgID="Equation.DSMT4" ShapeID="_x0000_i1074" DrawAspect="Content" ObjectID="_1776372396" r:id="rId87"/>
         </w:object>
       </w:r>
       <w:r>
@@ -23484,7 +23484,7 @@
           <v:shape id="_x0000_i1075" type="#_x0000_t75" style="width:8pt;height:11.5pt" o:ole="">
             <v:imagedata r:id="rId90" o:title=""/>
           </v:shape>
-          <o:OLEObject Type="Embed" ProgID="Equation.DSMT4" ShapeID="_x0000_i1075" DrawAspect="Content" ObjectID="_1776349497" r:id="rId91"/>
+          <o:OLEObject Type="Embed" ProgID="Equation.DSMT4" ShapeID="_x0000_i1075" DrawAspect="Content" ObjectID="_1776372397" r:id="rId91"/>
         </w:object>
       </w:r>
       <w:r>
@@ -34339,19 +34339,22 @@
     <w:tbl>
       <w:tblPr>
         <w:tblStyle w:val="TableGrid"/>
-        <w:tblW w:w="0" w:type="auto"/>
+        <w:tblW w:w="11466" w:type="dxa"/>
+        <w:tblInd w:w="-1265" w:type="dxa"/>
         <w:tblLook w:val="04A0" w:firstRow="1" w:lastRow="0" w:firstColumn="1" w:lastColumn="0" w:noHBand="0" w:noVBand="1"/>
       </w:tblPr>
       <w:tblGrid>
-        <w:gridCol w:w="1413"/>
-        <w:gridCol w:w="3095"/>
-        <w:gridCol w:w="2858"/>
-        <w:gridCol w:w="1650"/>
+        <w:gridCol w:w="1256"/>
+        <w:gridCol w:w="2234"/>
+        <w:gridCol w:w="2106"/>
+        <w:gridCol w:w="1285"/>
+        <w:gridCol w:w="2317"/>
+        <w:gridCol w:w="2268"/>
       </w:tblGrid>
       <w:tr>
         <w:tc>
           <w:tcPr>
-            <w:tcW w:w="1413" w:type="dxa"/>
+            <w:tcW w:w="1256" w:type="dxa"/>
           </w:tcPr>
           <w:p>
             <w:r>
@@ -34361,7 +34364,7 @@
         </w:tc>
         <w:tc>
           <w:tcPr>
-            <w:tcW w:w="3095" w:type="dxa"/>
+            <w:tcW w:w="2234" w:type="dxa"/>
           </w:tcPr>
           <w:p>
             <w:pPr>
@@ -34382,7 +34385,7 @@
         </w:tc>
         <w:tc>
           <w:tcPr>
-            <w:tcW w:w="2858" w:type="dxa"/>
+            <w:tcW w:w="2106" w:type="dxa"/>
           </w:tcPr>
           <w:p>
             <w:r>
@@ -34400,11 +34403,43 @@
         </w:tc>
         <w:tc>
           <w:tcPr>
-            <w:tcW w:w="1650" w:type="dxa"/>
+            <w:tcW w:w="1285" w:type="dxa"/>
           </w:tcPr>
           <w:p>
             <w:r>
               <w:t>Average #Points</w:t>
+            </w:r>
+          </w:p>
+        </w:tc>
+        <w:tc>
+          <w:tcPr>
+            <w:tcW w:w="2317" w:type="dxa"/>
+          </w:tcPr>
+          <w:p>
+            <w:r>
+              <w:t xml:space="preserve">Test With </w:t>
+            </w:r>
+            <w:r>
+              <w:t>Distance Error &gt; 0.00001</w:t>
+            </w:r>
+            <w:r>
+              <w:t>[KM]</w:t>
+            </w:r>
+          </w:p>
+        </w:tc>
+        <w:tc>
+          <w:tcPr>
+            <w:tcW w:w="2268" w:type="dxa"/>
+          </w:tcPr>
+          <w:p>
+            <w:r>
+              <w:t xml:space="preserve">Test With </w:t>
+            </w:r>
+            <w:r>
+              <w:t>Distance Error &gt; 0.100</w:t>
+            </w:r>
+            <w:r>
+              <w:t>[KM]</w:t>
             </w:r>
           </w:p>
         </w:tc>
@@ -34412,7 +34447,7 @@
       <w:tr>
         <w:tc>
           <w:tcPr>
-            <w:tcW w:w="1413" w:type="dxa"/>
+            <w:tcW w:w="1256" w:type="dxa"/>
             <w:vAlign w:val="bottom"/>
           </w:tcPr>
           <w:p>
@@ -34427,7 +34462,7 @@
         </w:tc>
         <w:tc>
           <w:tcPr>
-            <w:tcW w:w="3095" w:type="dxa"/>
+            <w:tcW w:w="2234" w:type="dxa"/>
             <w:vAlign w:val="bottom"/>
           </w:tcPr>
           <w:p>
@@ -34442,7 +34477,7 @@
         </w:tc>
         <w:tc>
           <w:tcPr>
-            <w:tcW w:w="2858" w:type="dxa"/>
+            <w:tcW w:w="2106" w:type="dxa"/>
             <w:vAlign w:val="bottom"/>
           </w:tcPr>
           <w:p>
@@ -34457,7 +34492,7 @@
         </w:tc>
         <w:tc>
           <w:tcPr>
-            <w:tcW w:w="1650" w:type="dxa"/>
+            <w:tcW w:w="1285" w:type="dxa"/>
             <w:vAlign w:val="bottom"/>
           </w:tcPr>
           <w:p>
@@ -34473,6 +34508,48 @@
                 <w:color w:val="000000"/>
               </w:rPr>
               <w:t>3019</w:t>
+            </w:r>
+          </w:p>
+        </w:tc>
+        <w:tc>
+          <w:tcPr>
+            <w:tcW w:w="2317" w:type="dxa"/>
+            <w:vAlign w:val="bottom"/>
+          </w:tcPr>
+          <w:p>
+            <w:pPr>
+              <w:rPr>
+                <w:rFonts w:ascii="Calibri" w:hAnsi="Calibri" w:cs="Calibri"/>
+                <w:color w:val="000000"/>
+              </w:rPr>
+            </w:pPr>
+            <w:r>
+              <w:rPr>
+                <w:rFonts w:ascii="Calibri" w:hAnsi="Calibri" w:cs="Calibri"/>
+                <w:color w:val="000000"/>
+              </w:rPr>
+              <w:t>1902</w:t>
+            </w:r>
+          </w:p>
+        </w:tc>
+        <w:tc>
+          <w:tcPr>
+            <w:tcW w:w="2268" w:type="dxa"/>
+            <w:vAlign w:val="bottom"/>
+          </w:tcPr>
+          <w:p>
+            <w:pPr>
+              <w:rPr>
+                <w:rFonts w:ascii="Calibri" w:hAnsi="Calibri" w:cs="Calibri"/>
+                <w:color w:val="000000"/>
+              </w:rPr>
+            </w:pPr>
+            <w:r>
+              <w:rPr>
+                <w:rFonts w:ascii="Calibri" w:hAnsi="Calibri" w:cs="Calibri"/>
+                <w:color w:val="000000"/>
+              </w:rPr>
+              <w:t>783</w:t>
             </w:r>
           </w:p>
         </w:tc>
@@ -34480,7 +34557,7 @@
       <w:tr>
         <w:tc>
           <w:tcPr>
-            <w:tcW w:w="1413" w:type="dxa"/>
+            <w:tcW w:w="1256" w:type="dxa"/>
             <w:vAlign w:val="bottom"/>
           </w:tcPr>
           <w:p>
@@ -34495,7 +34572,7 @@
         </w:tc>
         <w:tc>
           <w:tcPr>
-            <w:tcW w:w="3095" w:type="dxa"/>
+            <w:tcW w:w="2234" w:type="dxa"/>
             <w:vAlign w:val="bottom"/>
           </w:tcPr>
           <w:p>
@@ -34510,7 +34587,7 @@
         </w:tc>
         <w:tc>
           <w:tcPr>
-            <w:tcW w:w="2858" w:type="dxa"/>
+            <w:tcW w:w="2106" w:type="dxa"/>
             <w:vAlign w:val="bottom"/>
           </w:tcPr>
           <w:p>
@@ -34525,7 +34602,7 @@
         </w:tc>
         <w:tc>
           <w:tcPr>
-            <w:tcW w:w="1650" w:type="dxa"/>
+            <w:tcW w:w="1285" w:type="dxa"/>
             <w:vAlign w:val="bottom"/>
           </w:tcPr>
           <w:p>
@@ -34535,6 +34612,48 @@
                 <w:color w:val="000000"/>
               </w:rPr>
               <w:t>3019</w:t>
+            </w:r>
+          </w:p>
+        </w:tc>
+        <w:tc>
+          <w:tcPr>
+            <w:tcW w:w="2317" w:type="dxa"/>
+            <w:vAlign w:val="bottom"/>
+          </w:tcPr>
+          <w:p>
+            <w:pPr>
+              <w:rPr>
+                <w:rFonts w:ascii="Calibri" w:hAnsi="Calibri" w:cs="Calibri"/>
+                <w:color w:val="000000"/>
+              </w:rPr>
+            </w:pPr>
+            <w:r>
+              <w:rPr>
+                <w:rFonts w:ascii="Calibri" w:hAnsi="Calibri" w:cs="Calibri"/>
+                <w:color w:val="000000"/>
+              </w:rPr>
+              <w:t>91</w:t>
+            </w:r>
+          </w:p>
+        </w:tc>
+        <w:tc>
+          <w:tcPr>
+            <w:tcW w:w="2268" w:type="dxa"/>
+            <w:vAlign w:val="bottom"/>
+          </w:tcPr>
+          <w:p>
+            <w:pPr>
+              <w:rPr>
+                <w:rFonts w:ascii="Calibri" w:hAnsi="Calibri" w:cs="Calibri"/>
+                <w:color w:val="000000"/>
+              </w:rPr>
+            </w:pPr>
+            <w:r>
+              <w:rPr>
+                <w:rFonts w:ascii="Calibri" w:hAnsi="Calibri" w:cs="Calibri"/>
+                <w:color w:val="000000"/>
+              </w:rPr>
+              <w:t>8</w:t>
             </w:r>
           </w:p>
         </w:tc>
@@ -34542,7 +34661,7 @@
       <w:tr>
         <w:tc>
           <w:tcPr>
-            <w:tcW w:w="1413" w:type="dxa"/>
+            <w:tcW w:w="1256" w:type="dxa"/>
             <w:vAlign w:val="bottom"/>
           </w:tcPr>
           <w:p>
@@ -34557,7 +34676,7 @@
         </w:tc>
         <w:tc>
           <w:tcPr>
-            <w:tcW w:w="3095" w:type="dxa"/>
+            <w:tcW w:w="2234" w:type="dxa"/>
             <w:vAlign w:val="bottom"/>
           </w:tcPr>
           <w:p>
@@ -34572,7 +34691,7 @@
         </w:tc>
         <w:tc>
           <w:tcPr>
-            <w:tcW w:w="2858" w:type="dxa"/>
+            <w:tcW w:w="2106" w:type="dxa"/>
             <w:vAlign w:val="bottom"/>
           </w:tcPr>
           <w:p>
@@ -34587,7 +34706,7 @@
         </w:tc>
         <w:tc>
           <w:tcPr>
-            <w:tcW w:w="1650" w:type="dxa"/>
+            <w:tcW w:w="1285" w:type="dxa"/>
             <w:vAlign w:val="bottom"/>
           </w:tcPr>
           <w:p>
@@ -34597,6 +34716,48 @@
                 <w:color w:val="000000"/>
               </w:rPr>
               <w:t>3019</w:t>
+            </w:r>
+          </w:p>
+        </w:tc>
+        <w:tc>
+          <w:tcPr>
+            <w:tcW w:w="2317" w:type="dxa"/>
+            <w:vAlign w:val="bottom"/>
+          </w:tcPr>
+          <w:p>
+            <w:pPr>
+              <w:rPr>
+                <w:rFonts w:ascii="Calibri" w:hAnsi="Calibri" w:cs="Calibri"/>
+                <w:color w:val="000000"/>
+              </w:rPr>
+            </w:pPr>
+            <w:r>
+              <w:rPr>
+                <w:rFonts w:ascii="Calibri" w:hAnsi="Calibri" w:cs="Calibri"/>
+                <w:color w:val="000000"/>
+              </w:rPr>
+              <w:t>41</w:t>
+            </w:r>
+          </w:p>
+        </w:tc>
+        <w:tc>
+          <w:tcPr>
+            <w:tcW w:w="2268" w:type="dxa"/>
+            <w:vAlign w:val="bottom"/>
+          </w:tcPr>
+          <w:p>
+            <w:pPr>
+              <w:rPr>
+                <w:rFonts w:ascii="Calibri" w:hAnsi="Calibri" w:cs="Calibri"/>
+                <w:color w:val="000000"/>
+              </w:rPr>
+            </w:pPr>
+            <w:r>
+              <w:rPr>
+                <w:rFonts w:ascii="Calibri" w:hAnsi="Calibri" w:cs="Calibri"/>
+                <w:color w:val="000000"/>
+              </w:rPr>
+              <w:t>12</w:t>
             </w:r>
           </w:p>
         </w:tc>
@@ -45719,6 +45880,7 @@
     <w:rsid w:val="001C71AB"/>
     <w:rsid w:val="00237703"/>
     <w:rsid w:val="00264F3A"/>
+    <w:rsid w:val="00306068"/>
     <w:rsid w:val="00320D50"/>
     <w:rsid w:val="00754FEE"/>
     <w:rsid w:val="0076040C"/>
@@ -45728,7 +45890,6 @@
     <w:rsid w:val="00BA4035"/>
     <w:rsid w:val="00BD6A95"/>
     <w:rsid w:val="00C13ED9"/>
-    <w:rsid w:val="00E14B61"/>
   </w:rsids>
   <m:mathPr>
     <m:mathFont m:val="Cambria Math"/>

</xml_diff>